<commit_message>
Reference ID verification before capture
</commit_message>
<xml_diff>
--- a/documentation/Sezzle LINK Integration Documentation.docx
+++ b/documentation/Sezzle LINK Integration Documentation.docx
@@ -2112,19 +2112,6 @@
     </w:p>
     <w:p>
       <w:pPr>
-        <w:spacing w:after="0"/>
-        <w:ind w:left="1080"/>
-        <w:rPr>
-          <w:rFonts w:ascii="Trebuchet MS" w:eastAsia="Trebuchet MS" w:hAnsi="Trebuchet MS" w:cs="Trebuchet MS"/>
-          <w:color w:val="808080"/>
-          <w:sz w:val="18"/>
-          <w:szCs w:val="18"/>
-          <w:u w:color="808080"/>
-        </w:rPr>
-      </w:pPr>
-    </w:p>
-    <w:p>
-      <w:pPr>
         <w:pStyle w:val="Heading2"/>
         <w:numPr>
           <w:ilvl w:val="1"/>
@@ -2145,45 +2132,108 @@
     </w:p>
     <w:p>
       <w:pPr>
+        <w:pBdr>
+          <w:top w:val="none" w:sz="0" w:space="0" w:color="auto"/>
+          <w:left w:val="none" w:sz="0" w:space="0" w:color="auto"/>
+          <w:bottom w:val="none" w:sz="0" w:space="0" w:color="auto"/>
+          <w:right w:val="none" w:sz="0" w:space="0" w:color="auto"/>
+          <w:between w:val="none" w:sz="0" w:space="0" w:color="auto"/>
+          <w:bar w:val="none" w:sz="0" w:color="auto"/>
+        </w:pBdr>
+        <w:spacing w:after="0" w:line="240" w:lineRule="auto"/>
+        <w:rPr>
+          <w:rFonts w:ascii="Times New Roman" w:eastAsia="Times New Roman" w:hAnsi="Times New Roman" w:cs="Times New Roman"/>
+          <w:color w:val="auto"/>
+          <w:sz w:val="24"/>
+          <w:szCs w:val="24"/>
+          <w:bdr w:val="none" w:sz="0" w:space="0" w:color="auto"/>
+          <w:lang w:val="en-IN"/>
+        </w:rPr>
+      </w:pPr>
+    </w:p>
+    <w:p>
+      <w:pPr>
+        <w:pBdr>
+          <w:top w:val="none" w:sz="0" w:space="0" w:color="auto"/>
+          <w:left w:val="none" w:sz="0" w:space="0" w:color="auto"/>
+          <w:bottom w:val="none" w:sz="0" w:space="0" w:color="auto"/>
+          <w:right w:val="none" w:sz="0" w:space="0" w:color="auto"/>
+          <w:between w:val="none" w:sz="0" w:space="0" w:color="auto"/>
+          <w:bar w:val="none" w:sz="0" w:color="auto"/>
+        </w:pBdr>
         <w:spacing w:after="0" w:line="240" w:lineRule="auto"/>
         <w:ind w:left="567"/>
         <w:rPr>
-          <w:rFonts w:ascii="Trebuchet MS" w:hAnsi="Trebuchet MS"/>
-        </w:rPr>
-      </w:pPr>
-    </w:p>
-    <w:p>
-      <w:pPr>
-        <w:spacing w:after="0" w:line="240" w:lineRule="auto"/>
-        <w:ind w:left="567"/>
-        <w:rPr>
-          <w:rFonts w:ascii="Trebuchet MS" w:hAnsi="Trebuchet MS"/>
-        </w:rPr>
-      </w:pPr>
-      <w:r>
-        <w:rPr>
-          <w:rFonts w:ascii="Trebuchet MS" w:hAnsi="Trebuchet MS"/>
-        </w:rPr>
-        <w:t xml:space="preserve">All legal documentation for Sezzle’s products can be found on our legal website at </w:t>
-      </w:r>
-      <w:hyperlink r:id="rId12" w:history="1">
-        <w:r>
-          <w:rPr>
-            <w:rStyle w:val="Hyperlink"/>
-            <w:rFonts w:ascii="Trebuchet MS" w:hAnsi="Trebuchet MS"/>
-          </w:rPr>
-          <w:t>https://legal.sezzle.com</w:t>
-        </w:r>
-      </w:hyperlink>
-    </w:p>
-    <w:p>
-      <w:pPr>
-        <w:spacing w:after="0" w:line="240" w:lineRule="auto"/>
-        <w:ind w:left="567"/>
-        <w:rPr>
-          <w:rFonts w:ascii="Trebuchet MS" w:hAnsi="Trebuchet MS"/>
-        </w:rPr>
-      </w:pPr>
+          <w:rFonts w:ascii="Times New Roman" w:eastAsia="Times New Roman" w:hAnsi="Times New Roman" w:cs="Times New Roman"/>
+          <w:color w:val="auto"/>
+          <w:sz w:val="24"/>
+          <w:szCs w:val="24"/>
+          <w:bdr w:val="none" w:sz="0" w:space="0" w:color="auto"/>
+          <w:lang w:val="en-IN"/>
+        </w:rPr>
+      </w:pPr>
+      <w:r>
+        <w:rPr>
+          <w:rFonts w:ascii="Trebuchet MS" w:eastAsia="Times New Roman" w:hAnsi="Trebuchet MS" w:cs="Times New Roman"/>
+          <w:bdr w:val="none" w:sz="0" w:space="0" w:color="auto"/>
+          <w:lang w:val="en-IN"/>
+        </w:rPr>
+        <w:t xml:space="preserve">The </w:t>
+      </w:r>
+      <w:proofErr w:type="spellStart"/>
+      <w:r>
+        <w:rPr>
+          <w:rFonts w:ascii="Trebuchet MS" w:eastAsia="Times New Roman" w:hAnsi="Trebuchet MS" w:cs="Times New Roman"/>
+          <w:bdr w:val="none" w:sz="0" w:space="0" w:color="auto"/>
+          <w:lang w:val="en-IN"/>
+        </w:rPr>
+        <w:t>Sezzle</w:t>
+      </w:r>
+      <w:proofErr w:type="spellEnd"/>
+      <w:r>
+        <w:rPr>
+          <w:rFonts w:ascii="Trebuchet MS" w:eastAsia="Times New Roman" w:hAnsi="Trebuchet MS" w:cs="Times New Roman"/>
+          <w:bdr w:val="none" w:sz="0" w:space="0" w:color="auto"/>
+          <w:lang w:val="en-IN"/>
+        </w:rPr>
+        <w:t xml:space="preserve"> cartridge does not have support for partial refunds.  These can be placed in the </w:t>
+      </w:r>
+      <w:proofErr w:type="spellStart"/>
+      <w:r>
+        <w:rPr>
+          <w:rFonts w:ascii="Trebuchet MS" w:eastAsia="Times New Roman" w:hAnsi="Trebuchet MS" w:cs="Times New Roman"/>
+          <w:bdr w:val="none" w:sz="0" w:space="0" w:color="auto"/>
+          <w:lang w:val="en-IN"/>
+        </w:rPr>
+        <w:t>Sezzle</w:t>
+      </w:r>
+      <w:proofErr w:type="spellEnd"/>
+      <w:r>
+        <w:rPr>
+          <w:rFonts w:ascii="Trebuchet MS" w:eastAsia="Times New Roman" w:hAnsi="Trebuchet MS" w:cs="Times New Roman"/>
+          <w:bdr w:val="none" w:sz="0" w:space="0" w:color="auto"/>
+          <w:lang w:val="en-IN"/>
+        </w:rPr>
+        <w:t xml:space="preserve"> Merchant Dashboard.  </w:t>
+      </w:r>
+      <w:proofErr w:type="spellStart"/>
+      <w:r>
+        <w:rPr>
+          <w:rFonts w:ascii="Trebuchet MS" w:eastAsia="Times New Roman" w:hAnsi="Trebuchet MS" w:cs="Times New Roman"/>
+          <w:bdr w:val="none" w:sz="0" w:space="0" w:color="auto"/>
+          <w:lang w:val="en-IN"/>
+        </w:rPr>
+        <w:t>Sezzle’s</w:t>
+      </w:r>
+      <w:proofErr w:type="spellEnd"/>
+      <w:r>
+        <w:rPr>
+          <w:rFonts w:ascii="Trebuchet MS" w:eastAsia="Times New Roman" w:hAnsi="Trebuchet MS" w:cs="Times New Roman"/>
+          <w:bdr w:val="none" w:sz="0" w:space="0" w:color="auto"/>
+          <w:lang w:val="en-IN"/>
+        </w:rPr>
+        <w:t xml:space="preserve"> product does not allow for greater than the amount of the original purchase.</w:t>
+      </w:r>
     </w:p>
     <w:p>
       <w:pPr>
@@ -2241,7 +2291,13 @@
         <w:rPr>
           <w:rFonts w:ascii="Trebuchet MS" w:hAnsi="Trebuchet MS"/>
         </w:rPr>
-        <w:t xml:space="preserve"> 2.0 version 103.1.6 and Compatibility mode 16.2</w:t>
+        <w:t xml:space="preserve"> 2.0 version 104.0.1</w:t>
+      </w:r>
+      <w:r>
+        <w:rPr>
+          <w:rFonts w:ascii="Trebuchet MS" w:hAnsi="Trebuchet MS"/>
+        </w:rPr>
+        <w:t xml:space="preserve"> and Compatibility mode 16.2</w:t>
       </w:r>
     </w:p>
     <w:p>
@@ -3339,7 +3395,7 @@
                     </pic:cNvPicPr>
                   </pic:nvPicPr>
                   <pic:blipFill>
-                    <a:blip r:embed="rId13">
+                    <a:blip r:embed="rId12">
                       <a:extLst/>
                     </a:blip>
                     <a:stretch>
@@ -3511,67 +3567,35 @@
           <w:rFonts w:ascii="Trebuchet MS" w:hAnsi="Trebuchet MS"/>
           <w:shd w:val="clear" w:color="auto" w:fill="FFFFFF"/>
         </w:rPr>
-        <w:t>storefront/cartridge/templates/default/components/header/htmlhead.isml. Find the following code.</w:t>
-      </w:r>
-    </w:p>
-    <w:p>
-      <w:pPr>
-        <w:spacing w:after="120" w:line="360" w:lineRule="auto"/>
-        <w:ind w:left="1440" w:hanging="1080"/>
-        <w:jc w:val="center"/>
-        <w:rPr>
-          <w:rFonts w:ascii="Trebuchet MS" w:hAnsi="Trebuchet MS"/>
-          <w:shd w:val="clear" w:color="auto" w:fill="FFFFFF"/>
-        </w:rPr>
-      </w:pPr>
-      <w:r>
-        <w:rPr>
-          <w:rFonts w:ascii="Trebuchet MS" w:hAnsi="Trebuchet MS"/>
-          <w:noProof/>
-          <w:shd w:val="clear" w:color="auto" w:fill="FFFFFF"/>
-        </w:rPr>
-        <w:drawing>
-          <wp:inline distT="0" distB="0" distL="0" distR="0">
-            <wp:extent cx="4338847" cy="880657"/>
-            <wp:effectExtent l="0" t="0" r="0" b="0"/>
-            <wp:docPr id="1073741828" name="officeArt object" descr="image70.png"/>
-            <wp:cNvGraphicFramePr/>
-            <a:graphic xmlns:a="http://schemas.openxmlformats.org/drawingml/2006/main">
-              <a:graphicData uri="http://schemas.openxmlformats.org/drawingml/2006/picture">
-                <pic:pic xmlns:pic="http://schemas.openxmlformats.org/drawingml/2006/picture">
-                  <pic:nvPicPr>
-                    <pic:cNvPr id="1073741828" name="image70.png" descr="image70.png"/>
-                    <pic:cNvPicPr>
-                      <a:picLocks noChangeAspect="1"/>
-                    </pic:cNvPicPr>
-                  </pic:nvPicPr>
-                  <pic:blipFill>
-                    <a:blip r:embed="rId14">
-                      <a:extLst/>
-                    </a:blip>
-                    <a:stretch>
-                      <a:fillRect/>
-                    </a:stretch>
-                  </pic:blipFill>
-                  <pic:spPr>
-                    <a:xfrm>
-                      <a:off x="0" y="0"/>
-                      <a:ext cx="4338847" cy="880657"/>
-                    </a:xfrm>
-                    <a:prstGeom prst="rect">
-                      <a:avLst/>
-                    </a:prstGeom>
-                    <a:ln w="12700" cap="flat">
-                      <a:noFill/>
-                      <a:miter lim="400000"/>
-                    </a:ln>
-                    <a:effectLst/>
-                  </pic:spPr>
-                </pic:pic>
-              </a:graphicData>
-            </a:graphic>
-          </wp:inline>
-        </w:drawing>
+        <w:t>storefront/cartridge/templates/default/components/</w:t>
+      </w:r>
+      <w:r>
+        <w:rPr>
+          <w:rFonts w:ascii="Trebuchet MS" w:hAnsi="Trebuchet MS"/>
+          <w:shd w:val="clear" w:color="auto" w:fill="FFFFFF"/>
+        </w:rPr>
+        <w:t>footer</w:t>
+      </w:r>
+      <w:r>
+        <w:rPr>
+          <w:rFonts w:ascii="Trebuchet MS" w:hAnsi="Trebuchet MS"/>
+          <w:shd w:val="clear" w:color="auto" w:fill="FFFFFF"/>
+        </w:rPr>
+        <w:t>/</w:t>
+      </w:r>
+      <w:r>
+        <w:rPr>
+          <w:rFonts w:ascii="Trebuchet MS" w:hAnsi="Trebuchet MS"/>
+          <w:shd w:val="clear" w:color="auto" w:fill="FFFFFF"/>
+        </w:rPr>
+        <w:t>footer</w:t>
+      </w:r>
+      <w:r>
+        <w:rPr>
+          <w:rFonts w:ascii="Trebuchet MS" w:hAnsi="Trebuchet MS"/>
+          <w:shd w:val="clear" w:color="auto" w:fill="FFFFFF"/>
+        </w:rPr>
+        <w:t xml:space="preserve">.isml. </w:t>
       </w:r>
     </w:p>
     <w:p>
@@ -3590,7 +3614,14 @@
           <w:shd w:val="clear" w:color="auto" w:fill="FFFFFF"/>
         </w:rPr>
         <w:tab/>
-        <w:t>Paste code after:</w:t>
+        <w:t>Paste the below code at the bottom the file</w:t>
+      </w:r>
+      <w:r>
+        <w:rPr>
+          <w:rFonts w:ascii="Trebuchet MS" w:hAnsi="Trebuchet MS"/>
+          <w:shd w:val="clear" w:color="auto" w:fill="FFFFFF"/>
+        </w:rPr>
+        <w:t>:</w:t>
       </w:r>
     </w:p>
     <w:p>
@@ -3698,7 +3729,18 @@
           <w:u w:color="2A00FF"/>
           <w:shd w:val="clear" w:color="auto" w:fill="FFFFFF"/>
         </w:rPr>
-        <w:t>sezzleheader</w:t>
+        <w:t>sezzle</w:t>
+      </w:r>
+      <w:r>
+        <w:rPr>
+          <w:rFonts w:ascii="Trebuchet MS" w:hAnsi="Trebuchet MS"/>
+          <w:i/>
+          <w:iCs/>
+          <w:color w:val="2A00FF"/>
+          <w:u w:color="2A00FF"/>
+          <w:shd w:val="clear" w:color="auto" w:fill="FFFFFF"/>
+        </w:rPr>
+        <w:t>footer</w:t>
       </w:r>
       <w:proofErr w:type="spellEnd"/>
       <w:r>
@@ -3736,18 +3778,27 @@
           <w:numId w:val="27"/>
         </w:numPr>
         <w:spacing w:after="120" w:line="360" w:lineRule="auto"/>
-        <w:jc w:val="both"/>
-        <w:rPr>
-          <w:rFonts w:ascii="Trebuchet MS" w:hAnsi="Trebuchet MS"/>
-        </w:rPr>
-      </w:pPr>
-      <w:r>
-        <w:rPr>
-          <w:rFonts w:ascii="Trebuchet MS" w:hAnsi="Trebuchet MS"/>
-          <w:shd w:val="clear" w:color="auto" w:fill="FFFFFF"/>
-        </w:rPr>
-        <w:t>Find and open template – storefront/default/checkout/billing/</w:t>
-      </w:r>
+        <w:ind w:left="1517"/>
+        <w:rPr>
+          <w:rFonts w:ascii="Trebuchet MS" w:hAnsi="Trebuchet MS"/>
+        </w:rPr>
+      </w:pPr>
+      <w:r>
+        <w:rPr>
+          <w:rFonts w:ascii="Trebuchet MS" w:hAnsi="Trebuchet MS"/>
+          <w:shd w:val="clear" w:color="auto" w:fill="FFFFFF"/>
+        </w:rPr>
+        <w:t xml:space="preserve">Find </w:t>
+      </w:r>
+      <w:r>
+        <w:rPr>
+          <w:rFonts w:ascii="Trebuchet MS" w:hAnsi="Trebuchet MS"/>
+          <w:shd w:val="clear" w:color="auto" w:fill="FFFFFF"/>
+        </w:rPr>
+        <w:t>and open template – storefront/default/checkout/billing/</w:t>
+      </w:r>
+      <w:bookmarkStart w:id="19" w:name="_GoBack"/>
+      <w:bookmarkEnd w:id="19"/>
       <w:proofErr w:type="spellStart"/>
       <w:r>
         <w:rPr>
@@ -3797,7 +3848,7 @@
                     </pic:cNvPicPr>
                   </pic:nvPicPr>
                   <pic:blipFill>
-                    <a:blip r:embed="rId15">
+                    <a:blip r:embed="rId13">
                       <a:extLst/>
                     </a:blip>
                     <a:stretch>
@@ -3859,7 +3910,6 @@
           <w:u w:color="000000"/>
           <w:shd w:val="clear" w:color="auto" w:fill="FFFFFF"/>
         </w:rPr>
-        <w:lastRenderedPageBreak/>
         <w:tab/>
       </w:r>
       <w:r>
@@ -4473,6 +4523,7 @@
         <w:rPr>
           <w:rFonts w:ascii="Trebuchet MS" w:eastAsia="Menlo" w:hAnsi="Trebuchet MS" w:cs="Menlo"/>
         </w:rPr>
+        <w:lastRenderedPageBreak/>
         <w:tab/>
       </w:r>
       <w:r>
@@ -5178,7 +5229,7 @@
                     </pic:cNvPicPr>
                   </pic:nvPicPr>
                   <pic:blipFill>
-                    <a:blip r:embed="rId16">
+                    <a:blip r:embed="rId14">
                       <a:extLst/>
                     </a:blip>
                     <a:stretch>
@@ -5423,7 +5474,7 @@
                     </pic:cNvPicPr>
                   </pic:nvPicPr>
                   <pic:blipFill>
-                    <a:blip r:embed="rId17">
+                    <a:blip r:embed="rId15">
                       <a:extLst/>
                     </a:blip>
                     <a:stretch>
@@ -5635,7 +5686,7 @@
                     </pic:cNvPicPr>
                   </pic:nvPicPr>
                   <pic:blipFill>
-                    <a:blip r:embed="rId18">
+                    <a:blip r:embed="rId16">
                       <a:extLst/>
                     </a:blip>
                     <a:stretch>
@@ -5696,7 +5747,6 @@
           <w:rFonts w:ascii="Trebuchet MS" w:hAnsi="Trebuchet MS"/>
           <w:shd w:val="clear" w:color="auto" w:fill="FFFFFF"/>
         </w:rPr>
-        <w:lastRenderedPageBreak/>
         <w:t>var</w:t>
       </w:r>
       <w:proofErr w:type="spellEnd"/>
@@ -5846,6 +5896,7 @@
           <w:noProof/>
           <w:shd w:val="clear" w:color="auto" w:fill="FFFFFF"/>
         </w:rPr>
+        <w:lastRenderedPageBreak/>
         <w:drawing>
           <wp:inline distT="0" distB="0" distL="0" distR="0" wp14:anchorId="7CF610F5" wp14:editId="22F75959">
             <wp:extent cx="6184900" cy="2037715"/>
@@ -5862,7 +5913,7 @@
                     <pic:cNvPicPr/>
                   </pic:nvPicPr>
                   <pic:blipFill>
-                    <a:blip r:embed="rId19"/>
+                    <a:blip r:embed="rId17"/>
                     <a:stretch>
                       <a:fillRect/>
                     </a:stretch>
@@ -6633,7 +6684,6 @@
           <w:color w:val="7F0055"/>
           <w:u w:color="7F0055"/>
         </w:rPr>
-        <w:lastRenderedPageBreak/>
         <w:t>else</w:t>
       </w:r>
       <w:r>
@@ -6863,6 +6913,7 @@
         <w:rPr>
           <w:rFonts w:ascii="Trebuchet MS" w:hAnsi="Trebuchet MS"/>
         </w:rPr>
+        <w:lastRenderedPageBreak/>
         <w:t xml:space="preserve">                </w:t>
       </w:r>
       <w:r>
@@ -7870,7 +7921,7 @@
                     </pic:cNvPicPr>
                   </pic:nvPicPr>
                   <pic:blipFill>
-                    <a:blip r:embed="rId20">
+                    <a:blip r:embed="rId18">
                       <a:extLst/>
                     </a:blip>
                     <a:stretch>
@@ -7969,12 +8020,13 @@
           <w:rFonts w:ascii="Trebuchet MS" w:hAnsi="Trebuchet MS"/>
         </w:rPr>
       </w:pPr>
-      <w:bookmarkStart w:id="19" w:name="_i7ojhp"/>
-      <w:bookmarkEnd w:id="19"/>
-      <w:r>
-        <w:rPr>
-          <w:rFonts w:ascii="Trebuchet MS" w:hAnsi="Trebuchet MS"/>
-        </w:rPr>
+      <w:bookmarkStart w:id="20" w:name="_i7ojhp"/>
+      <w:bookmarkEnd w:id="20"/>
+      <w:r>
+        <w:rPr>
+          <w:rFonts w:ascii="Trebuchet MS" w:hAnsi="Trebuchet MS"/>
+        </w:rPr>
+        <w:lastRenderedPageBreak/>
         <w:t>External Interfaces</w:t>
       </w:r>
     </w:p>
@@ -8046,7 +8098,7 @@
         <w:tab/>
         <w:t xml:space="preserve">Sezzle integration documentation - </w:t>
       </w:r>
-      <w:hyperlink r:id="rId21" w:history="1">
+      <w:hyperlink r:id="rId19" w:history="1">
         <w:r>
           <w:rPr>
             <w:rStyle w:val="Hyperlink0"/>
@@ -8198,7 +8250,7 @@
                     </pic:cNvPicPr>
                   </pic:nvPicPr>
                   <pic:blipFill>
-                    <a:blip r:embed="rId22">
+                    <a:blip r:embed="rId20">
                       <a:extLst/>
                     </a:blip>
                     <a:stretch>
@@ -8405,6 +8457,7 @@
           <w:rFonts w:ascii="Trebuchet MS" w:hAnsi="Trebuchet MS"/>
           <w:u w:val="single"/>
         </w:rPr>
+        <w:lastRenderedPageBreak/>
         <w:t>Cart Page</w:t>
       </w:r>
     </w:p>
@@ -8456,7 +8509,7 @@
                     </pic:cNvPicPr>
                   </pic:nvPicPr>
                   <pic:blipFill>
-                    <a:blip r:embed="rId23">
+                    <a:blip r:embed="rId21">
                       <a:extLst/>
                     </a:blip>
                     <a:stretch>
@@ -8651,8 +8704,8 @@
           <w:rFonts w:ascii="Trebuchet MS" w:hAnsi="Trebuchet MS"/>
         </w:rPr>
       </w:pPr>
-      <w:bookmarkStart w:id="20" w:name="_xcytpi"/>
-      <w:bookmarkEnd w:id="20"/>
+      <w:bookmarkStart w:id="21" w:name="_xcytpi"/>
+      <w:bookmarkEnd w:id="21"/>
       <w:r>
         <w:rPr>
           <w:rFonts w:ascii="Trebuchet MS" w:hAnsi="Trebuchet MS"/>
@@ -8707,16 +8760,7 @@
           <w:rFonts w:ascii="Trebuchet MS" w:hAnsi="Trebuchet MS"/>
           <w:shd w:val="clear" w:color="auto" w:fill="FFFFFF"/>
         </w:rPr>
-        <w:t xml:space="preserve"> Site -&gt; Site Preferences-&gt;Custom Preferences. A custom site preference group with the ID SEZZLE_PAYMENT is available. Please select it and locate ‘Sezzle Mode’. Select ‘Sandbox’</w:t>
-      </w:r>
-      <w:bookmarkStart w:id="21" w:name="_GoBack"/>
-      <w:bookmarkEnd w:id="21"/>
-      <w:r>
-        <w:rPr>
-          <w:rFonts w:ascii="Trebuchet MS" w:hAnsi="Trebuchet MS"/>
-          <w:shd w:val="clear" w:color="auto" w:fill="FFFFFF"/>
-        </w:rPr>
-        <w:t xml:space="preserve"> as the mode for testing and ‘Save’ it.</w:t>
+        <w:t xml:space="preserve"> Site -&gt; Site Preferences-&gt;Custom Preferences. A custom site preference group with the ID SEZZLE_PAYMENT is available. Please select it and locate ‘Sezzle Mode’. Select ‘Sandbox’ as the mode for testing and ‘Save’ it.</w:t>
       </w:r>
     </w:p>
     <w:p>
@@ -8825,6 +8869,7 @@
         <w:rPr>
           <w:rFonts w:ascii="Trebuchet MS" w:hAnsi="Trebuchet MS"/>
         </w:rPr>
+        <w:lastRenderedPageBreak/>
         <w:t>Operations, Maintenance</w:t>
       </w:r>
     </w:p>
@@ -9330,7 +9375,7 @@
         <w:ind w:left="1080" w:hanging="1080"/>
         <w:jc w:val="both"/>
         <w:rPr>
-          <w:rFonts w:ascii="Trebuchet MS" w:eastAsia="Trebuchet MS" w:hAnsi="Trebuchet MS" w:cs="Trebuchet MS"/>
+          <w:rFonts w:ascii="Trebuchet MS" w:hAnsi="Trebuchet MS"/>
           <w:shd w:val="clear" w:color="auto" w:fill="FFFFFF"/>
         </w:rPr>
       </w:pPr>
@@ -9350,6 +9395,17 @@
         </w:rPr>
         <w:t>The Sezzle payment method will show as an option on the billing page.</w:t>
       </w:r>
+    </w:p>
+    <w:p>
+      <w:pPr>
+        <w:spacing w:after="120" w:line="360" w:lineRule="auto"/>
+        <w:ind w:left="1080" w:hanging="1080"/>
+        <w:jc w:val="both"/>
+        <w:rPr>
+          <w:rFonts w:ascii="Trebuchet MS" w:eastAsia="Trebuchet MS" w:hAnsi="Trebuchet MS" w:cs="Trebuchet MS"/>
+          <w:shd w:val="clear" w:color="auto" w:fill="FFFFFF"/>
+        </w:rPr>
+      </w:pPr>
       <w:r>
         <w:rPr>
           <w:rFonts w:ascii="Trebuchet MS" w:eastAsia="Trebuchet MS" w:hAnsi="Trebuchet MS" w:cs="Trebuchet MS"/>
@@ -9357,40 +9413,22 @@
           <w:shd w:val="clear" w:color="auto" w:fill="FFFFFF"/>
         </w:rPr>
         <w:drawing>
-          <wp:anchor distT="152400" distB="152400" distL="152400" distR="152400" simplePos="0" relativeHeight="251660288" behindDoc="0" locked="0" layoutInCell="1" allowOverlap="1">
-            <wp:simplePos x="0" y="0"/>
-            <wp:positionH relativeFrom="margin">
-              <wp:posOffset>572769</wp:posOffset>
-            </wp:positionH>
-            <wp:positionV relativeFrom="line">
-              <wp:posOffset>259223</wp:posOffset>
-            </wp:positionV>
-            <wp:extent cx="6184900" cy="2214443"/>
-            <wp:effectExtent l="0" t="0" r="0" b="0"/>
-            <wp:wrapThrough wrapText="bothSides" distL="152400" distR="152400">
-              <wp:wrapPolygon edited="1">
-                <wp:start x="0" y="0"/>
-                <wp:lineTo x="21600" y="0"/>
-                <wp:lineTo x="21600" y="21622"/>
-                <wp:lineTo x="0" y="21622"/>
-                <wp:lineTo x="0" y="0"/>
-              </wp:wrapPolygon>
-            </wp:wrapThrough>
-            <wp:docPr id="1073741837" name="officeArt object"/>
-            <wp:cNvGraphicFramePr/>
+          <wp:inline distT="0" distB="0" distL="0" distR="0" wp14:anchorId="26C020C6" wp14:editId="7D651921">
+            <wp:extent cx="6184900" cy="2332355"/>
+            <wp:effectExtent l="0" t="0" r="0" b="4445"/>
+            <wp:docPr id="2" name="Picture 2"/>
+            <wp:cNvGraphicFramePr>
+              <a:graphicFrameLocks xmlns:a="http://schemas.openxmlformats.org/drawingml/2006/main" noChangeAspect="1"/>
+            </wp:cNvGraphicFramePr>
             <a:graphic xmlns:a="http://schemas.openxmlformats.org/drawingml/2006/main">
               <a:graphicData uri="http://schemas.openxmlformats.org/drawingml/2006/picture">
                 <pic:pic xmlns:pic="http://schemas.openxmlformats.org/drawingml/2006/picture">
                   <pic:nvPicPr>
-                    <pic:cNvPr id="1073741837" name="pasted-image.png"/>
-                    <pic:cNvPicPr>
-                      <a:picLocks noChangeAspect="1"/>
-                    </pic:cNvPicPr>
+                    <pic:cNvPr id="1" name=""/>
+                    <pic:cNvPicPr/>
                   </pic:nvPicPr>
                   <pic:blipFill>
-                    <a:blip r:embed="rId24">
-                      <a:extLst/>
-                    </a:blip>
+                    <a:blip r:embed="rId22"/>
                     <a:stretch>
                       <a:fillRect/>
                     </a:stretch>
@@ -9398,21 +9436,16 @@
                   <pic:spPr>
                     <a:xfrm>
                       <a:off x="0" y="0"/>
-                      <a:ext cx="6184900" cy="2214443"/>
+                      <a:ext cx="6184900" cy="2332355"/>
                     </a:xfrm>
                     <a:prstGeom prst="rect">
                       <a:avLst/>
                     </a:prstGeom>
-                    <a:ln w="12700" cap="flat">
-                      <a:noFill/>
-                      <a:miter lim="400000"/>
-                    </a:ln>
-                    <a:effectLst/>
                   </pic:spPr>
                 </pic:pic>
               </a:graphicData>
             </a:graphic>
-          </wp:anchor>
+          </wp:inline>
         </w:drawing>
       </w:r>
     </w:p>
@@ -12312,7 +12345,7 @@
   <w:num w:numId="9">
     <w:abstractNumId w:val="10"/>
     <w:lvlOverride w:ilvl="0">
-      <w:lvl w:ilvl="0" w:tplc="B344CC28">
+      <w:lvl w:ilvl="0" w:tplc="C0CCD640">
         <w:start w:val="1"/>
         <w:numFmt w:val="decimal"/>
         <w:lvlText w:val="%1."/>
@@ -12339,7 +12372,7 @@
       </w:lvl>
     </w:lvlOverride>
     <w:lvlOverride w:ilvl="1">
-      <w:lvl w:ilvl="1" w:tplc="D7765EAA">
+      <w:lvl w:ilvl="1" w:tplc="ED00C7D8">
         <w:start w:val="1"/>
         <w:numFmt w:val="lowerLetter"/>
         <w:lvlText w:val="%2."/>
@@ -12366,7 +12399,7 @@
       </w:lvl>
     </w:lvlOverride>
     <w:lvlOverride w:ilvl="2">
-      <w:lvl w:ilvl="2" w:tplc="F30A6978">
+      <w:lvl w:ilvl="2" w:tplc="2708BA34">
         <w:start w:val="1"/>
         <w:numFmt w:val="lowerRoman"/>
         <w:lvlText w:val="%3."/>
@@ -12393,7 +12426,7 @@
       </w:lvl>
     </w:lvlOverride>
     <w:lvlOverride w:ilvl="3">
-      <w:lvl w:ilvl="3" w:tplc="BC48AFF8">
+      <w:lvl w:ilvl="3" w:tplc="F896538C">
         <w:start w:val="1"/>
         <w:numFmt w:val="decimal"/>
         <w:lvlText w:val="%4."/>
@@ -12420,7 +12453,7 @@
       </w:lvl>
     </w:lvlOverride>
     <w:lvlOverride w:ilvl="4">
-      <w:lvl w:ilvl="4" w:tplc="2CF0544C">
+      <w:lvl w:ilvl="4" w:tplc="895CF096">
         <w:start w:val="1"/>
         <w:numFmt w:val="lowerLetter"/>
         <w:lvlText w:val="%5."/>
@@ -12447,7 +12480,7 @@
       </w:lvl>
     </w:lvlOverride>
     <w:lvlOverride w:ilvl="5">
-      <w:lvl w:ilvl="5" w:tplc="6F546FFA">
+      <w:lvl w:ilvl="5" w:tplc="5F6AFD22">
         <w:start w:val="1"/>
         <w:numFmt w:val="lowerRoman"/>
         <w:lvlText w:val="%6."/>
@@ -12474,7 +12507,7 @@
       </w:lvl>
     </w:lvlOverride>
     <w:lvlOverride w:ilvl="6">
-      <w:lvl w:ilvl="6" w:tplc="661A9138">
+      <w:lvl w:ilvl="6" w:tplc="B1383602">
         <w:start w:val="1"/>
         <w:numFmt w:val="decimal"/>
         <w:lvlText w:val="%7."/>
@@ -12501,7 +12534,7 @@
       </w:lvl>
     </w:lvlOverride>
     <w:lvlOverride w:ilvl="7">
-      <w:lvl w:ilvl="7" w:tplc="800E093A">
+      <w:lvl w:ilvl="7" w:tplc="629C7F56">
         <w:start w:val="1"/>
         <w:numFmt w:val="lowerLetter"/>
         <w:lvlText w:val="%8."/>
@@ -12528,7 +12561,7 @@
       </w:lvl>
     </w:lvlOverride>
     <w:lvlOverride w:ilvl="8">
-      <w:lvl w:ilvl="8" w:tplc="3EFA77A0">
+      <w:lvl w:ilvl="8" w:tplc="8FF42314">
         <w:start w:val="1"/>
         <w:numFmt w:val="lowerRoman"/>
         <w:lvlText w:val="%9."/>
@@ -12558,7 +12591,7 @@
   <w:num w:numId="10">
     <w:abstractNumId w:val="10"/>
     <w:lvlOverride w:ilvl="0">
-      <w:lvl w:ilvl="0" w:tplc="B344CC28">
+      <w:lvl w:ilvl="0" w:tplc="C0CCD640">
         <w:start w:val="1"/>
         <w:numFmt w:val="decimal"/>
         <w:lvlText w:val="%1."/>
@@ -12587,7 +12620,7 @@
       </w:lvl>
     </w:lvlOverride>
     <w:lvlOverride w:ilvl="1">
-      <w:lvl w:ilvl="1" w:tplc="D7765EAA">
+      <w:lvl w:ilvl="1" w:tplc="ED00C7D8">
         <w:start w:val="1"/>
         <w:numFmt w:val="lowerLetter"/>
         <w:lvlText w:val="%2."/>
@@ -12616,7 +12649,7 @@
       </w:lvl>
     </w:lvlOverride>
     <w:lvlOverride w:ilvl="2">
-      <w:lvl w:ilvl="2" w:tplc="F30A6978">
+      <w:lvl w:ilvl="2" w:tplc="2708BA34">
         <w:start w:val="1"/>
         <w:numFmt w:val="lowerRoman"/>
         <w:lvlText w:val="%3."/>
@@ -12645,7 +12678,7 @@
       </w:lvl>
     </w:lvlOverride>
     <w:lvlOverride w:ilvl="3">
-      <w:lvl w:ilvl="3" w:tplc="BC48AFF8">
+      <w:lvl w:ilvl="3" w:tplc="F896538C">
         <w:start w:val="1"/>
         <w:numFmt w:val="decimal"/>
         <w:lvlText w:val="%4."/>
@@ -12674,7 +12707,7 @@
       </w:lvl>
     </w:lvlOverride>
     <w:lvlOverride w:ilvl="4">
-      <w:lvl w:ilvl="4" w:tplc="2CF0544C">
+      <w:lvl w:ilvl="4" w:tplc="895CF096">
         <w:start w:val="1"/>
         <w:numFmt w:val="lowerLetter"/>
         <w:lvlText w:val="%5."/>
@@ -12703,7 +12736,7 @@
       </w:lvl>
     </w:lvlOverride>
     <w:lvlOverride w:ilvl="5">
-      <w:lvl w:ilvl="5" w:tplc="6F546FFA">
+      <w:lvl w:ilvl="5" w:tplc="5F6AFD22">
         <w:start w:val="1"/>
         <w:numFmt w:val="lowerRoman"/>
         <w:lvlText w:val="%6."/>
@@ -12732,7 +12765,7 @@
       </w:lvl>
     </w:lvlOverride>
     <w:lvlOverride w:ilvl="6">
-      <w:lvl w:ilvl="6" w:tplc="661A9138">
+      <w:lvl w:ilvl="6" w:tplc="B1383602">
         <w:start w:val="1"/>
         <w:numFmt w:val="decimal"/>
         <w:lvlText w:val="%7."/>
@@ -12761,7 +12794,7 @@
       </w:lvl>
     </w:lvlOverride>
     <w:lvlOverride w:ilvl="7">
-      <w:lvl w:ilvl="7" w:tplc="800E093A">
+      <w:lvl w:ilvl="7" w:tplc="629C7F56">
         <w:start w:val="1"/>
         <w:numFmt w:val="lowerLetter"/>
         <w:lvlText w:val="%8."/>
@@ -12790,7 +12823,7 @@
       </w:lvl>
     </w:lvlOverride>
     <w:lvlOverride w:ilvl="8">
-      <w:lvl w:ilvl="8" w:tplc="3EFA77A0">
+      <w:lvl w:ilvl="8" w:tplc="8FF42314">
         <w:start w:val="1"/>
         <w:numFmt w:val="lowerRoman"/>
         <w:lvlText w:val="%9."/>
@@ -12822,7 +12855,7 @@
   <w:num w:numId="11">
     <w:abstractNumId w:val="10"/>
     <w:lvlOverride w:ilvl="0">
-      <w:lvl w:ilvl="0" w:tplc="B344CC28">
+      <w:lvl w:ilvl="0" w:tplc="C0CCD640">
         <w:start w:val="1"/>
         <w:numFmt w:val="decimal"/>
         <w:lvlText w:val="%1."/>
@@ -12851,7 +12884,7 @@
       </w:lvl>
     </w:lvlOverride>
     <w:lvlOverride w:ilvl="1">
-      <w:lvl w:ilvl="1" w:tplc="D7765EAA">
+      <w:lvl w:ilvl="1" w:tplc="ED00C7D8">
         <w:start w:val="1"/>
         <w:numFmt w:val="lowerLetter"/>
         <w:lvlText w:val="%2."/>
@@ -12880,7 +12913,7 @@
       </w:lvl>
     </w:lvlOverride>
     <w:lvlOverride w:ilvl="2">
-      <w:lvl w:ilvl="2" w:tplc="F30A6978">
+      <w:lvl w:ilvl="2" w:tplc="2708BA34">
         <w:start w:val="1"/>
         <w:numFmt w:val="lowerRoman"/>
         <w:lvlText w:val="%3."/>
@@ -12909,7 +12942,7 @@
       </w:lvl>
     </w:lvlOverride>
     <w:lvlOverride w:ilvl="3">
-      <w:lvl w:ilvl="3" w:tplc="BC48AFF8">
+      <w:lvl w:ilvl="3" w:tplc="F896538C">
         <w:start w:val="1"/>
         <w:numFmt w:val="decimal"/>
         <w:lvlText w:val="%4."/>
@@ -12938,7 +12971,7 @@
       </w:lvl>
     </w:lvlOverride>
     <w:lvlOverride w:ilvl="4">
-      <w:lvl w:ilvl="4" w:tplc="2CF0544C">
+      <w:lvl w:ilvl="4" w:tplc="895CF096">
         <w:start w:val="1"/>
         <w:numFmt w:val="lowerLetter"/>
         <w:lvlText w:val="%5."/>
@@ -12967,7 +13000,7 @@
       </w:lvl>
     </w:lvlOverride>
     <w:lvlOverride w:ilvl="5">
-      <w:lvl w:ilvl="5" w:tplc="6F546FFA">
+      <w:lvl w:ilvl="5" w:tplc="5F6AFD22">
         <w:start w:val="1"/>
         <w:numFmt w:val="lowerRoman"/>
         <w:lvlText w:val="%6."/>
@@ -12996,7 +13029,7 @@
       </w:lvl>
     </w:lvlOverride>
     <w:lvlOverride w:ilvl="6">
-      <w:lvl w:ilvl="6" w:tplc="661A9138">
+      <w:lvl w:ilvl="6" w:tplc="B1383602">
         <w:start w:val="1"/>
         <w:numFmt w:val="decimal"/>
         <w:lvlText w:val="%7."/>
@@ -13025,7 +13058,7 @@
       </w:lvl>
     </w:lvlOverride>
     <w:lvlOverride w:ilvl="7">
-      <w:lvl w:ilvl="7" w:tplc="800E093A">
+      <w:lvl w:ilvl="7" w:tplc="629C7F56">
         <w:start w:val="1"/>
         <w:numFmt w:val="lowerLetter"/>
         <w:lvlText w:val="%8."/>
@@ -13054,7 +13087,7 @@
       </w:lvl>
     </w:lvlOverride>
     <w:lvlOverride w:ilvl="8">
-      <w:lvl w:ilvl="8" w:tplc="3EFA77A0">
+      <w:lvl w:ilvl="8" w:tplc="8FF42314">
         <w:start w:val="1"/>
         <w:numFmt w:val="lowerRoman"/>
         <w:lvlText w:val="%9."/>
@@ -13671,7 +13704,7 @@
   <w:num w:numId="16">
     <w:abstractNumId w:val="1"/>
     <w:lvlOverride w:ilvl="0">
-      <w:lvl w:ilvl="0" w:tplc="AA761500">
+      <w:lvl w:ilvl="0" w:tplc="4C000724">
         <w:start w:val="1"/>
         <w:numFmt w:val="decimal"/>
         <w:lvlText w:val="%1."/>
@@ -13700,7 +13733,7 @@
       </w:lvl>
     </w:lvlOverride>
     <w:lvlOverride w:ilvl="1">
-      <w:lvl w:ilvl="1" w:tplc="1BFCD3CA">
+      <w:lvl w:ilvl="1" w:tplc="5F14EC32">
         <w:start w:val="1"/>
         <w:numFmt w:val="lowerLetter"/>
         <w:lvlText w:val="%2."/>
@@ -13729,7 +13762,7 @@
       </w:lvl>
     </w:lvlOverride>
     <w:lvlOverride w:ilvl="2">
-      <w:lvl w:ilvl="2" w:tplc="667E511C">
+      <w:lvl w:ilvl="2" w:tplc="D1ECD078">
         <w:start w:val="1"/>
         <w:numFmt w:val="lowerRoman"/>
         <w:lvlText w:val="%3."/>
@@ -13758,7 +13791,7 @@
       </w:lvl>
     </w:lvlOverride>
     <w:lvlOverride w:ilvl="3">
-      <w:lvl w:ilvl="3" w:tplc="33546D9E">
+      <w:lvl w:ilvl="3" w:tplc="053AE052">
         <w:start w:val="1"/>
         <w:numFmt w:val="decimal"/>
         <w:lvlText w:val="%4."/>
@@ -13787,7 +13820,7 @@
       </w:lvl>
     </w:lvlOverride>
     <w:lvlOverride w:ilvl="4">
-      <w:lvl w:ilvl="4" w:tplc="C12E9448">
+      <w:lvl w:ilvl="4" w:tplc="460224AA">
         <w:start w:val="1"/>
         <w:numFmt w:val="lowerLetter"/>
         <w:lvlText w:val="%5."/>
@@ -13816,7 +13849,7 @@
       </w:lvl>
     </w:lvlOverride>
     <w:lvlOverride w:ilvl="5">
-      <w:lvl w:ilvl="5" w:tplc="1F00AE1A">
+      <w:lvl w:ilvl="5" w:tplc="0AFCC49A">
         <w:start w:val="1"/>
         <w:numFmt w:val="lowerRoman"/>
         <w:lvlText w:val="%6."/>
@@ -13845,7 +13878,7 @@
       </w:lvl>
     </w:lvlOverride>
     <w:lvlOverride w:ilvl="6">
-      <w:lvl w:ilvl="6" w:tplc="CD0CE958">
+      <w:lvl w:ilvl="6" w:tplc="E600528C">
         <w:start w:val="1"/>
         <w:numFmt w:val="decimal"/>
         <w:lvlText w:val="%7."/>
@@ -13874,7 +13907,7 @@
       </w:lvl>
     </w:lvlOverride>
     <w:lvlOverride w:ilvl="7">
-      <w:lvl w:ilvl="7" w:tplc="56662070">
+      <w:lvl w:ilvl="7" w:tplc="563C9746">
         <w:start w:val="1"/>
         <w:numFmt w:val="lowerLetter"/>
         <w:lvlText w:val="%8."/>
@@ -13903,7 +13936,7 @@
       </w:lvl>
     </w:lvlOverride>
     <w:lvlOverride w:ilvl="8">
-      <w:lvl w:ilvl="8" w:tplc="C1F08D4E">
+      <w:lvl w:ilvl="8" w:tplc="FF34F3E4">
         <w:start w:val="1"/>
         <w:numFmt w:val="lowerRoman"/>
         <w:lvlText w:val="%9."/>
@@ -13935,7 +13968,7 @@
   <w:num w:numId="17">
     <w:abstractNumId w:val="1"/>
     <w:lvlOverride w:ilvl="0">
-      <w:lvl w:ilvl="0" w:tplc="AA761500">
+      <w:lvl w:ilvl="0" w:tplc="4C000724">
         <w:start w:val="1"/>
         <w:numFmt w:val="decimal"/>
         <w:lvlText w:val="%1."/>
@@ -13964,7 +13997,7 @@
       </w:lvl>
     </w:lvlOverride>
     <w:lvlOverride w:ilvl="1">
-      <w:lvl w:ilvl="1" w:tplc="1BFCD3CA">
+      <w:lvl w:ilvl="1" w:tplc="5F14EC32">
         <w:start w:val="1"/>
         <w:numFmt w:val="lowerLetter"/>
         <w:lvlText w:val="%2."/>
@@ -13993,7 +14026,7 @@
       </w:lvl>
     </w:lvlOverride>
     <w:lvlOverride w:ilvl="2">
-      <w:lvl w:ilvl="2" w:tplc="667E511C">
+      <w:lvl w:ilvl="2" w:tplc="D1ECD078">
         <w:start w:val="1"/>
         <w:numFmt w:val="lowerRoman"/>
         <w:lvlText w:val="%3."/>
@@ -14022,7 +14055,7 @@
       </w:lvl>
     </w:lvlOverride>
     <w:lvlOverride w:ilvl="3">
-      <w:lvl w:ilvl="3" w:tplc="33546D9E">
+      <w:lvl w:ilvl="3" w:tplc="053AE052">
         <w:start w:val="1"/>
         <w:numFmt w:val="decimal"/>
         <w:lvlText w:val="%4."/>
@@ -14051,7 +14084,7 @@
       </w:lvl>
     </w:lvlOverride>
     <w:lvlOverride w:ilvl="4">
-      <w:lvl w:ilvl="4" w:tplc="C12E9448">
+      <w:lvl w:ilvl="4" w:tplc="460224AA">
         <w:start w:val="1"/>
         <w:numFmt w:val="lowerLetter"/>
         <w:lvlText w:val="%5."/>
@@ -14080,7 +14113,7 @@
       </w:lvl>
     </w:lvlOverride>
     <w:lvlOverride w:ilvl="5">
-      <w:lvl w:ilvl="5" w:tplc="1F00AE1A">
+      <w:lvl w:ilvl="5" w:tplc="0AFCC49A">
         <w:start w:val="1"/>
         <w:numFmt w:val="lowerRoman"/>
         <w:lvlText w:val="%6."/>
@@ -14109,7 +14142,7 @@
       </w:lvl>
     </w:lvlOverride>
     <w:lvlOverride w:ilvl="6">
-      <w:lvl w:ilvl="6" w:tplc="CD0CE958">
+      <w:lvl w:ilvl="6" w:tplc="E600528C">
         <w:start w:val="1"/>
         <w:numFmt w:val="decimal"/>
         <w:lvlText w:val="%7."/>
@@ -14138,7 +14171,7 @@
       </w:lvl>
     </w:lvlOverride>
     <w:lvlOverride w:ilvl="7">
-      <w:lvl w:ilvl="7" w:tplc="56662070">
+      <w:lvl w:ilvl="7" w:tplc="563C9746">
         <w:start w:val="1"/>
         <w:numFmt w:val="lowerLetter"/>
         <w:lvlText w:val="%8."/>
@@ -14167,7 +14200,7 @@
       </w:lvl>
     </w:lvlOverride>
     <w:lvlOverride w:ilvl="8">
-      <w:lvl w:ilvl="8" w:tplc="C1F08D4E">
+      <w:lvl w:ilvl="8" w:tplc="FF34F3E4">
         <w:start w:val="1"/>
         <w:numFmt w:val="lowerRoman"/>
         <w:lvlText w:val="%9."/>
@@ -14499,7 +14532,7 @@
   <w:num w:numId="21">
     <w:abstractNumId w:val="6"/>
     <w:lvlOverride w:ilvl="0">
-      <w:lvl w:ilvl="0" w:tplc="8DA467A6">
+      <w:lvl w:ilvl="0" w:tplc="18B8BCFE">
         <w:start w:val="1"/>
         <w:numFmt w:val="decimal"/>
         <w:lvlText w:val="%1."/>
@@ -14528,7 +14561,7 @@
       </w:lvl>
     </w:lvlOverride>
     <w:lvlOverride w:ilvl="1">
-      <w:lvl w:ilvl="1" w:tplc="A1D28152">
+      <w:lvl w:ilvl="1" w:tplc="00BC7F90">
         <w:start w:val="1"/>
         <w:numFmt w:val="lowerLetter"/>
         <w:lvlText w:val="%2."/>
@@ -14557,7 +14590,7 @@
       </w:lvl>
     </w:lvlOverride>
     <w:lvlOverride w:ilvl="2">
-      <w:lvl w:ilvl="2" w:tplc="B5201B5E">
+      <w:lvl w:ilvl="2" w:tplc="5A7E1804">
         <w:start w:val="1"/>
         <w:numFmt w:val="lowerRoman"/>
         <w:lvlText w:val="%3."/>
@@ -14586,7 +14619,7 @@
       </w:lvl>
     </w:lvlOverride>
     <w:lvlOverride w:ilvl="3">
-      <w:lvl w:ilvl="3" w:tplc="497C977C">
+      <w:lvl w:ilvl="3" w:tplc="961AC9E8">
         <w:start w:val="1"/>
         <w:numFmt w:val="decimal"/>
         <w:lvlText w:val="%4."/>
@@ -14615,7 +14648,7 @@
       </w:lvl>
     </w:lvlOverride>
     <w:lvlOverride w:ilvl="4">
-      <w:lvl w:ilvl="4" w:tplc="DB4A570C">
+      <w:lvl w:ilvl="4" w:tplc="53823CC6">
         <w:start w:val="1"/>
         <w:numFmt w:val="lowerLetter"/>
         <w:lvlText w:val="%5."/>
@@ -14644,7 +14677,7 @@
       </w:lvl>
     </w:lvlOverride>
     <w:lvlOverride w:ilvl="5">
-      <w:lvl w:ilvl="5" w:tplc="C3C4AF4A">
+      <w:lvl w:ilvl="5" w:tplc="F7BA23C6">
         <w:start w:val="1"/>
         <w:numFmt w:val="lowerRoman"/>
         <w:lvlText w:val="%6."/>
@@ -14673,7 +14706,7 @@
       </w:lvl>
     </w:lvlOverride>
     <w:lvlOverride w:ilvl="6">
-      <w:lvl w:ilvl="6" w:tplc="309C1936">
+      <w:lvl w:ilvl="6" w:tplc="B064A2F4">
         <w:start w:val="1"/>
         <w:numFmt w:val="decimal"/>
         <w:lvlText w:val="%7."/>
@@ -14702,7 +14735,7 @@
       </w:lvl>
     </w:lvlOverride>
     <w:lvlOverride w:ilvl="7">
-      <w:lvl w:ilvl="7" w:tplc="7040BD5E">
+      <w:lvl w:ilvl="7" w:tplc="137AA364">
         <w:start w:val="1"/>
         <w:numFmt w:val="lowerLetter"/>
         <w:lvlText w:val="%8."/>
@@ -14731,7 +14764,7 @@
       </w:lvl>
     </w:lvlOverride>
     <w:lvlOverride w:ilvl="8">
-      <w:lvl w:ilvl="8" w:tplc="2EB2F036">
+      <w:lvl w:ilvl="8" w:tplc="DC9E335E">
         <w:start w:val="1"/>
         <w:numFmt w:val="lowerRoman"/>
         <w:lvlText w:val="%9."/>
@@ -16677,6 +16710,33 @@
     <w:rPr>
       <w:color w:val="605E5C"/>
       <w:shd w:val="clear" w:color="auto" w:fill="E1DFDD"/>
+    </w:rPr>
+  </w:style>
+  <w:style w:type="paragraph" w:styleId="NormalWeb">
+    <w:name w:val="Normal (Web)"/>
+    <w:basedOn w:val="Normal"/>
+    <w:uiPriority w:val="99"/>
+    <w:semiHidden/>
+    <w:unhideWhenUsed/>
+    <w:rsid w:val="001C37E5"/>
+    <w:pPr>
+      <w:pBdr>
+        <w:top w:val="none" w:sz="0" w:space="0" w:color="auto"/>
+        <w:left w:val="none" w:sz="0" w:space="0" w:color="auto"/>
+        <w:bottom w:val="none" w:sz="0" w:space="0" w:color="auto"/>
+        <w:right w:val="none" w:sz="0" w:space="0" w:color="auto"/>
+        <w:between w:val="none" w:sz="0" w:space="0" w:color="auto"/>
+        <w:bar w:val="none" w:sz="0" w:color="auto"/>
+      </w:pBdr>
+      <w:spacing w:before="100" w:beforeAutospacing="1" w:after="100" w:afterAutospacing="1" w:line="240" w:lineRule="auto"/>
+    </w:pPr>
+    <w:rPr>
+      <w:rFonts w:ascii="Times New Roman" w:eastAsia="Times New Roman" w:hAnsi="Times New Roman" w:cs="Times New Roman"/>
+      <w:color w:val="auto"/>
+      <w:sz w:val="24"/>
+      <w:szCs w:val="24"/>
+      <w:bdr w:val="none" w:sz="0" w:space="0" w:color="auto"/>
+      <w:lang w:val="en-IN"/>
     </w:rPr>
   </w:style>
 </w:styles>
@@ -17790,7 +17850,7 @@
 </file>
 
 <file path=customXml/itemProps1.xml><?xml version="1.0" encoding="utf-8"?>
-<ds:datastoreItem xmlns:ds="http://schemas.openxmlformats.org/officeDocument/2006/customXml" ds:itemID="{F6D50A9B-1A3B-914D-83B4-8F0C38B2F801}">
+<ds:datastoreItem xmlns:ds="http://schemas.openxmlformats.org/officeDocument/2006/customXml" ds:itemID="{8F4E0D79-6ADF-1C4E-A244-38C9598AE6F1}">
   <ds:schemaRefs>
     <ds:schemaRef ds:uri="http://schemas.openxmlformats.org/officeDocument/2006/bibliography"/>
   </ds:schemaRefs>

</xml_diff>

<commit_message>
Documentation correction and minor copy changes
</commit_message>
<xml_diff>
--- a/documentation/Sezzle LINK Integration Documentation.docx
+++ b/documentation/Sezzle LINK Integration Documentation.docx
@@ -3797,8 +3797,6 @@
         </w:rPr>
         <w:t>and open template – storefront/default/checkout/billing/</w:t>
       </w:r>
-      <w:bookmarkStart w:id="19" w:name="_GoBack"/>
-      <w:bookmarkEnd w:id="19"/>
       <w:proofErr w:type="spellStart"/>
       <w:r>
         <w:rPr>
@@ -8020,8 +8018,8 @@
           <w:rFonts w:ascii="Trebuchet MS" w:hAnsi="Trebuchet MS"/>
         </w:rPr>
       </w:pPr>
-      <w:bookmarkStart w:id="20" w:name="_i7ojhp"/>
-      <w:bookmarkEnd w:id="20"/>
+      <w:bookmarkStart w:id="19" w:name="_i7ojhp"/>
+      <w:bookmarkEnd w:id="19"/>
       <w:r>
         <w:rPr>
           <w:rFonts w:ascii="Trebuchet MS" w:hAnsi="Trebuchet MS"/>
@@ -8704,8 +8702,8 @@
           <w:rFonts w:ascii="Trebuchet MS" w:hAnsi="Trebuchet MS"/>
         </w:rPr>
       </w:pPr>
-      <w:bookmarkStart w:id="21" w:name="_xcytpi"/>
-      <w:bookmarkEnd w:id="21"/>
+      <w:bookmarkStart w:id="20" w:name="_xcytpi"/>
+      <w:bookmarkEnd w:id="20"/>
       <w:r>
         <w:rPr>
           <w:rFonts w:ascii="Trebuchet MS" w:hAnsi="Trebuchet MS"/>
@@ -9185,8 +9183,8 @@
           <w:rFonts w:ascii="Trebuchet MS" w:hAnsi="Trebuchet MS"/>
         </w:rPr>
       </w:pPr>
-      <w:bookmarkStart w:id="22" w:name="_as4poj"/>
-      <w:bookmarkEnd w:id="22"/>
+      <w:bookmarkStart w:id="21" w:name="_as4poj"/>
+      <w:bookmarkEnd w:id="21"/>
       <w:r>
         <w:rPr>
           <w:rFonts w:ascii="Trebuchet MS" w:hAnsi="Trebuchet MS"/>
@@ -9214,8 +9212,8 @@
           <w:rFonts w:ascii="Trebuchet MS" w:hAnsi="Trebuchet MS"/>
         </w:rPr>
       </w:pPr>
-      <w:bookmarkStart w:id="23" w:name="_pxezwc"/>
-      <w:bookmarkEnd w:id="23"/>
+      <w:bookmarkStart w:id="22" w:name="_pxezwc"/>
+      <w:bookmarkEnd w:id="22"/>
       <w:r>
         <w:rPr>
           <w:rFonts w:ascii="Trebuchet MS" w:hAnsi="Trebuchet MS"/>
@@ -9250,7 +9248,7 @@
         </w:rPr>
         <w:tab/>
       </w:r>
-      <w:bookmarkStart w:id="24" w:name="_x2ik5"/>
+      <w:bookmarkStart w:id="23" w:name="_x2ik5"/>
       <w:r>
         <w:rPr>
           <w:rFonts w:ascii="Trebuchet MS" w:hAnsi="Trebuchet MS"/>
@@ -9270,9 +9268,9 @@
           <w:rFonts w:ascii="Trebuchet MS" w:hAnsi="Trebuchet MS"/>
         </w:rPr>
       </w:pPr>
-      <w:bookmarkStart w:id="25" w:name="_p2csry"/>
+      <w:bookmarkStart w:id="24" w:name="_p2csry"/>
+      <w:bookmarkEnd w:id="23"/>
       <w:bookmarkEnd w:id="24"/>
-      <w:bookmarkEnd w:id="25"/>
       <w:r>
         <w:rPr>
           <w:rFonts w:ascii="Trebuchet MS" w:hAnsi="Trebuchet MS"/>
@@ -9304,8 +9302,8 @@
         </w:rPr>
         <w:tab/>
       </w:r>
-      <w:bookmarkStart w:id="26" w:name="_n2zr"/>
-      <w:bookmarkEnd w:id="26"/>
+      <w:bookmarkStart w:id="25" w:name="_n2zr"/>
+      <w:bookmarkEnd w:id="25"/>
       <w:r>
         <w:rPr>
           <w:rFonts w:ascii="Trebuchet MS" w:hAnsi="Trebuchet MS"/>
@@ -9325,8 +9323,8 @@
           <w:rFonts w:ascii="Trebuchet MS" w:hAnsi="Trebuchet MS"/>
         </w:rPr>
       </w:pPr>
-      <w:bookmarkStart w:id="27" w:name="_o7alnk"/>
-      <w:bookmarkEnd w:id="27"/>
+      <w:bookmarkStart w:id="26" w:name="_o7alnk"/>
+      <w:bookmarkEnd w:id="26"/>
       <w:r>
         <w:rPr>
           <w:rFonts w:ascii="Trebuchet MS" w:hAnsi="Trebuchet MS"/>
@@ -9409,14 +9407,13 @@
       <w:r>
         <w:rPr>
           <w:rFonts w:ascii="Trebuchet MS" w:eastAsia="Trebuchet MS" w:hAnsi="Trebuchet MS" w:cs="Trebuchet MS"/>
-          <w:noProof/>
           <w:shd w:val="clear" w:color="auto" w:fill="FFFFFF"/>
         </w:rPr>
         <w:drawing>
-          <wp:inline distT="0" distB="0" distL="0" distR="0" wp14:anchorId="26C020C6" wp14:editId="7D651921">
-            <wp:extent cx="6184900" cy="2332355"/>
-            <wp:effectExtent l="0" t="0" r="0" b="4445"/>
-            <wp:docPr id="2" name="Picture 2"/>
+          <wp:inline distT="0" distB="0" distL="0" distR="0" wp14:anchorId="6A2C116B" wp14:editId="318BEE23">
+            <wp:extent cx="6184900" cy="2212975"/>
+            <wp:effectExtent l="0" t="0" r="0" b="0"/>
+            <wp:docPr id="3" name="Picture 3"/>
             <wp:cNvGraphicFramePr>
               <a:graphicFrameLocks xmlns:a="http://schemas.openxmlformats.org/drawingml/2006/main" noChangeAspect="1"/>
             </wp:cNvGraphicFramePr>
@@ -9436,7 +9433,7 @@
                   <pic:spPr>
                     <a:xfrm>
                       <a:off x="0" y="0"/>
-                      <a:ext cx="6184900" cy="2332355"/>
+                      <a:ext cx="6184900" cy="2212975"/>
                     </a:xfrm>
                     <a:prstGeom prst="rect">
                       <a:avLst/>
@@ -9448,6 +9445,8 @@
           </wp:inline>
         </w:drawing>
       </w:r>
+      <w:bookmarkStart w:id="27" w:name="_GoBack"/>
+      <w:bookmarkEnd w:id="27"/>
     </w:p>
     <w:p>
       <w:pPr>
@@ -17850,7 +17849,7 @@
 </file>
 
 <file path=customXml/itemProps1.xml><?xml version="1.0" encoding="utf-8"?>
-<ds:datastoreItem xmlns:ds="http://schemas.openxmlformats.org/officeDocument/2006/customXml" ds:itemID="{8F4E0D79-6ADF-1C4E-A244-38C9598AE6F1}">
+<ds:datastoreItem xmlns:ds="http://schemas.openxmlformats.org/officeDocument/2006/customXml" ds:itemID="{26614445-62DF-D84A-B4F4-FCCFAF4D8769}">
   <ds:schemaRefs>
     <ds:schemaRef ds:uri="http://schemas.openxmlformats.org/officeDocument/2006/bibliography"/>
   </ds:schemaRefs>

</xml_diff>

<commit_message>
A minor change in documentation
</commit_message>
<xml_diff>
--- a/documentation/Sezzle LINK Integration Documentation.docx
+++ b/documentation/Sezzle LINK Integration Documentation.docx
@@ -2677,7 +2677,16 @@
           <w:rFonts w:ascii="Trebuchet MS" w:hAnsi="Trebuchet MS"/>
           <w:shd w:val="clear" w:color="auto" w:fill="FFFFFF"/>
         </w:rPr>
-        <w:t>Find sezzle_metadata.xml in folded metadata.</w:t>
+        <w:t>Find sezzle_meta</w:t>
+      </w:r>
+      <w:bookmarkStart w:id="14" w:name="_GoBack"/>
+      <w:bookmarkEnd w:id="14"/>
+      <w:r>
+        <w:rPr>
+          <w:rFonts w:ascii="Trebuchet MS" w:hAnsi="Trebuchet MS"/>
+          <w:shd w:val="clear" w:color="auto" w:fill="FFFFFF"/>
+        </w:rPr>
+        <w:t>.xml in folded metadata.</w:t>
       </w:r>
     </w:p>
     <w:p>
@@ -2951,8 +2960,8 @@
           <w:rFonts w:ascii="Trebuchet MS" w:hAnsi="Trebuchet MS"/>
         </w:rPr>
       </w:pPr>
-      <w:bookmarkStart w:id="14" w:name="_ksv4uv"/>
-      <w:bookmarkEnd w:id="14"/>
+      <w:bookmarkStart w:id="15" w:name="_ksv4uv"/>
+      <w:bookmarkEnd w:id="15"/>
       <w:r>
         <w:rPr>
           <w:rFonts w:ascii="Trebuchet MS" w:hAnsi="Trebuchet MS"/>
@@ -2998,8 +3007,8 @@
           <w:szCs w:val="22"/>
         </w:rPr>
       </w:pPr>
-      <w:bookmarkStart w:id="15" w:name="_sinio"/>
-      <w:bookmarkEnd w:id="15"/>
+      <w:bookmarkStart w:id="16" w:name="_sinio"/>
+      <w:bookmarkEnd w:id="16"/>
       <w:r>
         <w:rPr>
           <w:sz w:val="22"/>
@@ -3131,7 +3140,7 @@
           <w:szCs w:val="22"/>
         </w:rPr>
       </w:pPr>
-      <w:bookmarkStart w:id="16" w:name="_jxsxqh"/>
+      <w:bookmarkStart w:id="17" w:name="_jxsxqh"/>
       <w:r>
         <w:rPr>
           <w:sz w:val="22"/>
@@ -3139,7 +3148,7 @@
         </w:rPr>
         <w:t>Sezzle</w:t>
       </w:r>
-      <w:bookmarkEnd w:id="16"/>
+      <w:bookmarkEnd w:id="17"/>
       <w:r>
         <w:rPr>
           <w:sz w:val="22"/>
@@ -3230,7 +3239,7 @@
           <w:szCs w:val="22"/>
         </w:rPr>
       </w:pPr>
-      <w:bookmarkStart w:id="17" w:name="_z337ya"/>
+      <w:bookmarkStart w:id="18" w:name="_z337ya"/>
       <w:r>
         <w:rPr>
           <w:sz w:val="22"/>
@@ -3238,7 +3247,7 @@
         </w:rPr>
         <w:t>Sezzle</w:t>
       </w:r>
-      <w:bookmarkEnd w:id="17"/>
+      <w:bookmarkEnd w:id="18"/>
       <w:r>
         <w:rPr>
           <w:sz w:val="22"/>
@@ -3486,8 +3495,8 @@
           <w:rFonts w:ascii="Trebuchet MS" w:hAnsi="Trebuchet MS"/>
         </w:rPr>
       </w:pPr>
-      <w:bookmarkStart w:id="18" w:name="_j2qqm3"/>
-      <w:bookmarkEnd w:id="18"/>
+      <w:bookmarkStart w:id="19" w:name="_j2qqm3"/>
+      <w:bookmarkEnd w:id="19"/>
       <w:r>
         <w:rPr>
           <w:rFonts w:ascii="Trebuchet MS" w:hAnsi="Trebuchet MS"/>
@@ -8018,8 +8027,8 @@
           <w:rFonts w:ascii="Trebuchet MS" w:hAnsi="Trebuchet MS"/>
         </w:rPr>
       </w:pPr>
-      <w:bookmarkStart w:id="19" w:name="_i7ojhp"/>
-      <w:bookmarkEnd w:id="19"/>
+      <w:bookmarkStart w:id="20" w:name="_i7ojhp"/>
+      <w:bookmarkEnd w:id="20"/>
       <w:r>
         <w:rPr>
           <w:rFonts w:ascii="Trebuchet MS" w:hAnsi="Trebuchet MS"/>
@@ -8702,8 +8711,8 @@
           <w:rFonts w:ascii="Trebuchet MS" w:hAnsi="Trebuchet MS"/>
         </w:rPr>
       </w:pPr>
-      <w:bookmarkStart w:id="20" w:name="_xcytpi"/>
-      <w:bookmarkEnd w:id="20"/>
+      <w:bookmarkStart w:id="21" w:name="_xcytpi"/>
+      <w:bookmarkEnd w:id="21"/>
       <w:r>
         <w:rPr>
           <w:rFonts w:ascii="Trebuchet MS" w:hAnsi="Trebuchet MS"/>
@@ -9183,8 +9192,8 @@
           <w:rFonts w:ascii="Trebuchet MS" w:hAnsi="Trebuchet MS"/>
         </w:rPr>
       </w:pPr>
-      <w:bookmarkStart w:id="21" w:name="_as4poj"/>
-      <w:bookmarkEnd w:id="21"/>
+      <w:bookmarkStart w:id="22" w:name="_as4poj"/>
+      <w:bookmarkEnd w:id="22"/>
       <w:r>
         <w:rPr>
           <w:rFonts w:ascii="Trebuchet MS" w:hAnsi="Trebuchet MS"/>
@@ -9212,8 +9221,8 @@
           <w:rFonts w:ascii="Trebuchet MS" w:hAnsi="Trebuchet MS"/>
         </w:rPr>
       </w:pPr>
-      <w:bookmarkStart w:id="22" w:name="_pxezwc"/>
-      <w:bookmarkEnd w:id="22"/>
+      <w:bookmarkStart w:id="23" w:name="_pxezwc"/>
+      <w:bookmarkEnd w:id="23"/>
       <w:r>
         <w:rPr>
           <w:rFonts w:ascii="Trebuchet MS" w:hAnsi="Trebuchet MS"/>
@@ -9248,7 +9257,7 @@
         </w:rPr>
         <w:tab/>
       </w:r>
-      <w:bookmarkStart w:id="23" w:name="_x2ik5"/>
+      <w:bookmarkStart w:id="24" w:name="_x2ik5"/>
       <w:r>
         <w:rPr>
           <w:rFonts w:ascii="Trebuchet MS" w:hAnsi="Trebuchet MS"/>
@@ -9268,9 +9277,9 @@
           <w:rFonts w:ascii="Trebuchet MS" w:hAnsi="Trebuchet MS"/>
         </w:rPr>
       </w:pPr>
-      <w:bookmarkStart w:id="24" w:name="_p2csry"/>
-      <w:bookmarkEnd w:id="23"/>
+      <w:bookmarkStart w:id="25" w:name="_p2csry"/>
       <w:bookmarkEnd w:id="24"/>
+      <w:bookmarkEnd w:id="25"/>
       <w:r>
         <w:rPr>
           <w:rFonts w:ascii="Trebuchet MS" w:hAnsi="Trebuchet MS"/>
@@ -9302,8 +9311,8 @@
         </w:rPr>
         <w:tab/>
       </w:r>
-      <w:bookmarkStart w:id="25" w:name="_n2zr"/>
-      <w:bookmarkEnd w:id="25"/>
+      <w:bookmarkStart w:id="26" w:name="_n2zr"/>
+      <w:bookmarkEnd w:id="26"/>
       <w:r>
         <w:rPr>
           <w:rFonts w:ascii="Trebuchet MS" w:hAnsi="Trebuchet MS"/>
@@ -9323,8 +9332,8 @@
           <w:rFonts w:ascii="Trebuchet MS" w:hAnsi="Trebuchet MS"/>
         </w:rPr>
       </w:pPr>
-      <w:bookmarkStart w:id="26" w:name="_o7alnk"/>
-      <w:bookmarkEnd w:id="26"/>
+      <w:bookmarkStart w:id="27" w:name="_o7alnk"/>
+      <w:bookmarkEnd w:id="27"/>
       <w:r>
         <w:rPr>
           <w:rFonts w:ascii="Trebuchet MS" w:hAnsi="Trebuchet MS"/>
@@ -9407,6 +9416,7 @@
       <w:r>
         <w:rPr>
           <w:rFonts w:ascii="Trebuchet MS" w:eastAsia="Trebuchet MS" w:hAnsi="Trebuchet MS" w:cs="Trebuchet MS"/>
+          <w:noProof/>
           <w:shd w:val="clear" w:color="auto" w:fill="FFFFFF"/>
         </w:rPr>
         <w:drawing>
@@ -9445,8 +9455,6 @@
           </wp:inline>
         </w:drawing>
       </w:r>
-      <w:bookmarkStart w:id="27" w:name="_GoBack"/>
-      <w:bookmarkEnd w:id="27"/>
     </w:p>
     <w:p>
       <w:pPr>
@@ -12344,7 +12352,7 @@
   <w:num w:numId="9">
     <w:abstractNumId w:val="10"/>
     <w:lvlOverride w:ilvl="0">
-      <w:lvl w:ilvl="0" w:tplc="C0CCD640">
+      <w:lvl w:ilvl="0" w:tplc="1DA248E8">
         <w:start w:val="1"/>
         <w:numFmt w:val="decimal"/>
         <w:lvlText w:val="%1."/>
@@ -12371,7 +12379,7 @@
       </w:lvl>
     </w:lvlOverride>
     <w:lvlOverride w:ilvl="1">
-      <w:lvl w:ilvl="1" w:tplc="ED00C7D8">
+      <w:lvl w:ilvl="1" w:tplc="4B268058">
         <w:start w:val="1"/>
         <w:numFmt w:val="lowerLetter"/>
         <w:lvlText w:val="%2."/>
@@ -12398,7 +12406,7 @@
       </w:lvl>
     </w:lvlOverride>
     <w:lvlOverride w:ilvl="2">
-      <w:lvl w:ilvl="2" w:tplc="2708BA34">
+      <w:lvl w:ilvl="2" w:tplc="449C6128">
         <w:start w:val="1"/>
         <w:numFmt w:val="lowerRoman"/>
         <w:lvlText w:val="%3."/>
@@ -12425,7 +12433,7 @@
       </w:lvl>
     </w:lvlOverride>
     <w:lvlOverride w:ilvl="3">
-      <w:lvl w:ilvl="3" w:tplc="F896538C">
+      <w:lvl w:ilvl="3" w:tplc="954E3438">
         <w:start w:val="1"/>
         <w:numFmt w:val="decimal"/>
         <w:lvlText w:val="%4."/>
@@ -12452,7 +12460,7 @@
       </w:lvl>
     </w:lvlOverride>
     <w:lvlOverride w:ilvl="4">
-      <w:lvl w:ilvl="4" w:tplc="895CF096">
+      <w:lvl w:ilvl="4" w:tplc="D1BEDC16">
         <w:start w:val="1"/>
         <w:numFmt w:val="lowerLetter"/>
         <w:lvlText w:val="%5."/>
@@ -12479,7 +12487,7 @@
       </w:lvl>
     </w:lvlOverride>
     <w:lvlOverride w:ilvl="5">
-      <w:lvl w:ilvl="5" w:tplc="5F6AFD22">
+      <w:lvl w:ilvl="5" w:tplc="F356B7EE">
         <w:start w:val="1"/>
         <w:numFmt w:val="lowerRoman"/>
         <w:lvlText w:val="%6."/>
@@ -12506,7 +12514,7 @@
       </w:lvl>
     </w:lvlOverride>
     <w:lvlOverride w:ilvl="6">
-      <w:lvl w:ilvl="6" w:tplc="B1383602">
+      <w:lvl w:ilvl="6" w:tplc="DB783B9E">
         <w:start w:val="1"/>
         <w:numFmt w:val="decimal"/>
         <w:lvlText w:val="%7."/>
@@ -12533,7 +12541,7 @@
       </w:lvl>
     </w:lvlOverride>
     <w:lvlOverride w:ilvl="7">
-      <w:lvl w:ilvl="7" w:tplc="629C7F56">
+      <w:lvl w:ilvl="7" w:tplc="6D86490E">
         <w:start w:val="1"/>
         <w:numFmt w:val="lowerLetter"/>
         <w:lvlText w:val="%8."/>
@@ -12560,7 +12568,7 @@
       </w:lvl>
     </w:lvlOverride>
     <w:lvlOverride w:ilvl="8">
-      <w:lvl w:ilvl="8" w:tplc="8FF42314">
+      <w:lvl w:ilvl="8" w:tplc="29DE71A2">
         <w:start w:val="1"/>
         <w:numFmt w:val="lowerRoman"/>
         <w:lvlText w:val="%9."/>
@@ -12590,7 +12598,7 @@
   <w:num w:numId="10">
     <w:abstractNumId w:val="10"/>
     <w:lvlOverride w:ilvl="0">
-      <w:lvl w:ilvl="0" w:tplc="C0CCD640">
+      <w:lvl w:ilvl="0" w:tplc="1DA248E8">
         <w:start w:val="1"/>
         <w:numFmt w:val="decimal"/>
         <w:lvlText w:val="%1."/>
@@ -12619,7 +12627,7 @@
       </w:lvl>
     </w:lvlOverride>
     <w:lvlOverride w:ilvl="1">
-      <w:lvl w:ilvl="1" w:tplc="ED00C7D8">
+      <w:lvl w:ilvl="1" w:tplc="4B268058">
         <w:start w:val="1"/>
         <w:numFmt w:val="lowerLetter"/>
         <w:lvlText w:val="%2."/>
@@ -12648,7 +12656,7 @@
       </w:lvl>
     </w:lvlOverride>
     <w:lvlOverride w:ilvl="2">
-      <w:lvl w:ilvl="2" w:tplc="2708BA34">
+      <w:lvl w:ilvl="2" w:tplc="449C6128">
         <w:start w:val="1"/>
         <w:numFmt w:val="lowerRoman"/>
         <w:lvlText w:val="%3."/>
@@ -12677,7 +12685,7 @@
       </w:lvl>
     </w:lvlOverride>
     <w:lvlOverride w:ilvl="3">
-      <w:lvl w:ilvl="3" w:tplc="F896538C">
+      <w:lvl w:ilvl="3" w:tplc="954E3438">
         <w:start w:val="1"/>
         <w:numFmt w:val="decimal"/>
         <w:lvlText w:val="%4."/>
@@ -12706,7 +12714,7 @@
       </w:lvl>
     </w:lvlOverride>
     <w:lvlOverride w:ilvl="4">
-      <w:lvl w:ilvl="4" w:tplc="895CF096">
+      <w:lvl w:ilvl="4" w:tplc="D1BEDC16">
         <w:start w:val="1"/>
         <w:numFmt w:val="lowerLetter"/>
         <w:lvlText w:val="%5."/>
@@ -12735,7 +12743,7 @@
       </w:lvl>
     </w:lvlOverride>
     <w:lvlOverride w:ilvl="5">
-      <w:lvl w:ilvl="5" w:tplc="5F6AFD22">
+      <w:lvl w:ilvl="5" w:tplc="F356B7EE">
         <w:start w:val="1"/>
         <w:numFmt w:val="lowerRoman"/>
         <w:lvlText w:val="%6."/>
@@ -12764,7 +12772,7 @@
       </w:lvl>
     </w:lvlOverride>
     <w:lvlOverride w:ilvl="6">
-      <w:lvl w:ilvl="6" w:tplc="B1383602">
+      <w:lvl w:ilvl="6" w:tplc="DB783B9E">
         <w:start w:val="1"/>
         <w:numFmt w:val="decimal"/>
         <w:lvlText w:val="%7."/>
@@ -12793,7 +12801,7 @@
       </w:lvl>
     </w:lvlOverride>
     <w:lvlOverride w:ilvl="7">
-      <w:lvl w:ilvl="7" w:tplc="629C7F56">
+      <w:lvl w:ilvl="7" w:tplc="6D86490E">
         <w:start w:val="1"/>
         <w:numFmt w:val="lowerLetter"/>
         <w:lvlText w:val="%8."/>
@@ -12822,7 +12830,7 @@
       </w:lvl>
     </w:lvlOverride>
     <w:lvlOverride w:ilvl="8">
-      <w:lvl w:ilvl="8" w:tplc="8FF42314">
+      <w:lvl w:ilvl="8" w:tplc="29DE71A2">
         <w:start w:val="1"/>
         <w:numFmt w:val="lowerRoman"/>
         <w:lvlText w:val="%9."/>
@@ -12854,7 +12862,7 @@
   <w:num w:numId="11">
     <w:abstractNumId w:val="10"/>
     <w:lvlOverride w:ilvl="0">
-      <w:lvl w:ilvl="0" w:tplc="C0CCD640">
+      <w:lvl w:ilvl="0" w:tplc="1DA248E8">
         <w:start w:val="1"/>
         <w:numFmt w:val="decimal"/>
         <w:lvlText w:val="%1."/>
@@ -12883,7 +12891,7 @@
       </w:lvl>
     </w:lvlOverride>
     <w:lvlOverride w:ilvl="1">
-      <w:lvl w:ilvl="1" w:tplc="ED00C7D8">
+      <w:lvl w:ilvl="1" w:tplc="4B268058">
         <w:start w:val="1"/>
         <w:numFmt w:val="lowerLetter"/>
         <w:lvlText w:val="%2."/>
@@ -12912,7 +12920,7 @@
       </w:lvl>
     </w:lvlOverride>
     <w:lvlOverride w:ilvl="2">
-      <w:lvl w:ilvl="2" w:tplc="2708BA34">
+      <w:lvl w:ilvl="2" w:tplc="449C6128">
         <w:start w:val="1"/>
         <w:numFmt w:val="lowerRoman"/>
         <w:lvlText w:val="%3."/>
@@ -12941,7 +12949,7 @@
       </w:lvl>
     </w:lvlOverride>
     <w:lvlOverride w:ilvl="3">
-      <w:lvl w:ilvl="3" w:tplc="F896538C">
+      <w:lvl w:ilvl="3" w:tplc="954E3438">
         <w:start w:val="1"/>
         <w:numFmt w:val="decimal"/>
         <w:lvlText w:val="%4."/>
@@ -12970,7 +12978,7 @@
       </w:lvl>
     </w:lvlOverride>
     <w:lvlOverride w:ilvl="4">
-      <w:lvl w:ilvl="4" w:tplc="895CF096">
+      <w:lvl w:ilvl="4" w:tplc="D1BEDC16">
         <w:start w:val="1"/>
         <w:numFmt w:val="lowerLetter"/>
         <w:lvlText w:val="%5."/>
@@ -12999,7 +13007,7 @@
       </w:lvl>
     </w:lvlOverride>
     <w:lvlOverride w:ilvl="5">
-      <w:lvl w:ilvl="5" w:tplc="5F6AFD22">
+      <w:lvl w:ilvl="5" w:tplc="F356B7EE">
         <w:start w:val="1"/>
         <w:numFmt w:val="lowerRoman"/>
         <w:lvlText w:val="%6."/>
@@ -13028,7 +13036,7 @@
       </w:lvl>
     </w:lvlOverride>
     <w:lvlOverride w:ilvl="6">
-      <w:lvl w:ilvl="6" w:tplc="B1383602">
+      <w:lvl w:ilvl="6" w:tplc="DB783B9E">
         <w:start w:val="1"/>
         <w:numFmt w:val="decimal"/>
         <w:lvlText w:val="%7."/>
@@ -13057,7 +13065,7 @@
       </w:lvl>
     </w:lvlOverride>
     <w:lvlOverride w:ilvl="7">
-      <w:lvl w:ilvl="7" w:tplc="629C7F56">
+      <w:lvl w:ilvl="7" w:tplc="6D86490E">
         <w:start w:val="1"/>
         <w:numFmt w:val="lowerLetter"/>
         <w:lvlText w:val="%8."/>
@@ -13086,7 +13094,7 @@
       </w:lvl>
     </w:lvlOverride>
     <w:lvlOverride w:ilvl="8">
-      <w:lvl w:ilvl="8" w:tplc="8FF42314">
+      <w:lvl w:ilvl="8" w:tplc="29DE71A2">
         <w:start w:val="1"/>
         <w:numFmt w:val="lowerRoman"/>
         <w:lvlText w:val="%9."/>
@@ -13703,7 +13711,7 @@
   <w:num w:numId="16">
     <w:abstractNumId w:val="1"/>
     <w:lvlOverride w:ilvl="0">
-      <w:lvl w:ilvl="0" w:tplc="4C000724">
+      <w:lvl w:ilvl="0" w:tplc="299C9704">
         <w:start w:val="1"/>
         <w:numFmt w:val="decimal"/>
         <w:lvlText w:val="%1."/>
@@ -13732,7 +13740,7 @@
       </w:lvl>
     </w:lvlOverride>
     <w:lvlOverride w:ilvl="1">
-      <w:lvl w:ilvl="1" w:tplc="5F14EC32">
+      <w:lvl w:ilvl="1" w:tplc="0D42DA80">
         <w:start w:val="1"/>
         <w:numFmt w:val="lowerLetter"/>
         <w:lvlText w:val="%2."/>
@@ -13761,7 +13769,7 @@
       </w:lvl>
     </w:lvlOverride>
     <w:lvlOverride w:ilvl="2">
-      <w:lvl w:ilvl="2" w:tplc="D1ECD078">
+      <w:lvl w:ilvl="2" w:tplc="EAAE9A02">
         <w:start w:val="1"/>
         <w:numFmt w:val="lowerRoman"/>
         <w:lvlText w:val="%3."/>
@@ -13790,7 +13798,7 @@
       </w:lvl>
     </w:lvlOverride>
     <w:lvlOverride w:ilvl="3">
-      <w:lvl w:ilvl="3" w:tplc="053AE052">
+      <w:lvl w:ilvl="3" w:tplc="D90E69D0">
         <w:start w:val="1"/>
         <w:numFmt w:val="decimal"/>
         <w:lvlText w:val="%4."/>
@@ -13819,7 +13827,7 @@
       </w:lvl>
     </w:lvlOverride>
     <w:lvlOverride w:ilvl="4">
-      <w:lvl w:ilvl="4" w:tplc="460224AA">
+      <w:lvl w:ilvl="4" w:tplc="E6C223CA">
         <w:start w:val="1"/>
         <w:numFmt w:val="lowerLetter"/>
         <w:lvlText w:val="%5."/>
@@ -13848,7 +13856,7 @@
       </w:lvl>
     </w:lvlOverride>
     <w:lvlOverride w:ilvl="5">
-      <w:lvl w:ilvl="5" w:tplc="0AFCC49A">
+      <w:lvl w:ilvl="5" w:tplc="6316A9AE">
         <w:start w:val="1"/>
         <w:numFmt w:val="lowerRoman"/>
         <w:lvlText w:val="%6."/>
@@ -13877,7 +13885,7 @@
       </w:lvl>
     </w:lvlOverride>
     <w:lvlOverride w:ilvl="6">
-      <w:lvl w:ilvl="6" w:tplc="E600528C">
+      <w:lvl w:ilvl="6" w:tplc="02EEB6E6">
         <w:start w:val="1"/>
         <w:numFmt w:val="decimal"/>
         <w:lvlText w:val="%7."/>
@@ -13906,7 +13914,7 @@
       </w:lvl>
     </w:lvlOverride>
     <w:lvlOverride w:ilvl="7">
-      <w:lvl w:ilvl="7" w:tplc="563C9746">
+      <w:lvl w:ilvl="7" w:tplc="3C70DF2C">
         <w:start w:val="1"/>
         <w:numFmt w:val="lowerLetter"/>
         <w:lvlText w:val="%8."/>
@@ -13935,7 +13943,7 @@
       </w:lvl>
     </w:lvlOverride>
     <w:lvlOverride w:ilvl="8">
-      <w:lvl w:ilvl="8" w:tplc="FF34F3E4">
+      <w:lvl w:ilvl="8" w:tplc="2F8093C4">
         <w:start w:val="1"/>
         <w:numFmt w:val="lowerRoman"/>
         <w:lvlText w:val="%9."/>
@@ -13967,7 +13975,7 @@
   <w:num w:numId="17">
     <w:abstractNumId w:val="1"/>
     <w:lvlOverride w:ilvl="0">
-      <w:lvl w:ilvl="0" w:tplc="4C000724">
+      <w:lvl w:ilvl="0" w:tplc="299C9704">
         <w:start w:val="1"/>
         <w:numFmt w:val="decimal"/>
         <w:lvlText w:val="%1."/>
@@ -13996,7 +14004,7 @@
       </w:lvl>
     </w:lvlOverride>
     <w:lvlOverride w:ilvl="1">
-      <w:lvl w:ilvl="1" w:tplc="5F14EC32">
+      <w:lvl w:ilvl="1" w:tplc="0D42DA80">
         <w:start w:val="1"/>
         <w:numFmt w:val="lowerLetter"/>
         <w:lvlText w:val="%2."/>
@@ -14025,7 +14033,7 @@
       </w:lvl>
     </w:lvlOverride>
     <w:lvlOverride w:ilvl="2">
-      <w:lvl w:ilvl="2" w:tplc="D1ECD078">
+      <w:lvl w:ilvl="2" w:tplc="EAAE9A02">
         <w:start w:val="1"/>
         <w:numFmt w:val="lowerRoman"/>
         <w:lvlText w:val="%3."/>
@@ -14054,7 +14062,7 @@
       </w:lvl>
     </w:lvlOverride>
     <w:lvlOverride w:ilvl="3">
-      <w:lvl w:ilvl="3" w:tplc="053AE052">
+      <w:lvl w:ilvl="3" w:tplc="D90E69D0">
         <w:start w:val="1"/>
         <w:numFmt w:val="decimal"/>
         <w:lvlText w:val="%4."/>
@@ -14083,7 +14091,7 @@
       </w:lvl>
     </w:lvlOverride>
     <w:lvlOverride w:ilvl="4">
-      <w:lvl w:ilvl="4" w:tplc="460224AA">
+      <w:lvl w:ilvl="4" w:tplc="E6C223CA">
         <w:start w:val="1"/>
         <w:numFmt w:val="lowerLetter"/>
         <w:lvlText w:val="%5."/>
@@ -14112,7 +14120,7 @@
       </w:lvl>
     </w:lvlOverride>
     <w:lvlOverride w:ilvl="5">
-      <w:lvl w:ilvl="5" w:tplc="0AFCC49A">
+      <w:lvl w:ilvl="5" w:tplc="6316A9AE">
         <w:start w:val="1"/>
         <w:numFmt w:val="lowerRoman"/>
         <w:lvlText w:val="%6."/>
@@ -14141,7 +14149,7 @@
       </w:lvl>
     </w:lvlOverride>
     <w:lvlOverride w:ilvl="6">
-      <w:lvl w:ilvl="6" w:tplc="E600528C">
+      <w:lvl w:ilvl="6" w:tplc="02EEB6E6">
         <w:start w:val="1"/>
         <w:numFmt w:val="decimal"/>
         <w:lvlText w:val="%7."/>
@@ -14170,7 +14178,7 @@
       </w:lvl>
     </w:lvlOverride>
     <w:lvlOverride w:ilvl="7">
-      <w:lvl w:ilvl="7" w:tplc="563C9746">
+      <w:lvl w:ilvl="7" w:tplc="3C70DF2C">
         <w:start w:val="1"/>
         <w:numFmt w:val="lowerLetter"/>
         <w:lvlText w:val="%8."/>
@@ -14199,7 +14207,7 @@
       </w:lvl>
     </w:lvlOverride>
     <w:lvlOverride w:ilvl="8">
-      <w:lvl w:ilvl="8" w:tplc="FF34F3E4">
+      <w:lvl w:ilvl="8" w:tplc="2F8093C4">
         <w:start w:val="1"/>
         <w:numFmt w:val="lowerRoman"/>
         <w:lvlText w:val="%9."/>
@@ -14531,7 +14539,7 @@
   <w:num w:numId="21">
     <w:abstractNumId w:val="6"/>
     <w:lvlOverride w:ilvl="0">
-      <w:lvl w:ilvl="0" w:tplc="18B8BCFE">
+      <w:lvl w:ilvl="0" w:tplc="30DA7F06">
         <w:start w:val="1"/>
         <w:numFmt w:val="decimal"/>
         <w:lvlText w:val="%1."/>
@@ -14560,7 +14568,7 @@
       </w:lvl>
     </w:lvlOverride>
     <w:lvlOverride w:ilvl="1">
-      <w:lvl w:ilvl="1" w:tplc="00BC7F90">
+      <w:lvl w:ilvl="1" w:tplc="A6EE8736">
         <w:start w:val="1"/>
         <w:numFmt w:val="lowerLetter"/>
         <w:lvlText w:val="%2."/>
@@ -14589,7 +14597,7 @@
       </w:lvl>
     </w:lvlOverride>
     <w:lvlOverride w:ilvl="2">
-      <w:lvl w:ilvl="2" w:tplc="5A7E1804">
+      <w:lvl w:ilvl="2" w:tplc="AC3E3566">
         <w:start w:val="1"/>
         <w:numFmt w:val="lowerRoman"/>
         <w:lvlText w:val="%3."/>
@@ -14618,7 +14626,7 @@
       </w:lvl>
     </w:lvlOverride>
     <w:lvlOverride w:ilvl="3">
-      <w:lvl w:ilvl="3" w:tplc="961AC9E8">
+      <w:lvl w:ilvl="3" w:tplc="F75E6260">
         <w:start w:val="1"/>
         <w:numFmt w:val="decimal"/>
         <w:lvlText w:val="%4."/>
@@ -14647,7 +14655,7 @@
       </w:lvl>
     </w:lvlOverride>
     <w:lvlOverride w:ilvl="4">
-      <w:lvl w:ilvl="4" w:tplc="53823CC6">
+      <w:lvl w:ilvl="4" w:tplc="68FCFC38">
         <w:start w:val="1"/>
         <w:numFmt w:val="lowerLetter"/>
         <w:lvlText w:val="%5."/>
@@ -14676,7 +14684,7 @@
       </w:lvl>
     </w:lvlOverride>
     <w:lvlOverride w:ilvl="5">
-      <w:lvl w:ilvl="5" w:tplc="F7BA23C6">
+      <w:lvl w:ilvl="5" w:tplc="725CC8E4">
         <w:start w:val="1"/>
         <w:numFmt w:val="lowerRoman"/>
         <w:lvlText w:val="%6."/>
@@ -14705,7 +14713,7 @@
       </w:lvl>
     </w:lvlOverride>
     <w:lvlOverride w:ilvl="6">
-      <w:lvl w:ilvl="6" w:tplc="B064A2F4">
+      <w:lvl w:ilvl="6" w:tplc="669E408C">
         <w:start w:val="1"/>
         <w:numFmt w:val="decimal"/>
         <w:lvlText w:val="%7."/>
@@ -14734,7 +14742,7 @@
       </w:lvl>
     </w:lvlOverride>
     <w:lvlOverride w:ilvl="7">
-      <w:lvl w:ilvl="7" w:tplc="137AA364">
+      <w:lvl w:ilvl="7" w:tplc="C3542160">
         <w:start w:val="1"/>
         <w:numFmt w:val="lowerLetter"/>
         <w:lvlText w:val="%8."/>
@@ -14763,7 +14771,7 @@
       </w:lvl>
     </w:lvlOverride>
     <w:lvlOverride w:ilvl="8">
-      <w:lvl w:ilvl="8" w:tplc="DC9E335E">
+      <w:lvl w:ilvl="8" w:tplc="CEC27D9E">
         <w:start w:val="1"/>
         <w:numFmt w:val="lowerRoman"/>
         <w:lvlText w:val="%9."/>
@@ -17849,7 +17857,7 @@
 </file>
 
 <file path=customXml/itemProps1.xml><?xml version="1.0" encoding="utf-8"?>
-<ds:datastoreItem xmlns:ds="http://schemas.openxmlformats.org/officeDocument/2006/customXml" ds:itemID="{26614445-62DF-D84A-B4F4-FCCFAF4D8769}">
+<ds:datastoreItem xmlns:ds="http://schemas.openxmlformats.org/officeDocument/2006/customXml" ds:itemID="{FAF19EBA-2059-014E-B2FE-A405A3B94C3A}">
   <ds:schemaRefs>
     <ds:schemaRef ds:uri="http://schemas.openxmlformats.org/officeDocument/2006/bibliography"/>
   </ds:schemaRefs>

</xml_diff>

<commit_message>
Updated documentation for sandbox otps
</commit_message>
<xml_diff>
--- a/documentation/Sezzle LINK Integration Documentation.docx
+++ b/documentation/Sezzle LINK Integration Documentation.docx
@@ -2679,8 +2679,6 @@
         </w:rPr>
         <w:t>Find sezzle_meta</w:t>
       </w:r>
-      <w:bookmarkStart w:id="14" w:name="_GoBack"/>
-      <w:bookmarkEnd w:id="14"/>
       <w:r>
         <w:rPr>
           <w:rFonts w:ascii="Trebuchet MS" w:hAnsi="Trebuchet MS"/>
@@ -2960,8 +2958,8 @@
           <w:rFonts w:ascii="Trebuchet MS" w:hAnsi="Trebuchet MS"/>
         </w:rPr>
       </w:pPr>
-      <w:bookmarkStart w:id="15" w:name="_ksv4uv"/>
-      <w:bookmarkEnd w:id="15"/>
+      <w:bookmarkStart w:id="14" w:name="_ksv4uv"/>
+      <w:bookmarkEnd w:id="14"/>
       <w:r>
         <w:rPr>
           <w:rFonts w:ascii="Trebuchet MS" w:hAnsi="Trebuchet MS"/>
@@ -3007,8 +3005,8 @@
           <w:szCs w:val="22"/>
         </w:rPr>
       </w:pPr>
-      <w:bookmarkStart w:id="16" w:name="_sinio"/>
-      <w:bookmarkEnd w:id="16"/>
+      <w:bookmarkStart w:id="15" w:name="_sinio"/>
+      <w:bookmarkEnd w:id="15"/>
       <w:r>
         <w:rPr>
           <w:sz w:val="22"/>
@@ -3140,7 +3138,7 @@
           <w:szCs w:val="22"/>
         </w:rPr>
       </w:pPr>
-      <w:bookmarkStart w:id="17" w:name="_jxsxqh"/>
+      <w:bookmarkStart w:id="16" w:name="_jxsxqh"/>
       <w:r>
         <w:rPr>
           <w:sz w:val="22"/>
@@ -3148,7 +3146,7 @@
         </w:rPr>
         <w:t>Sezzle</w:t>
       </w:r>
-      <w:bookmarkEnd w:id="17"/>
+      <w:bookmarkEnd w:id="16"/>
       <w:r>
         <w:rPr>
           <w:sz w:val="22"/>
@@ -3239,7 +3237,7 @@
           <w:szCs w:val="22"/>
         </w:rPr>
       </w:pPr>
-      <w:bookmarkStart w:id="18" w:name="_z337ya"/>
+      <w:bookmarkStart w:id="17" w:name="_z337ya"/>
       <w:r>
         <w:rPr>
           <w:sz w:val="22"/>
@@ -3247,7 +3245,7 @@
         </w:rPr>
         <w:t>Sezzle</w:t>
       </w:r>
-      <w:bookmarkEnd w:id="18"/>
+      <w:bookmarkEnd w:id="17"/>
       <w:r>
         <w:rPr>
           <w:sz w:val="22"/>
@@ -3495,8 +3493,8 @@
           <w:rFonts w:ascii="Trebuchet MS" w:hAnsi="Trebuchet MS"/>
         </w:rPr>
       </w:pPr>
-      <w:bookmarkStart w:id="19" w:name="_j2qqm3"/>
-      <w:bookmarkEnd w:id="19"/>
+      <w:bookmarkStart w:id="18" w:name="_j2qqm3"/>
+      <w:bookmarkEnd w:id="18"/>
       <w:r>
         <w:rPr>
           <w:rFonts w:ascii="Trebuchet MS" w:hAnsi="Trebuchet MS"/>
@@ -8027,8 +8025,8 @@
           <w:rFonts w:ascii="Trebuchet MS" w:hAnsi="Trebuchet MS"/>
         </w:rPr>
       </w:pPr>
-      <w:bookmarkStart w:id="20" w:name="_i7ojhp"/>
-      <w:bookmarkEnd w:id="20"/>
+      <w:bookmarkStart w:id="19" w:name="_i7ojhp"/>
+      <w:bookmarkEnd w:id="19"/>
       <w:r>
         <w:rPr>
           <w:rFonts w:ascii="Trebuchet MS" w:hAnsi="Trebuchet MS"/>
@@ -8711,8 +8709,8 @@
           <w:rFonts w:ascii="Trebuchet MS" w:hAnsi="Trebuchet MS"/>
         </w:rPr>
       </w:pPr>
-      <w:bookmarkStart w:id="21" w:name="_xcytpi"/>
-      <w:bookmarkEnd w:id="21"/>
+      <w:bookmarkStart w:id="20" w:name="_xcytpi"/>
+      <w:bookmarkEnd w:id="20"/>
       <w:r>
         <w:rPr>
           <w:rFonts w:ascii="Trebuchet MS" w:hAnsi="Trebuchet MS"/>
@@ -8768,6 +8766,27 @@
           <w:shd w:val="clear" w:color="auto" w:fill="FFFFFF"/>
         </w:rPr>
         <w:t xml:space="preserve"> Site -&gt; Site Preferences-&gt;Custom Preferences. A custom site preference group with the ID SEZZLE_PAYMENT is available. Please select it and locate ‘Sezzle Mode’. Select ‘Sandbox’ as the mode for testing and ‘Save’ it.</w:t>
+      </w:r>
+      <w:r>
+        <w:rPr>
+          <w:rFonts w:ascii="Trebuchet MS" w:hAnsi="Trebuchet MS"/>
+          <w:shd w:val="clear" w:color="auto" w:fill="FFFFFF"/>
+        </w:rPr>
+        <w:t xml:space="preserve"> Please use “</w:t>
+      </w:r>
+      <w:r>
+        <w:rPr>
+          <w:rFonts w:ascii="Trebuchet MS" w:hAnsi="Trebuchet MS"/>
+          <w:shd w:val="clear" w:color="auto" w:fill="FFFFFF"/>
+        </w:rPr>
+        <w:t>123123</w:t>
+      </w:r>
+      <w:r>
+        <w:rPr>
+          <w:rFonts w:ascii="Trebuchet MS" w:hAnsi="Trebuchet MS"/>
+          <w:shd w:val="clear" w:color="auto" w:fill="FFFFFF"/>
+        </w:rPr>
+        <w:t>” as OTP while creating a new account on Sandbox.</w:t>
       </w:r>
     </w:p>
     <w:p>
@@ -9017,14 +9036,12 @@
         </w:rPr>
         <w:t xml:space="preserve"> </w:t>
       </w:r>
-      <w:proofErr w:type="gramStart"/>
       <w:r>
         <w:rPr>
           <w:rFonts w:ascii="Trebuchet MS" w:hAnsi="Trebuchet MS"/>
         </w:rPr>
         <w:t>almost 100%</w:t>
       </w:r>
-      <w:proofErr w:type="gramEnd"/>
       <w:r>
         <w:rPr>
           <w:rFonts w:ascii="Trebuchet MS" w:hAnsi="Trebuchet MS"/>
@@ -9179,6 +9196,8 @@
         </w:rPr>
         <w:br w:type="page"/>
       </w:r>
+      <w:bookmarkStart w:id="21" w:name="_GoBack"/>
+      <w:bookmarkEnd w:id="21"/>
     </w:p>
     <w:p>
       <w:pPr>
@@ -12352,7 +12371,7 @@
   <w:num w:numId="9">
     <w:abstractNumId w:val="10"/>
     <w:lvlOverride w:ilvl="0">
-      <w:lvl w:ilvl="0" w:tplc="1DA248E8">
+      <w:lvl w:ilvl="0" w:tplc="B498A7BC">
         <w:start w:val="1"/>
         <w:numFmt w:val="decimal"/>
         <w:lvlText w:val="%1."/>
@@ -12379,7 +12398,7 @@
       </w:lvl>
     </w:lvlOverride>
     <w:lvlOverride w:ilvl="1">
-      <w:lvl w:ilvl="1" w:tplc="4B268058">
+      <w:lvl w:ilvl="1" w:tplc="6388CA4C">
         <w:start w:val="1"/>
         <w:numFmt w:val="lowerLetter"/>
         <w:lvlText w:val="%2."/>
@@ -12406,7 +12425,7 @@
       </w:lvl>
     </w:lvlOverride>
     <w:lvlOverride w:ilvl="2">
-      <w:lvl w:ilvl="2" w:tplc="449C6128">
+      <w:lvl w:ilvl="2" w:tplc="5F047F90">
         <w:start w:val="1"/>
         <w:numFmt w:val="lowerRoman"/>
         <w:lvlText w:val="%3."/>
@@ -12433,7 +12452,7 @@
       </w:lvl>
     </w:lvlOverride>
     <w:lvlOverride w:ilvl="3">
-      <w:lvl w:ilvl="3" w:tplc="954E3438">
+      <w:lvl w:ilvl="3" w:tplc="54E4244C">
         <w:start w:val="1"/>
         <w:numFmt w:val="decimal"/>
         <w:lvlText w:val="%4."/>
@@ -12460,7 +12479,7 @@
       </w:lvl>
     </w:lvlOverride>
     <w:lvlOverride w:ilvl="4">
-      <w:lvl w:ilvl="4" w:tplc="D1BEDC16">
+      <w:lvl w:ilvl="4" w:tplc="FAC26D8C">
         <w:start w:val="1"/>
         <w:numFmt w:val="lowerLetter"/>
         <w:lvlText w:val="%5."/>
@@ -12487,7 +12506,7 @@
       </w:lvl>
     </w:lvlOverride>
     <w:lvlOverride w:ilvl="5">
-      <w:lvl w:ilvl="5" w:tplc="F356B7EE">
+      <w:lvl w:ilvl="5" w:tplc="31F4C9B4">
         <w:start w:val="1"/>
         <w:numFmt w:val="lowerRoman"/>
         <w:lvlText w:val="%6."/>
@@ -12514,7 +12533,7 @@
       </w:lvl>
     </w:lvlOverride>
     <w:lvlOverride w:ilvl="6">
-      <w:lvl w:ilvl="6" w:tplc="DB783B9E">
+      <w:lvl w:ilvl="6" w:tplc="B50288A6">
         <w:start w:val="1"/>
         <w:numFmt w:val="decimal"/>
         <w:lvlText w:val="%7."/>
@@ -12541,7 +12560,7 @@
       </w:lvl>
     </w:lvlOverride>
     <w:lvlOverride w:ilvl="7">
-      <w:lvl w:ilvl="7" w:tplc="6D86490E">
+      <w:lvl w:ilvl="7" w:tplc="D9D2011A">
         <w:start w:val="1"/>
         <w:numFmt w:val="lowerLetter"/>
         <w:lvlText w:val="%8."/>
@@ -12568,7 +12587,7 @@
       </w:lvl>
     </w:lvlOverride>
     <w:lvlOverride w:ilvl="8">
-      <w:lvl w:ilvl="8" w:tplc="29DE71A2">
+      <w:lvl w:ilvl="8" w:tplc="98488792">
         <w:start w:val="1"/>
         <w:numFmt w:val="lowerRoman"/>
         <w:lvlText w:val="%9."/>
@@ -12598,7 +12617,7 @@
   <w:num w:numId="10">
     <w:abstractNumId w:val="10"/>
     <w:lvlOverride w:ilvl="0">
-      <w:lvl w:ilvl="0" w:tplc="1DA248E8">
+      <w:lvl w:ilvl="0" w:tplc="B498A7BC">
         <w:start w:val="1"/>
         <w:numFmt w:val="decimal"/>
         <w:lvlText w:val="%1."/>
@@ -12627,7 +12646,7 @@
       </w:lvl>
     </w:lvlOverride>
     <w:lvlOverride w:ilvl="1">
-      <w:lvl w:ilvl="1" w:tplc="4B268058">
+      <w:lvl w:ilvl="1" w:tplc="6388CA4C">
         <w:start w:val="1"/>
         <w:numFmt w:val="lowerLetter"/>
         <w:lvlText w:val="%2."/>
@@ -12656,7 +12675,7 @@
       </w:lvl>
     </w:lvlOverride>
     <w:lvlOverride w:ilvl="2">
-      <w:lvl w:ilvl="2" w:tplc="449C6128">
+      <w:lvl w:ilvl="2" w:tplc="5F047F90">
         <w:start w:val="1"/>
         <w:numFmt w:val="lowerRoman"/>
         <w:lvlText w:val="%3."/>
@@ -12685,7 +12704,7 @@
       </w:lvl>
     </w:lvlOverride>
     <w:lvlOverride w:ilvl="3">
-      <w:lvl w:ilvl="3" w:tplc="954E3438">
+      <w:lvl w:ilvl="3" w:tplc="54E4244C">
         <w:start w:val="1"/>
         <w:numFmt w:val="decimal"/>
         <w:lvlText w:val="%4."/>
@@ -12714,7 +12733,7 @@
       </w:lvl>
     </w:lvlOverride>
     <w:lvlOverride w:ilvl="4">
-      <w:lvl w:ilvl="4" w:tplc="D1BEDC16">
+      <w:lvl w:ilvl="4" w:tplc="FAC26D8C">
         <w:start w:val="1"/>
         <w:numFmt w:val="lowerLetter"/>
         <w:lvlText w:val="%5."/>
@@ -12743,7 +12762,7 @@
       </w:lvl>
     </w:lvlOverride>
     <w:lvlOverride w:ilvl="5">
-      <w:lvl w:ilvl="5" w:tplc="F356B7EE">
+      <w:lvl w:ilvl="5" w:tplc="31F4C9B4">
         <w:start w:val="1"/>
         <w:numFmt w:val="lowerRoman"/>
         <w:lvlText w:val="%6."/>
@@ -12772,7 +12791,7 @@
       </w:lvl>
     </w:lvlOverride>
     <w:lvlOverride w:ilvl="6">
-      <w:lvl w:ilvl="6" w:tplc="DB783B9E">
+      <w:lvl w:ilvl="6" w:tplc="B50288A6">
         <w:start w:val="1"/>
         <w:numFmt w:val="decimal"/>
         <w:lvlText w:val="%7."/>
@@ -12801,7 +12820,7 @@
       </w:lvl>
     </w:lvlOverride>
     <w:lvlOverride w:ilvl="7">
-      <w:lvl w:ilvl="7" w:tplc="6D86490E">
+      <w:lvl w:ilvl="7" w:tplc="D9D2011A">
         <w:start w:val="1"/>
         <w:numFmt w:val="lowerLetter"/>
         <w:lvlText w:val="%8."/>
@@ -12830,7 +12849,7 @@
       </w:lvl>
     </w:lvlOverride>
     <w:lvlOverride w:ilvl="8">
-      <w:lvl w:ilvl="8" w:tplc="29DE71A2">
+      <w:lvl w:ilvl="8" w:tplc="98488792">
         <w:start w:val="1"/>
         <w:numFmt w:val="lowerRoman"/>
         <w:lvlText w:val="%9."/>
@@ -12862,7 +12881,7 @@
   <w:num w:numId="11">
     <w:abstractNumId w:val="10"/>
     <w:lvlOverride w:ilvl="0">
-      <w:lvl w:ilvl="0" w:tplc="1DA248E8">
+      <w:lvl w:ilvl="0" w:tplc="B498A7BC">
         <w:start w:val="1"/>
         <w:numFmt w:val="decimal"/>
         <w:lvlText w:val="%1."/>
@@ -12891,7 +12910,7 @@
       </w:lvl>
     </w:lvlOverride>
     <w:lvlOverride w:ilvl="1">
-      <w:lvl w:ilvl="1" w:tplc="4B268058">
+      <w:lvl w:ilvl="1" w:tplc="6388CA4C">
         <w:start w:val="1"/>
         <w:numFmt w:val="lowerLetter"/>
         <w:lvlText w:val="%2."/>
@@ -12920,7 +12939,7 @@
       </w:lvl>
     </w:lvlOverride>
     <w:lvlOverride w:ilvl="2">
-      <w:lvl w:ilvl="2" w:tplc="449C6128">
+      <w:lvl w:ilvl="2" w:tplc="5F047F90">
         <w:start w:val="1"/>
         <w:numFmt w:val="lowerRoman"/>
         <w:lvlText w:val="%3."/>
@@ -12949,7 +12968,7 @@
       </w:lvl>
     </w:lvlOverride>
     <w:lvlOverride w:ilvl="3">
-      <w:lvl w:ilvl="3" w:tplc="954E3438">
+      <w:lvl w:ilvl="3" w:tplc="54E4244C">
         <w:start w:val="1"/>
         <w:numFmt w:val="decimal"/>
         <w:lvlText w:val="%4."/>
@@ -12978,7 +12997,7 @@
       </w:lvl>
     </w:lvlOverride>
     <w:lvlOverride w:ilvl="4">
-      <w:lvl w:ilvl="4" w:tplc="D1BEDC16">
+      <w:lvl w:ilvl="4" w:tplc="FAC26D8C">
         <w:start w:val="1"/>
         <w:numFmt w:val="lowerLetter"/>
         <w:lvlText w:val="%5."/>
@@ -13007,7 +13026,7 @@
       </w:lvl>
     </w:lvlOverride>
     <w:lvlOverride w:ilvl="5">
-      <w:lvl w:ilvl="5" w:tplc="F356B7EE">
+      <w:lvl w:ilvl="5" w:tplc="31F4C9B4">
         <w:start w:val="1"/>
         <w:numFmt w:val="lowerRoman"/>
         <w:lvlText w:val="%6."/>
@@ -13036,7 +13055,7 @@
       </w:lvl>
     </w:lvlOverride>
     <w:lvlOverride w:ilvl="6">
-      <w:lvl w:ilvl="6" w:tplc="DB783B9E">
+      <w:lvl w:ilvl="6" w:tplc="B50288A6">
         <w:start w:val="1"/>
         <w:numFmt w:val="decimal"/>
         <w:lvlText w:val="%7."/>
@@ -13065,7 +13084,7 @@
       </w:lvl>
     </w:lvlOverride>
     <w:lvlOverride w:ilvl="7">
-      <w:lvl w:ilvl="7" w:tplc="6D86490E">
+      <w:lvl w:ilvl="7" w:tplc="D9D2011A">
         <w:start w:val="1"/>
         <w:numFmt w:val="lowerLetter"/>
         <w:lvlText w:val="%8."/>
@@ -13094,7 +13113,7 @@
       </w:lvl>
     </w:lvlOverride>
     <w:lvlOverride w:ilvl="8">
-      <w:lvl w:ilvl="8" w:tplc="29DE71A2">
+      <w:lvl w:ilvl="8" w:tplc="98488792">
         <w:start w:val="1"/>
         <w:numFmt w:val="lowerRoman"/>
         <w:lvlText w:val="%9."/>
@@ -13711,7 +13730,7 @@
   <w:num w:numId="16">
     <w:abstractNumId w:val="1"/>
     <w:lvlOverride w:ilvl="0">
-      <w:lvl w:ilvl="0" w:tplc="299C9704">
+      <w:lvl w:ilvl="0" w:tplc="A2925350">
         <w:start w:val="1"/>
         <w:numFmt w:val="decimal"/>
         <w:lvlText w:val="%1."/>
@@ -13740,7 +13759,7 @@
       </w:lvl>
     </w:lvlOverride>
     <w:lvlOverride w:ilvl="1">
-      <w:lvl w:ilvl="1" w:tplc="0D42DA80">
+      <w:lvl w:ilvl="1" w:tplc="A106E8CE">
         <w:start w:val="1"/>
         <w:numFmt w:val="lowerLetter"/>
         <w:lvlText w:val="%2."/>
@@ -13769,7 +13788,7 @@
       </w:lvl>
     </w:lvlOverride>
     <w:lvlOverride w:ilvl="2">
-      <w:lvl w:ilvl="2" w:tplc="EAAE9A02">
+      <w:lvl w:ilvl="2" w:tplc="AD344F0C">
         <w:start w:val="1"/>
         <w:numFmt w:val="lowerRoman"/>
         <w:lvlText w:val="%3."/>
@@ -13798,7 +13817,7 @@
       </w:lvl>
     </w:lvlOverride>
     <w:lvlOverride w:ilvl="3">
-      <w:lvl w:ilvl="3" w:tplc="D90E69D0">
+      <w:lvl w:ilvl="3" w:tplc="F6F84862">
         <w:start w:val="1"/>
         <w:numFmt w:val="decimal"/>
         <w:lvlText w:val="%4."/>
@@ -13827,7 +13846,7 @@
       </w:lvl>
     </w:lvlOverride>
     <w:lvlOverride w:ilvl="4">
-      <w:lvl w:ilvl="4" w:tplc="E6C223CA">
+      <w:lvl w:ilvl="4" w:tplc="5366D742">
         <w:start w:val="1"/>
         <w:numFmt w:val="lowerLetter"/>
         <w:lvlText w:val="%5."/>
@@ -13856,7 +13875,7 @@
       </w:lvl>
     </w:lvlOverride>
     <w:lvlOverride w:ilvl="5">
-      <w:lvl w:ilvl="5" w:tplc="6316A9AE">
+      <w:lvl w:ilvl="5" w:tplc="A0C8BCCC">
         <w:start w:val="1"/>
         <w:numFmt w:val="lowerRoman"/>
         <w:lvlText w:val="%6."/>
@@ -13885,7 +13904,7 @@
       </w:lvl>
     </w:lvlOverride>
     <w:lvlOverride w:ilvl="6">
-      <w:lvl w:ilvl="6" w:tplc="02EEB6E6">
+      <w:lvl w:ilvl="6" w:tplc="52D429A0">
         <w:start w:val="1"/>
         <w:numFmt w:val="decimal"/>
         <w:lvlText w:val="%7."/>
@@ -13914,7 +13933,7 @@
       </w:lvl>
     </w:lvlOverride>
     <w:lvlOverride w:ilvl="7">
-      <w:lvl w:ilvl="7" w:tplc="3C70DF2C">
+      <w:lvl w:ilvl="7" w:tplc="584E1228">
         <w:start w:val="1"/>
         <w:numFmt w:val="lowerLetter"/>
         <w:lvlText w:val="%8."/>
@@ -13943,7 +13962,7 @@
       </w:lvl>
     </w:lvlOverride>
     <w:lvlOverride w:ilvl="8">
-      <w:lvl w:ilvl="8" w:tplc="2F8093C4">
+      <w:lvl w:ilvl="8" w:tplc="CC54590E">
         <w:start w:val="1"/>
         <w:numFmt w:val="lowerRoman"/>
         <w:lvlText w:val="%9."/>
@@ -13975,7 +13994,7 @@
   <w:num w:numId="17">
     <w:abstractNumId w:val="1"/>
     <w:lvlOverride w:ilvl="0">
-      <w:lvl w:ilvl="0" w:tplc="299C9704">
+      <w:lvl w:ilvl="0" w:tplc="A2925350">
         <w:start w:val="1"/>
         <w:numFmt w:val="decimal"/>
         <w:lvlText w:val="%1."/>
@@ -14004,7 +14023,7 @@
       </w:lvl>
     </w:lvlOverride>
     <w:lvlOverride w:ilvl="1">
-      <w:lvl w:ilvl="1" w:tplc="0D42DA80">
+      <w:lvl w:ilvl="1" w:tplc="A106E8CE">
         <w:start w:val="1"/>
         <w:numFmt w:val="lowerLetter"/>
         <w:lvlText w:val="%2."/>
@@ -14033,7 +14052,7 @@
       </w:lvl>
     </w:lvlOverride>
     <w:lvlOverride w:ilvl="2">
-      <w:lvl w:ilvl="2" w:tplc="EAAE9A02">
+      <w:lvl w:ilvl="2" w:tplc="AD344F0C">
         <w:start w:val="1"/>
         <w:numFmt w:val="lowerRoman"/>
         <w:lvlText w:val="%3."/>
@@ -14062,7 +14081,7 @@
       </w:lvl>
     </w:lvlOverride>
     <w:lvlOverride w:ilvl="3">
-      <w:lvl w:ilvl="3" w:tplc="D90E69D0">
+      <w:lvl w:ilvl="3" w:tplc="F6F84862">
         <w:start w:val="1"/>
         <w:numFmt w:val="decimal"/>
         <w:lvlText w:val="%4."/>
@@ -14091,7 +14110,7 @@
       </w:lvl>
     </w:lvlOverride>
     <w:lvlOverride w:ilvl="4">
-      <w:lvl w:ilvl="4" w:tplc="E6C223CA">
+      <w:lvl w:ilvl="4" w:tplc="5366D742">
         <w:start w:val="1"/>
         <w:numFmt w:val="lowerLetter"/>
         <w:lvlText w:val="%5."/>
@@ -14120,7 +14139,7 @@
       </w:lvl>
     </w:lvlOverride>
     <w:lvlOverride w:ilvl="5">
-      <w:lvl w:ilvl="5" w:tplc="6316A9AE">
+      <w:lvl w:ilvl="5" w:tplc="A0C8BCCC">
         <w:start w:val="1"/>
         <w:numFmt w:val="lowerRoman"/>
         <w:lvlText w:val="%6."/>
@@ -14149,7 +14168,7 @@
       </w:lvl>
     </w:lvlOverride>
     <w:lvlOverride w:ilvl="6">
-      <w:lvl w:ilvl="6" w:tplc="02EEB6E6">
+      <w:lvl w:ilvl="6" w:tplc="52D429A0">
         <w:start w:val="1"/>
         <w:numFmt w:val="decimal"/>
         <w:lvlText w:val="%7."/>
@@ -14178,7 +14197,7 @@
       </w:lvl>
     </w:lvlOverride>
     <w:lvlOverride w:ilvl="7">
-      <w:lvl w:ilvl="7" w:tplc="3C70DF2C">
+      <w:lvl w:ilvl="7" w:tplc="584E1228">
         <w:start w:val="1"/>
         <w:numFmt w:val="lowerLetter"/>
         <w:lvlText w:val="%8."/>
@@ -14207,7 +14226,7 @@
       </w:lvl>
     </w:lvlOverride>
     <w:lvlOverride w:ilvl="8">
-      <w:lvl w:ilvl="8" w:tplc="2F8093C4">
+      <w:lvl w:ilvl="8" w:tplc="CC54590E">
         <w:start w:val="1"/>
         <w:numFmt w:val="lowerRoman"/>
         <w:lvlText w:val="%9."/>
@@ -14539,7 +14558,7 @@
   <w:num w:numId="21">
     <w:abstractNumId w:val="6"/>
     <w:lvlOverride w:ilvl="0">
-      <w:lvl w:ilvl="0" w:tplc="30DA7F06">
+      <w:lvl w:ilvl="0" w:tplc="7C0C7DEE">
         <w:start w:val="1"/>
         <w:numFmt w:val="decimal"/>
         <w:lvlText w:val="%1."/>
@@ -14568,7 +14587,7 @@
       </w:lvl>
     </w:lvlOverride>
     <w:lvlOverride w:ilvl="1">
-      <w:lvl w:ilvl="1" w:tplc="A6EE8736">
+      <w:lvl w:ilvl="1" w:tplc="86A8700C">
         <w:start w:val="1"/>
         <w:numFmt w:val="lowerLetter"/>
         <w:lvlText w:val="%2."/>
@@ -14597,7 +14616,7 @@
       </w:lvl>
     </w:lvlOverride>
     <w:lvlOverride w:ilvl="2">
-      <w:lvl w:ilvl="2" w:tplc="AC3E3566">
+      <w:lvl w:ilvl="2" w:tplc="17AC7B8E">
         <w:start w:val="1"/>
         <w:numFmt w:val="lowerRoman"/>
         <w:lvlText w:val="%3."/>
@@ -14626,7 +14645,7 @@
       </w:lvl>
     </w:lvlOverride>
     <w:lvlOverride w:ilvl="3">
-      <w:lvl w:ilvl="3" w:tplc="F75E6260">
+      <w:lvl w:ilvl="3" w:tplc="98CE8280">
         <w:start w:val="1"/>
         <w:numFmt w:val="decimal"/>
         <w:lvlText w:val="%4."/>
@@ -14655,7 +14674,7 @@
       </w:lvl>
     </w:lvlOverride>
     <w:lvlOverride w:ilvl="4">
-      <w:lvl w:ilvl="4" w:tplc="68FCFC38">
+      <w:lvl w:ilvl="4" w:tplc="EA10FD24">
         <w:start w:val="1"/>
         <w:numFmt w:val="lowerLetter"/>
         <w:lvlText w:val="%5."/>
@@ -14684,7 +14703,7 @@
       </w:lvl>
     </w:lvlOverride>
     <w:lvlOverride w:ilvl="5">
-      <w:lvl w:ilvl="5" w:tplc="725CC8E4">
+      <w:lvl w:ilvl="5" w:tplc="F3F0E2EA">
         <w:start w:val="1"/>
         <w:numFmt w:val="lowerRoman"/>
         <w:lvlText w:val="%6."/>
@@ -14713,7 +14732,7 @@
       </w:lvl>
     </w:lvlOverride>
     <w:lvlOverride w:ilvl="6">
-      <w:lvl w:ilvl="6" w:tplc="669E408C">
+      <w:lvl w:ilvl="6" w:tplc="E83E13C6">
         <w:start w:val="1"/>
         <w:numFmt w:val="decimal"/>
         <w:lvlText w:val="%7."/>
@@ -14742,7 +14761,7 @@
       </w:lvl>
     </w:lvlOverride>
     <w:lvlOverride w:ilvl="7">
-      <w:lvl w:ilvl="7" w:tplc="C3542160">
+      <w:lvl w:ilvl="7" w:tplc="E64EC940">
         <w:start w:val="1"/>
         <w:numFmt w:val="lowerLetter"/>
         <w:lvlText w:val="%8."/>
@@ -14771,7 +14790,7 @@
       </w:lvl>
     </w:lvlOverride>
     <w:lvlOverride w:ilvl="8">
-      <w:lvl w:ilvl="8" w:tplc="CEC27D9E">
+      <w:lvl w:ilvl="8" w:tplc="3DCAC46C">
         <w:start w:val="1"/>
         <w:numFmt w:val="lowerRoman"/>
         <w:lvlText w:val="%9."/>
@@ -17857,7 +17876,7 @@
 </file>
 
 <file path=customXml/itemProps1.xml><?xml version="1.0" encoding="utf-8"?>
-<ds:datastoreItem xmlns:ds="http://schemas.openxmlformats.org/officeDocument/2006/customXml" ds:itemID="{FAF19EBA-2059-014E-B2FE-A405A3B94C3A}">
+<ds:datastoreItem xmlns:ds="http://schemas.openxmlformats.org/officeDocument/2006/customXml" ds:itemID="{F0F57EC9-E3B8-6340-9360-37176EDCBDDA}">
   <ds:schemaRefs>
     <ds:schemaRef ds:uri="http://schemas.openxmlformats.org/officeDocument/2006/bibliography"/>
   </ds:schemaRefs>

</xml_diff>

<commit_message>
Meta data files organised as site Import file and updated the documentation for it
</commit_message>
<xml_diff>
--- a/documentation/Sezzle LINK Integration Documentation.docx
+++ b/documentation/Sezzle LINK Integration Documentation.docx
@@ -2636,6 +2636,8 @@
         </w:rPr>
         <w:t>int_sezzle</w:t>
       </w:r>
+      <w:bookmarkStart w:id="14" w:name="_GoBack"/>
+      <w:bookmarkEnd w:id="14"/>
       <w:proofErr w:type="spellEnd"/>
     </w:p>
     <w:p>
@@ -2677,266 +2679,16 @@
           <w:rFonts w:ascii="Trebuchet MS" w:hAnsi="Trebuchet MS"/>
           <w:shd w:val="clear" w:color="auto" w:fill="FFFFFF"/>
         </w:rPr>
-        <w:t>Find sezzle_meta</w:t>
-      </w:r>
-      <w:r>
-        <w:rPr>
-          <w:rFonts w:ascii="Trebuchet MS" w:hAnsi="Trebuchet MS"/>
-          <w:shd w:val="clear" w:color="auto" w:fill="FFFFFF"/>
-        </w:rPr>
-        <w:t>.xml in folded metadata.</w:t>
-      </w:r>
-    </w:p>
-    <w:p>
-      <w:pPr>
-        <w:numPr>
-          <w:ilvl w:val="0"/>
-          <w:numId w:val="10"/>
-        </w:numPr>
-        <w:spacing w:after="120" w:line="360" w:lineRule="auto"/>
-        <w:jc w:val="both"/>
-        <w:rPr>
-          <w:rFonts w:ascii="Trebuchet MS" w:hAnsi="Trebuchet MS"/>
-          <w:shd w:val="clear" w:color="auto" w:fill="FFFFFF"/>
-        </w:rPr>
-      </w:pPr>
-      <w:r>
-        <w:rPr>
-          <w:rFonts w:ascii="Trebuchet MS" w:hAnsi="Trebuchet MS"/>
-          <w:shd w:val="clear" w:color="auto" w:fill="FFFFFF"/>
-        </w:rPr>
-        <w:t>Go to Administration &gt; Site Development &gt; Import &amp; Export. Click Upload button and select sezzle_meta.xml.</w:t>
-      </w:r>
-    </w:p>
-    <w:p>
-      <w:pPr>
-        <w:numPr>
-          <w:ilvl w:val="0"/>
-          <w:numId w:val="10"/>
-        </w:numPr>
-        <w:spacing w:after="120" w:line="360" w:lineRule="auto"/>
-        <w:jc w:val="both"/>
-        <w:rPr>
-          <w:rFonts w:ascii="Trebuchet MS" w:hAnsi="Trebuchet MS"/>
-          <w:shd w:val="clear" w:color="auto" w:fill="FFFFFF"/>
-        </w:rPr>
-      </w:pPr>
-      <w:r>
-        <w:rPr>
-          <w:rFonts w:ascii="Trebuchet MS" w:hAnsi="Trebuchet MS"/>
-          <w:shd w:val="clear" w:color="auto" w:fill="FFFFFF"/>
-        </w:rPr>
-        <w:t>Click Import button and select sezzle_meta.xml.</w:t>
-      </w:r>
-    </w:p>
-    <w:p>
-      <w:pPr>
-        <w:numPr>
-          <w:ilvl w:val="0"/>
-          <w:numId w:val="10"/>
-        </w:numPr>
-        <w:spacing w:after="120" w:line="360" w:lineRule="auto"/>
-        <w:jc w:val="both"/>
-        <w:rPr>
-          <w:rFonts w:ascii="Trebuchet MS" w:hAnsi="Trebuchet MS"/>
-        </w:rPr>
-      </w:pPr>
-      <w:r>
-        <w:rPr>
-          <w:rFonts w:ascii="Trebuchet MS" w:hAnsi="Trebuchet MS"/>
-          <w:shd w:val="clear" w:color="auto" w:fill="FFFFFF"/>
-        </w:rPr>
-        <w:t>Go to Merchant Tools &gt; Ordering &gt; Import &amp; Export. Click Upload button and select sezzle_payment.xml.</w:t>
-      </w:r>
-    </w:p>
-    <w:p>
-      <w:pPr>
-        <w:numPr>
-          <w:ilvl w:val="0"/>
-          <w:numId w:val="10"/>
-        </w:numPr>
-        <w:spacing w:after="120" w:line="360" w:lineRule="auto"/>
-        <w:jc w:val="both"/>
-        <w:rPr>
-          <w:rFonts w:ascii="Trebuchet MS" w:hAnsi="Trebuchet MS"/>
-        </w:rPr>
-      </w:pPr>
-      <w:r>
-        <w:rPr>
-          <w:rFonts w:ascii="Trebuchet MS" w:hAnsi="Trebuchet MS"/>
-          <w:shd w:val="clear" w:color="auto" w:fill="FFFFFF"/>
-        </w:rPr>
-        <w:t>Click Import button and select sezzle_payment.xml.</w:t>
-      </w:r>
-    </w:p>
-    <w:p>
-      <w:pPr>
-        <w:numPr>
-          <w:ilvl w:val="0"/>
-          <w:numId w:val="11"/>
-        </w:numPr>
-        <w:spacing w:after="120" w:line="360" w:lineRule="auto"/>
-        <w:jc w:val="both"/>
-        <w:rPr>
-          <w:rFonts w:ascii="Trebuchet MS" w:hAnsi="Trebuchet MS"/>
-        </w:rPr>
-      </w:pPr>
-      <w:r>
-        <w:rPr>
-          <w:rFonts w:ascii="Trebuchet MS" w:hAnsi="Trebuchet MS"/>
-          <w:shd w:val="clear" w:color="auto" w:fill="FFFFFF"/>
-        </w:rPr>
-        <w:t>Go to Merchant Tools &gt; Content &gt; Import &amp; Export. Click Upload button and select sezzle_asset.xml.</w:t>
-      </w:r>
-    </w:p>
-    <w:p>
-      <w:pPr>
-        <w:numPr>
-          <w:ilvl w:val="0"/>
-          <w:numId w:val="11"/>
-        </w:numPr>
-        <w:spacing w:after="120" w:line="360" w:lineRule="auto"/>
-        <w:jc w:val="both"/>
-        <w:rPr>
-          <w:rFonts w:ascii="Trebuchet MS" w:hAnsi="Trebuchet MS"/>
-        </w:rPr>
-      </w:pPr>
-      <w:r>
-        <w:rPr>
-          <w:rFonts w:ascii="Trebuchet MS" w:hAnsi="Trebuchet MS"/>
-          <w:shd w:val="clear" w:color="auto" w:fill="FFFFFF"/>
-        </w:rPr>
-        <w:t>Click Import button and select sezzle_asset.xml.</w:t>
-      </w:r>
-    </w:p>
-    <w:p>
-      <w:pPr>
-        <w:numPr>
-          <w:ilvl w:val="0"/>
-          <w:numId w:val="11"/>
-        </w:numPr>
-        <w:spacing w:after="120" w:line="360" w:lineRule="auto"/>
-        <w:jc w:val="both"/>
-        <w:rPr>
-          <w:rFonts w:ascii="Trebuchet MS" w:hAnsi="Trebuchet MS"/>
-        </w:rPr>
-      </w:pPr>
-      <w:r>
-        <w:rPr>
-          <w:rFonts w:ascii="Trebuchet MS" w:hAnsi="Trebuchet MS"/>
-          <w:shd w:val="clear" w:color="auto" w:fill="FFFFFF"/>
-        </w:rPr>
-        <w:t>Go to Merchant Tools &gt; Online Marketing &gt; Import &amp; Export. Click Upload button and select sezzle_slots.xml.</w:t>
-      </w:r>
-    </w:p>
-    <w:p>
-      <w:pPr>
-        <w:numPr>
-          <w:ilvl w:val="0"/>
-          <w:numId w:val="11"/>
-        </w:numPr>
-        <w:spacing w:after="120" w:line="360" w:lineRule="auto"/>
-        <w:jc w:val="both"/>
-        <w:rPr>
-          <w:rFonts w:ascii="Trebuchet MS" w:hAnsi="Trebuchet MS"/>
-          <w:shd w:val="clear" w:color="auto" w:fill="FFFFFF"/>
-        </w:rPr>
-      </w:pPr>
-      <w:r>
-        <w:rPr>
-          <w:rFonts w:ascii="Trebuchet MS" w:hAnsi="Trebuchet MS"/>
-          <w:shd w:val="clear" w:color="auto" w:fill="FFFFFF"/>
-        </w:rPr>
-        <w:lastRenderedPageBreak/>
-        <w:t>Click Import button and select sezzle_slots.xml.</w:t>
-      </w:r>
-    </w:p>
-    <w:p>
-      <w:pPr>
-        <w:numPr>
-          <w:ilvl w:val="0"/>
-          <w:numId w:val="10"/>
-        </w:numPr>
-        <w:spacing w:after="120" w:line="360" w:lineRule="auto"/>
-        <w:jc w:val="both"/>
-        <w:rPr>
-          <w:rFonts w:ascii="Trebuchet MS" w:hAnsi="Trebuchet MS"/>
-        </w:rPr>
-      </w:pPr>
-      <w:r>
-        <w:rPr>
-          <w:rFonts w:ascii="Trebuchet MS" w:hAnsi="Trebuchet MS"/>
-          <w:shd w:val="clear" w:color="auto" w:fill="FFFFFF"/>
-        </w:rPr>
-        <w:t>Go to Merchant Tools &gt; Ordering &gt; Payment Processors. Click NEW button and create payment processor with ID - SEZZLE_PAYMENT.</w:t>
-      </w:r>
-    </w:p>
-    <w:p>
-      <w:pPr>
-        <w:numPr>
-          <w:ilvl w:val="0"/>
-          <w:numId w:val="10"/>
-        </w:numPr>
-        <w:spacing w:after="120" w:line="360" w:lineRule="auto"/>
-        <w:jc w:val="both"/>
-        <w:rPr>
-          <w:rFonts w:ascii="Trebuchet MS" w:hAnsi="Trebuchet MS"/>
-        </w:rPr>
-      </w:pPr>
-      <w:r>
-        <w:rPr>
-          <w:rFonts w:ascii="Trebuchet MS" w:hAnsi="Trebuchet MS"/>
-          <w:shd w:val="clear" w:color="auto" w:fill="FFFFFF"/>
-        </w:rPr>
-        <w:t>Verify that Site Preferences group was created with ID - SEZZLE_PAYMENT and name – Sezzle.</w:t>
-      </w:r>
-    </w:p>
-    <w:p>
-      <w:pPr>
-        <w:numPr>
-          <w:ilvl w:val="0"/>
-          <w:numId w:val="10"/>
-        </w:numPr>
-        <w:spacing w:after="120" w:line="360" w:lineRule="auto"/>
-        <w:jc w:val="both"/>
-        <w:rPr>
-          <w:rFonts w:ascii="Trebuchet MS" w:hAnsi="Trebuchet MS"/>
-        </w:rPr>
-      </w:pPr>
-      <w:r>
-        <w:rPr>
-          <w:rFonts w:ascii="Trebuchet MS" w:hAnsi="Trebuchet MS"/>
-          <w:shd w:val="clear" w:color="auto" w:fill="FFFFFF"/>
-        </w:rPr>
-        <w:t>Verify that Payment Method was created with ID - Sezzle and name – Sezzle. Enable Sezzle payment method.</w:t>
-      </w:r>
-    </w:p>
-    <w:p>
-      <w:pPr>
-        <w:numPr>
-          <w:ilvl w:val="0"/>
-          <w:numId w:val="11"/>
-        </w:numPr>
-        <w:spacing w:after="120" w:line="360" w:lineRule="auto"/>
-        <w:jc w:val="both"/>
-        <w:rPr>
-          <w:rFonts w:ascii="Trebuchet MS" w:eastAsia="Arial" w:hAnsi="Trebuchet MS" w:cs="Arial"/>
-        </w:rPr>
-      </w:pPr>
-      <w:r>
-        <w:rPr>
-          <w:rFonts w:ascii="Trebuchet MS" w:hAnsi="Trebuchet MS"/>
-          <w:shd w:val="clear" w:color="auto" w:fill="FFFFFF"/>
-        </w:rPr>
-        <w:t>You can add image or text for your payment method by updating content asset “</w:t>
+        <w:t xml:space="preserve">Upload and import metadata from the </w:t>
       </w:r>
       <w:proofErr w:type="spellStart"/>
       <w:r>
         <w:rPr>
           <w:rFonts w:ascii="Trebuchet MS" w:hAnsi="Trebuchet MS"/>
-          <w:shd w:val="clear" w:color="auto" w:fill="FFFFFF"/>
-        </w:rPr>
-        <w:t>sezzle</w:t>
+          <w:b/>
+          <w:shd w:val="clear" w:color="auto" w:fill="FFFFFF"/>
+        </w:rPr>
+        <w:t>site_import</w:t>
       </w:r>
       <w:proofErr w:type="spellEnd"/>
       <w:r>
@@ -2944,7 +2696,80 @@
           <w:rFonts w:ascii="Trebuchet MS" w:hAnsi="Trebuchet MS"/>
           <w:shd w:val="clear" w:color="auto" w:fill="FFFFFF"/>
         </w:rPr>
-        <w:t>-payment-method”.</w:t>
+        <w:t xml:space="preserve"> folder. To do so, go to </w:t>
+      </w:r>
+      <w:r>
+        <w:rPr>
+          <w:rFonts w:ascii="Trebuchet MS" w:hAnsi="Trebuchet MS"/>
+          <w:b/>
+          <w:shd w:val="clear" w:color="auto" w:fill="FFFFFF"/>
+        </w:rPr>
+        <w:t>Business Manager &gt; Administration &gt; Site Development &gt; Site Import &amp; Export</w:t>
+      </w:r>
+      <w:r>
+        <w:rPr>
+          <w:rFonts w:ascii="Trebuchet MS" w:hAnsi="Trebuchet MS"/>
+          <w:shd w:val="clear" w:color="auto" w:fill="FFFFFF"/>
+        </w:rPr>
+        <w:t xml:space="preserve">. Then apply the standard procedure for uploading metadata into the Commerce Cloud site. You can compress the </w:t>
+      </w:r>
+      <w:proofErr w:type="spellStart"/>
+      <w:r>
+        <w:rPr>
+          <w:rFonts w:ascii="Trebuchet MS" w:hAnsi="Trebuchet MS"/>
+          <w:b/>
+          <w:shd w:val="clear" w:color="auto" w:fill="FFFFFF"/>
+        </w:rPr>
+        <w:t>site_import</w:t>
+      </w:r>
+      <w:proofErr w:type="spellEnd"/>
+      <w:r>
+        <w:rPr>
+          <w:rFonts w:ascii="Trebuchet MS" w:hAnsi="Trebuchet MS"/>
+          <w:b/>
+          <w:shd w:val="clear" w:color="auto" w:fill="FFFFFF"/>
+        </w:rPr>
+        <w:t>,</w:t>
+      </w:r>
+      <w:r>
+        <w:rPr>
+          <w:rFonts w:ascii="Trebuchet MS" w:hAnsi="Trebuchet MS"/>
+          <w:shd w:val="clear" w:color="auto" w:fill="FFFFFF"/>
+        </w:rPr>
+        <w:t xml:space="preserve"> after renaming the</w:t>
+      </w:r>
+      <w:r>
+        <w:rPr>
+          <w:rFonts w:ascii="Trebuchet MS" w:hAnsi="Trebuchet MS"/>
+          <w:shd w:val="clear" w:color="auto" w:fill="FFFFFF"/>
+        </w:rPr>
+        <w:t xml:space="preserve"> site name inside it to your site,</w:t>
+      </w:r>
+      <w:r>
+        <w:rPr>
+          <w:rFonts w:ascii="Trebuchet MS" w:hAnsi="Trebuchet MS"/>
+          <w:shd w:val="clear" w:color="auto" w:fill="FFFFFF"/>
+        </w:rPr>
+        <w:t xml:space="preserve"> to a .zip archive or upload it via XML files and import it separately.</w:t>
+      </w:r>
+      <w:r>
+        <w:rPr>
+          <w:rFonts w:ascii="Trebuchet MS" w:eastAsia="Trebuchet MS" w:hAnsi="Trebuchet MS" w:cs="Trebuchet MS"/>
+          <w:sz w:val="18"/>
+          <w:szCs w:val="18"/>
+          <w:highlight w:val="white"/>
+        </w:rPr>
+        <w:t xml:space="preserve"> </w:t>
+      </w:r>
+      <w:r>
+        <w:rPr>
+          <w:rFonts w:ascii="MS Gothic" w:eastAsia="MS Gothic" w:hAnsi="MS Gothic" w:cs="MS Gothic" w:hint="eastAsia"/>
+          <w:sz w:val="18"/>
+          <w:szCs w:val="18"/>
+          <w:highlight w:val="white"/>
+        </w:rPr>
+        <w:t> +</w:t>
       </w:r>
     </w:p>
     <w:p>
@@ -2958,8 +2783,8 @@
           <w:rFonts w:ascii="Trebuchet MS" w:hAnsi="Trebuchet MS"/>
         </w:rPr>
       </w:pPr>
-      <w:bookmarkStart w:id="14" w:name="_ksv4uv"/>
-      <w:bookmarkEnd w:id="14"/>
+      <w:bookmarkStart w:id="15" w:name="_ksv4uv"/>
+      <w:bookmarkEnd w:id="15"/>
       <w:r>
         <w:rPr>
           <w:rFonts w:ascii="Trebuchet MS" w:hAnsi="Trebuchet MS"/>
@@ -3005,8 +2830,8 @@
           <w:szCs w:val="22"/>
         </w:rPr>
       </w:pPr>
-      <w:bookmarkStart w:id="15" w:name="_sinio"/>
-      <w:bookmarkEnd w:id="15"/>
+      <w:bookmarkStart w:id="16" w:name="_sinio"/>
+      <w:bookmarkEnd w:id="16"/>
       <w:r>
         <w:rPr>
           <w:sz w:val="22"/>
@@ -3062,6 +2887,7 @@
           <w:rFonts w:ascii="Trebuchet MS" w:hAnsi="Trebuchet MS"/>
           <w:shd w:val="clear" w:color="auto" w:fill="FFFFFF"/>
         </w:rPr>
+        <w:lastRenderedPageBreak/>
         <w:t>Enable attribute - Sezzle Online Status. This attribute defines status (enable/disable) of Sezzle integration.</w:t>
       </w:r>
     </w:p>
@@ -3138,7 +2964,7 @@
           <w:szCs w:val="22"/>
         </w:rPr>
       </w:pPr>
-      <w:bookmarkStart w:id="16" w:name="_jxsxqh"/>
+      <w:bookmarkStart w:id="17" w:name="_jxsxqh"/>
       <w:r>
         <w:rPr>
           <w:sz w:val="22"/>
@@ -3146,7 +2972,7 @@
         </w:rPr>
         <w:t>Sezzle</w:t>
       </w:r>
-      <w:bookmarkEnd w:id="16"/>
+      <w:bookmarkEnd w:id="17"/>
       <w:r>
         <w:rPr>
           <w:sz w:val="22"/>
@@ -3237,7 +3063,7 @@
           <w:szCs w:val="22"/>
         </w:rPr>
       </w:pPr>
-      <w:bookmarkStart w:id="17" w:name="_z337ya"/>
+      <w:bookmarkStart w:id="18" w:name="_z337ya"/>
       <w:r>
         <w:rPr>
           <w:sz w:val="22"/>
@@ -3245,7 +3071,7 @@
         </w:rPr>
         <w:t>Sezzle</w:t>
       </w:r>
-      <w:bookmarkEnd w:id="17"/>
+      <w:bookmarkEnd w:id="18"/>
       <w:r>
         <w:rPr>
           <w:sz w:val="22"/>
@@ -3321,7 +3147,6 @@
           <w:rFonts w:ascii="Trebuchet MS" w:hAnsi="Trebuchet MS"/>
           <w:shd w:val="clear" w:color="auto" w:fill="FFFFFF"/>
         </w:rPr>
-        <w:lastRenderedPageBreak/>
         <w:t>Click Import button and run import of sezzle_jobs.xml.</w:t>
       </w:r>
     </w:p>
@@ -3493,8 +3318,8 @@
           <w:rFonts w:ascii="Trebuchet MS" w:hAnsi="Trebuchet MS"/>
         </w:rPr>
       </w:pPr>
-      <w:bookmarkStart w:id="18" w:name="_j2qqm3"/>
-      <w:bookmarkEnd w:id="18"/>
+      <w:bookmarkStart w:id="19" w:name="_j2qqm3"/>
+      <w:bookmarkEnd w:id="19"/>
       <w:r>
         <w:rPr>
           <w:rFonts w:ascii="Trebuchet MS" w:hAnsi="Trebuchet MS"/>
@@ -3550,6 +3375,7 @@
           <w:rFonts w:ascii="Trebuchet MS" w:hAnsi="Trebuchet MS"/>
           <w:shd w:val="clear" w:color="auto" w:fill="FFFFFF"/>
         </w:rPr>
+        <w:lastRenderedPageBreak/>
         <w:t>Find and open the below template:</w:t>
       </w:r>
     </w:p>
@@ -4528,7 +4354,6 @@
         <w:rPr>
           <w:rFonts w:ascii="Trebuchet MS" w:eastAsia="Menlo" w:hAnsi="Trebuchet MS" w:cs="Menlo"/>
         </w:rPr>
-        <w:lastRenderedPageBreak/>
         <w:tab/>
       </w:r>
       <w:r>
@@ -4684,27 +4509,7 @@
           <w:iCs/>
           <w:color w:val="3933FF"/>
         </w:rPr>
-        <w:t>"${</w:t>
-      </w:r>
-      <w:proofErr w:type="gramStart"/>
-      <w:r>
-        <w:rPr>
-          <w:rFonts w:ascii="Trebuchet MS" w:hAnsi="Trebuchet MS"/>
-          <w:i/>
-          <w:iCs/>
-          <w:color w:val="3933FF"/>
-        </w:rPr>
-        <w:t>pdict.CurrentForms.billing</w:t>
-      </w:r>
-      <w:proofErr w:type="gramEnd"/>
-      <w:r>
-        <w:rPr>
-          <w:rFonts w:ascii="Trebuchet MS" w:hAnsi="Trebuchet MS"/>
-          <w:i/>
-          <w:iCs/>
-          <w:color w:val="3933FF"/>
-        </w:rPr>
-        <w:t>.paymentMethods.selectedPaymentMethodID.htmlName}"</w:t>
+        <w:t>"${pdict.CurrentForms.billing.paymentMethods.selectedPaymentMethodID.htmlName}"</w:t>
       </w:r>
       <w:r>
         <w:rPr>
@@ -5463,6 +5268,7 @@
           <w:noProof/>
           <w:shd w:val="clear" w:color="auto" w:fill="FFFFFF"/>
         </w:rPr>
+        <w:lastRenderedPageBreak/>
         <w:drawing>
           <wp:inline distT="0" distB="0" distL="0" distR="0">
             <wp:extent cx="5121958" cy="669782"/>
@@ -5901,7 +5707,6 @@
           <w:noProof/>
           <w:shd w:val="clear" w:color="auto" w:fill="FFFFFF"/>
         </w:rPr>
-        <w:lastRenderedPageBreak/>
         <w:drawing>
           <wp:inline distT="0" distB="0" distL="0" distR="0" wp14:anchorId="7CF610F5" wp14:editId="22F75959">
             <wp:extent cx="6184900" cy="2037715"/>
@@ -6247,6 +6052,7 @@
         <w:rPr>
           <w:rFonts w:ascii="Trebuchet MS" w:hAnsi="Trebuchet MS"/>
         </w:rPr>
+        <w:lastRenderedPageBreak/>
         <w:t xml:space="preserve">           </w:t>
       </w:r>
       <w:r>
@@ -6918,7 +6724,6 @@
         <w:rPr>
           <w:rFonts w:ascii="Trebuchet MS" w:hAnsi="Trebuchet MS"/>
         </w:rPr>
-        <w:lastRenderedPageBreak/>
         <w:t xml:space="preserve">                </w:t>
       </w:r>
       <w:r>
@@ -8025,13 +7830,12 @@
           <w:rFonts w:ascii="Trebuchet MS" w:hAnsi="Trebuchet MS"/>
         </w:rPr>
       </w:pPr>
-      <w:bookmarkStart w:id="19" w:name="_i7ojhp"/>
-      <w:bookmarkEnd w:id="19"/>
-      <w:r>
-        <w:rPr>
-          <w:rFonts w:ascii="Trebuchet MS" w:hAnsi="Trebuchet MS"/>
-        </w:rPr>
-        <w:lastRenderedPageBreak/>
+      <w:bookmarkStart w:id="20" w:name="_i7ojhp"/>
+      <w:bookmarkEnd w:id="20"/>
+      <w:r>
+        <w:rPr>
+          <w:rFonts w:ascii="Trebuchet MS" w:hAnsi="Trebuchet MS"/>
+        </w:rPr>
         <w:t>External Interfaces</w:t>
       </w:r>
     </w:p>
@@ -8195,6 +7999,7 @@
         <w:rPr>
           <w:rFonts w:ascii="Trebuchet MS" w:hAnsi="Trebuchet MS"/>
         </w:rPr>
+        <w:lastRenderedPageBreak/>
         <w:tab/>
       </w:r>
       <w:r>
@@ -8462,7 +8267,6 @@
           <w:rFonts w:ascii="Trebuchet MS" w:hAnsi="Trebuchet MS"/>
           <w:u w:val="single"/>
         </w:rPr>
-        <w:lastRenderedPageBreak/>
         <w:t>Cart Page</w:t>
       </w:r>
     </w:p>
@@ -8709,8 +8513,8 @@
           <w:rFonts w:ascii="Trebuchet MS" w:hAnsi="Trebuchet MS"/>
         </w:rPr>
       </w:pPr>
-      <w:bookmarkStart w:id="20" w:name="_xcytpi"/>
-      <w:bookmarkEnd w:id="20"/>
+      <w:bookmarkStart w:id="21" w:name="_xcytpi"/>
+      <w:bookmarkEnd w:id="21"/>
       <w:r>
         <w:rPr>
           <w:rFonts w:ascii="Trebuchet MS" w:hAnsi="Trebuchet MS"/>
@@ -8836,8 +8640,6 @@
           <w:shd w:val="clear" w:color="auto" w:fill="FFFFFF"/>
         </w:rPr>
       </w:pPr>
-      <w:bookmarkStart w:id="21" w:name="_GoBack"/>
-      <w:bookmarkEnd w:id="21"/>
     </w:p>
     <w:p>
       <w:pPr>
@@ -8925,7 +8727,6 @@
         <w:rPr>
           <w:rFonts w:ascii="Trebuchet MS" w:hAnsi="Trebuchet MS"/>
         </w:rPr>
-        <w:lastRenderedPageBreak/>
         <w:t>Operations, Maintenance</w:t>
       </w:r>
     </w:p>
@@ -9171,6 +8972,7 @@
         <w:rPr>
           <w:rFonts w:ascii="Trebuchet MS" w:hAnsi="Trebuchet MS"/>
         </w:rPr>
+        <w:lastRenderedPageBreak/>
         <w:t>Support</w:t>
       </w:r>
     </w:p>
@@ -12399,7 +12201,7 @@
   <w:num w:numId="9">
     <w:abstractNumId w:val="10"/>
     <w:lvlOverride w:ilvl="0">
-      <w:lvl w:ilvl="0" w:tplc="85CEC140">
+      <w:lvl w:ilvl="0" w:tplc="A0F8D740">
         <w:start w:val="1"/>
         <w:numFmt w:val="decimal"/>
         <w:lvlText w:val="%1."/>
@@ -12426,7 +12228,7 @@
       </w:lvl>
     </w:lvlOverride>
     <w:lvlOverride w:ilvl="1">
-      <w:lvl w:ilvl="1" w:tplc="5600AE3E">
+      <w:lvl w:ilvl="1" w:tplc="609491EA">
         <w:start w:val="1"/>
         <w:numFmt w:val="lowerLetter"/>
         <w:lvlText w:val="%2."/>
@@ -12453,7 +12255,7 @@
       </w:lvl>
     </w:lvlOverride>
     <w:lvlOverride w:ilvl="2">
-      <w:lvl w:ilvl="2" w:tplc="2520C0F6">
+      <w:lvl w:ilvl="2" w:tplc="685E51F4">
         <w:start w:val="1"/>
         <w:numFmt w:val="lowerRoman"/>
         <w:lvlText w:val="%3."/>
@@ -12480,7 +12282,7 @@
       </w:lvl>
     </w:lvlOverride>
     <w:lvlOverride w:ilvl="3">
-      <w:lvl w:ilvl="3" w:tplc="59BAB582">
+      <w:lvl w:ilvl="3" w:tplc="72267BF0">
         <w:start w:val="1"/>
         <w:numFmt w:val="decimal"/>
         <w:lvlText w:val="%4."/>
@@ -12507,7 +12309,7 @@
       </w:lvl>
     </w:lvlOverride>
     <w:lvlOverride w:ilvl="4">
-      <w:lvl w:ilvl="4" w:tplc="B19AEDC0">
+      <w:lvl w:ilvl="4" w:tplc="3F62F144">
         <w:start w:val="1"/>
         <w:numFmt w:val="lowerLetter"/>
         <w:lvlText w:val="%5."/>
@@ -12534,7 +12336,7 @@
       </w:lvl>
     </w:lvlOverride>
     <w:lvlOverride w:ilvl="5">
-      <w:lvl w:ilvl="5" w:tplc="975C53CE">
+      <w:lvl w:ilvl="5" w:tplc="7DF2271C">
         <w:start w:val="1"/>
         <w:numFmt w:val="lowerRoman"/>
         <w:lvlText w:val="%6."/>
@@ -12561,7 +12363,7 @@
       </w:lvl>
     </w:lvlOverride>
     <w:lvlOverride w:ilvl="6">
-      <w:lvl w:ilvl="6" w:tplc="761CB5BA">
+      <w:lvl w:ilvl="6" w:tplc="B27AA5E6">
         <w:start w:val="1"/>
         <w:numFmt w:val="decimal"/>
         <w:lvlText w:val="%7."/>
@@ -12588,7 +12390,7 @@
       </w:lvl>
     </w:lvlOverride>
     <w:lvlOverride w:ilvl="7">
-      <w:lvl w:ilvl="7" w:tplc="4766AC2E">
+      <w:lvl w:ilvl="7" w:tplc="019C1476">
         <w:start w:val="1"/>
         <w:numFmt w:val="lowerLetter"/>
         <w:lvlText w:val="%8."/>
@@ -12615,7 +12417,7 @@
       </w:lvl>
     </w:lvlOverride>
     <w:lvlOverride w:ilvl="8">
-      <w:lvl w:ilvl="8" w:tplc="DB92F312">
+      <w:lvl w:ilvl="8" w:tplc="3FAABC1E">
         <w:start w:val="1"/>
         <w:numFmt w:val="lowerRoman"/>
         <w:lvlText w:val="%9."/>
@@ -12645,7 +12447,7 @@
   <w:num w:numId="10">
     <w:abstractNumId w:val="10"/>
     <w:lvlOverride w:ilvl="0">
-      <w:lvl w:ilvl="0" w:tplc="85CEC140">
+      <w:lvl w:ilvl="0" w:tplc="A0F8D740">
         <w:start w:val="1"/>
         <w:numFmt w:val="decimal"/>
         <w:lvlText w:val="%1."/>
@@ -12674,7 +12476,7 @@
       </w:lvl>
     </w:lvlOverride>
     <w:lvlOverride w:ilvl="1">
-      <w:lvl w:ilvl="1" w:tplc="5600AE3E">
+      <w:lvl w:ilvl="1" w:tplc="609491EA">
         <w:start w:val="1"/>
         <w:numFmt w:val="lowerLetter"/>
         <w:lvlText w:val="%2."/>
@@ -12703,7 +12505,7 @@
       </w:lvl>
     </w:lvlOverride>
     <w:lvlOverride w:ilvl="2">
-      <w:lvl w:ilvl="2" w:tplc="2520C0F6">
+      <w:lvl w:ilvl="2" w:tplc="685E51F4">
         <w:start w:val="1"/>
         <w:numFmt w:val="lowerRoman"/>
         <w:lvlText w:val="%3."/>
@@ -12732,7 +12534,7 @@
       </w:lvl>
     </w:lvlOverride>
     <w:lvlOverride w:ilvl="3">
-      <w:lvl w:ilvl="3" w:tplc="59BAB582">
+      <w:lvl w:ilvl="3" w:tplc="72267BF0">
         <w:start w:val="1"/>
         <w:numFmt w:val="decimal"/>
         <w:lvlText w:val="%4."/>
@@ -12761,7 +12563,7 @@
       </w:lvl>
     </w:lvlOverride>
     <w:lvlOverride w:ilvl="4">
-      <w:lvl w:ilvl="4" w:tplc="B19AEDC0">
+      <w:lvl w:ilvl="4" w:tplc="3F62F144">
         <w:start w:val="1"/>
         <w:numFmt w:val="lowerLetter"/>
         <w:lvlText w:val="%5."/>
@@ -12790,7 +12592,7 @@
       </w:lvl>
     </w:lvlOverride>
     <w:lvlOverride w:ilvl="5">
-      <w:lvl w:ilvl="5" w:tplc="975C53CE">
+      <w:lvl w:ilvl="5" w:tplc="7DF2271C">
         <w:start w:val="1"/>
         <w:numFmt w:val="lowerRoman"/>
         <w:lvlText w:val="%6."/>
@@ -12819,7 +12621,7 @@
       </w:lvl>
     </w:lvlOverride>
     <w:lvlOverride w:ilvl="6">
-      <w:lvl w:ilvl="6" w:tplc="761CB5BA">
+      <w:lvl w:ilvl="6" w:tplc="B27AA5E6">
         <w:start w:val="1"/>
         <w:numFmt w:val="decimal"/>
         <w:lvlText w:val="%7."/>
@@ -12848,7 +12650,7 @@
       </w:lvl>
     </w:lvlOverride>
     <w:lvlOverride w:ilvl="7">
-      <w:lvl w:ilvl="7" w:tplc="4766AC2E">
+      <w:lvl w:ilvl="7" w:tplc="019C1476">
         <w:start w:val="1"/>
         <w:numFmt w:val="lowerLetter"/>
         <w:lvlText w:val="%8."/>
@@ -12877,7 +12679,7 @@
       </w:lvl>
     </w:lvlOverride>
     <w:lvlOverride w:ilvl="8">
-      <w:lvl w:ilvl="8" w:tplc="DB92F312">
+      <w:lvl w:ilvl="8" w:tplc="3FAABC1E">
         <w:start w:val="1"/>
         <w:numFmt w:val="lowerRoman"/>
         <w:lvlText w:val="%9."/>
@@ -12909,7 +12711,7 @@
   <w:num w:numId="11">
     <w:abstractNumId w:val="10"/>
     <w:lvlOverride w:ilvl="0">
-      <w:lvl w:ilvl="0" w:tplc="85CEC140">
+      <w:lvl w:ilvl="0" w:tplc="A0F8D740">
         <w:start w:val="1"/>
         <w:numFmt w:val="decimal"/>
         <w:lvlText w:val="%1."/>
@@ -12938,7 +12740,7 @@
       </w:lvl>
     </w:lvlOverride>
     <w:lvlOverride w:ilvl="1">
-      <w:lvl w:ilvl="1" w:tplc="5600AE3E">
+      <w:lvl w:ilvl="1" w:tplc="609491EA">
         <w:start w:val="1"/>
         <w:numFmt w:val="lowerLetter"/>
         <w:lvlText w:val="%2."/>
@@ -12967,7 +12769,7 @@
       </w:lvl>
     </w:lvlOverride>
     <w:lvlOverride w:ilvl="2">
-      <w:lvl w:ilvl="2" w:tplc="2520C0F6">
+      <w:lvl w:ilvl="2" w:tplc="685E51F4">
         <w:start w:val="1"/>
         <w:numFmt w:val="lowerRoman"/>
         <w:lvlText w:val="%3."/>
@@ -12996,7 +12798,7 @@
       </w:lvl>
     </w:lvlOverride>
     <w:lvlOverride w:ilvl="3">
-      <w:lvl w:ilvl="3" w:tplc="59BAB582">
+      <w:lvl w:ilvl="3" w:tplc="72267BF0">
         <w:start w:val="1"/>
         <w:numFmt w:val="decimal"/>
         <w:lvlText w:val="%4."/>
@@ -13025,7 +12827,7 @@
       </w:lvl>
     </w:lvlOverride>
     <w:lvlOverride w:ilvl="4">
-      <w:lvl w:ilvl="4" w:tplc="B19AEDC0">
+      <w:lvl w:ilvl="4" w:tplc="3F62F144">
         <w:start w:val="1"/>
         <w:numFmt w:val="lowerLetter"/>
         <w:lvlText w:val="%5."/>
@@ -13054,7 +12856,7 @@
       </w:lvl>
     </w:lvlOverride>
     <w:lvlOverride w:ilvl="5">
-      <w:lvl w:ilvl="5" w:tplc="975C53CE">
+      <w:lvl w:ilvl="5" w:tplc="7DF2271C">
         <w:start w:val="1"/>
         <w:numFmt w:val="lowerRoman"/>
         <w:lvlText w:val="%6."/>
@@ -13083,7 +12885,7 @@
       </w:lvl>
     </w:lvlOverride>
     <w:lvlOverride w:ilvl="6">
-      <w:lvl w:ilvl="6" w:tplc="761CB5BA">
+      <w:lvl w:ilvl="6" w:tplc="B27AA5E6">
         <w:start w:val="1"/>
         <w:numFmt w:val="decimal"/>
         <w:lvlText w:val="%7."/>
@@ -13112,7 +12914,7 @@
       </w:lvl>
     </w:lvlOverride>
     <w:lvlOverride w:ilvl="7">
-      <w:lvl w:ilvl="7" w:tplc="4766AC2E">
+      <w:lvl w:ilvl="7" w:tplc="019C1476">
         <w:start w:val="1"/>
         <w:numFmt w:val="lowerLetter"/>
         <w:lvlText w:val="%8."/>
@@ -13141,7 +12943,7 @@
       </w:lvl>
     </w:lvlOverride>
     <w:lvlOverride w:ilvl="8">
-      <w:lvl w:ilvl="8" w:tplc="DB92F312">
+      <w:lvl w:ilvl="8" w:tplc="3FAABC1E">
         <w:start w:val="1"/>
         <w:numFmt w:val="lowerRoman"/>
         <w:lvlText w:val="%9."/>
@@ -13758,7 +13560,7 @@
   <w:num w:numId="16">
     <w:abstractNumId w:val="1"/>
     <w:lvlOverride w:ilvl="0">
-      <w:lvl w:ilvl="0" w:tplc="600623F0">
+      <w:lvl w:ilvl="0" w:tplc="B02AE570">
         <w:start w:val="1"/>
         <w:numFmt w:val="decimal"/>
         <w:lvlText w:val="%1."/>
@@ -13787,7 +13589,7 @@
       </w:lvl>
     </w:lvlOverride>
     <w:lvlOverride w:ilvl="1">
-      <w:lvl w:ilvl="1" w:tplc="20E2C544">
+      <w:lvl w:ilvl="1" w:tplc="7D967B5A">
         <w:start w:val="1"/>
         <w:numFmt w:val="lowerLetter"/>
         <w:lvlText w:val="%2."/>
@@ -13816,7 +13618,7 @@
       </w:lvl>
     </w:lvlOverride>
     <w:lvlOverride w:ilvl="2">
-      <w:lvl w:ilvl="2" w:tplc="77185A6A">
+      <w:lvl w:ilvl="2" w:tplc="A144219C">
         <w:start w:val="1"/>
         <w:numFmt w:val="lowerRoman"/>
         <w:lvlText w:val="%3."/>
@@ -13845,7 +13647,7 @@
       </w:lvl>
     </w:lvlOverride>
     <w:lvlOverride w:ilvl="3">
-      <w:lvl w:ilvl="3" w:tplc="2374921A">
+      <w:lvl w:ilvl="3" w:tplc="D5DC0430">
         <w:start w:val="1"/>
         <w:numFmt w:val="decimal"/>
         <w:lvlText w:val="%4."/>
@@ -13874,7 +13676,7 @@
       </w:lvl>
     </w:lvlOverride>
     <w:lvlOverride w:ilvl="4">
-      <w:lvl w:ilvl="4" w:tplc="65FE1B72">
+      <w:lvl w:ilvl="4" w:tplc="E7A4083C">
         <w:start w:val="1"/>
         <w:numFmt w:val="lowerLetter"/>
         <w:lvlText w:val="%5."/>
@@ -13903,7 +13705,7 @@
       </w:lvl>
     </w:lvlOverride>
     <w:lvlOverride w:ilvl="5">
-      <w:lvl w:ilvl="5" w:tplc="45F07EC6">
+      <w:lvl w:ilvl="5" w:tplc="28ACAC88">
         <w:start w:val="1"/>
         <w:numFmt w:val="lowerRoman"/>
         <w:lvlText w:val="%6."/>
@@ -13932,7 +13734,7 @@
       </w:lvl>
     </w:lvlOverride>
     <w:lvlOverride w:ilvl="6">
-      <w:lvl w:ilvl="6" w:tplc="0E148ACC">
+      <w:lvl w:ilvl="6" w:tplc="5D4CA124">
         <w:start w:val="1"/>
         <w:numFmt w:val="decimal"/>
         <w:lvlText w:val="%7."/>
@@ -13961,7 +13763,7 @@
       </w:lvl>
     </w:lvlOverride>
     <w:lvlOverride w:ilvl="7">
-      <w:lvl w:ilvl="7" w:tplc="48F67508">
+      <w:lvl w:ilvl="7" w:tplc="72E89F52">
         <w:start w:val="1"/>
         <w:numFmt w:val="lowerLetter"/>
         <w:lvlText w:val="%8."/>
@@ -13990,7 +13792,7 @@
       </w:lvl>
     </w:lvlOverride>
     <w:lvlOverride w:ilvl="8">
-      <w:lvl w:ilvl="8" w:tplc="45D0AF32">
+      <w:lvl w:ilvl="8" w:tplc="93B2AA88">
         <w:start w:val="1"/>
         <w:numFmt w:val="lowerRoman"/>
         <w:lvlText w:val="%9."/>
@@ -14022,7 +13824,7 @@
   <w:num w:numId="17">
     <w:abstractNumId w:val="1"/>
     <w:lvlOverride w:ilvl="0">
-      <w:lvl w:ilvl="0" w:tplc="600623F0">
+      <w:lvl w:ilvl="0" w:tplc="B02AE570">
         <w:start w:val="1"/>
         <w:numFmt w:val="decimal"/>
         <w:lvlText w:val="%1."/>
@@ -14051,7 +13853,7 @@
       </w:lvl>
     </w:lvlOverride>
     <w:lvlOverride w:ilvl="1">
-      <w:lvl w:ilvl="1" w:tplc="20E2C544">
+      <w:lvl w:ilvl="1" w:tplc="7D967B5A">
         <w:start w:val="1"/>
         <w:numFmt w:val="lowerLetter"/>
         <w:lvlText w:val="%2."/>
@@ -14080,7 +13882,7 @@
       </w:lvl>
     </w:lvlOverride>
     <w:lvlOverride w:ilvl="2">
-      <w:lvl w:ilvl="2" w:tplc="77185A6A">
+      <w:lvl w:ilvl="2" w:tplc="A144219C">
         <w:start w:val="1"/>
         <w:numFmt w:val="lowerRoman"/>
         <w:lvlText w:val="%3."/>
@@ -14109,7 +13911,7 @@
       </w:lvl>
     </w:lvlOverride>
     <w:lvlOverride w:ilvl="3">
-      <w:lvl w:ilvl="3" w:tplc="2374921A">
+      <w:lvl w:ilvl="3" w:tplc="D5DC0430">
         <w:start w:val="1"/>
         <w:numFmt w:val="decimal"/>
         <w:lvlText w:val="%4."/>
@@ -14138,7 +13940,7 @@
       </w:lvl>
     </w:lvlOverride>
     <w:lvlOverride w:ilvl="4">
-      <w:lvl w:ilvl="4" w:tplc="65FE1B72">
+      <w:lvl w:ilvl="4" w:tplc="E7A4083C">
         <w:start w:val="1"/>
         <w:numFmt w:val="lowerLetter"/>
         <w:lvlText w:val="%5."/>
@@ -14167,7 +13969,7 @@
       </w:lvl>
     </w:lvlOverride>
     <w:lvlOverride w:ilvl="5">
-      <w:lvl w:ilvl="5" w:tplc="45F07EC6">
+      <w:lvl w:ilvl="5" w:tplc="28ACAC88">
         <w:start w:val="1"/>
         <w:numFmt w:val="lowerRoman"/>
         <w:lvlText w:val="%6."/>
@@ -14196,7 +13998,7 @@
       </w:lvl>
     </w:lvlOverride>
     <w:lvlOverride w:ilvl="6">
-      <w:lvl w:ilvl="6" w:tplc="0E148ACC">
+      <w:lvl w:ilvl="6" w:tplc="5D4CA124">
         <w:start w:val="1"/>
         <w:numFmt w:val="decimal"/>
         <w:lvlText w:val="%7."/>
@@ -14225,7 +14027,7 @@
       </w:lvl>
     </w:lvlOverride>
     <w:lvlOverride w:ilvl="7">
-      <w:lvl w:ilvl="7" w:tplc="48F67508">
+      <w:lvl w:ilvl="7" w:tplc="72E89F52">
         <w:start w:val="1"/>
         <w:numFmt w:val="lowerLetter"/>
         <w:lvlText w:val="%8."/>
@@ -14254,7 +14056,7 @@
       </w:lvl>
     </w:lvlOverride>
     <w:lvlOverride w:ilvl="8">
-      <w:lvl w:ilvl="8" w:tplc="45D0AF32">
+      <w:lvl w:ilvl="8" w:tplc="93B2AA88">
         <w:start w:val="1"/>
         <w:numFmt w:val="lowerRoman"/>
         <w:lvlText w:val="%9."/>
@@ -14586,7 +14388,7 @@
   <w:num w:numId="21">
     <w:abstractNumId w:val="6"/>
     <w:lvlOverride w:ilvl="0">
-      <w:lvl w:ilvl="0" w:tplc="170A40B4">
+      <w:lvl w:ilvl="0" w:tplc="0EF0913A">
         <w:start w:val="1"/>
         <w:numFmt w:val="decimal"/>
         <w:lvlText w:val="%1."/>
@@ -14615,7 +14417,7 @@
       </w:lvl>
     </w:lvlOverride>
     <w:lvlOverride w:ilvl="1">
-      <w:lvl w:ilvl="1" w:tplc="90EAD09E">
+      <w:lvl w:ilvl="1" w:tplc="CE0081AE">
         <w:start w:val="1"/>
         <w:numFmt w:val="lowerLetter"/>
         <w:lvlText w:val="%2."/>
@@ -14644,7 +14446,7 @@
       </w:lvl>
     </w:lvlOverride>
     <w:lvlOverride w:ilvl="2">
-      <w:lvl w:ilvl="2" w:tplc="F104A854">
+      <w:lvl w:ilvl="2" w:tplc="4EA0D122">
         <w:start w:val="1"/>
         <w:numFmt w:val="lowerRoman"/>
         <w:lvlText w:val="%3."/>
@@ -14673,7 +14475,7 @@
       </w:lvl>
     </w:lvlOverride>
     <w:lvlOverride w:ilvl="3">
-      <w:lvl w:ilvl="3" w:tplc="1CECEAA4">
+      <w:lvl w:ilvl="3" w:tplc="81CAC6C2">
         <w:start w:val="1"/>
         <w:numFmt w:val="decimal"/>
         <w:lvlText w:val="%4."/>
@@ -14702,7 +14504,7 @@
       </w:lvl>
     </w:lvlOverride>
     <w:lvlOverride w:ilvl="4">
-      <w:lvl w:ilvl="4" w:tplc="1D4063BE">
+      <w:lvl w:ilvl="4" w:tplc="796C8EE6">
         <w:start w:val="1"/>
         <w:numFmt w:val="lowerLetter"/>
         <w:lvlText w:val="%5."/>
@@ -14731,7 +14533,7 @@
       </w:lvl>
     </w:lvlOverride>
     <w:lvlOverride w:ilvl="5">
-      <w:lvl w:ilvl="5" w:tplc="C83E87B2">
+      <w:lvl w:ilvl="5" w:tplc="B214496A">
         <w:start w:val="1"/>
         <w:numFmt w:val="lowerRoman"/>
         <w:lvlText w:val="%6."/>
@@ -14760,7 +14562,7 @@
       </w:lvl>
     </w:lvlOverride>
     <w:lvlOverride w:ilvl="6">
-      <w:lvl w:ilvl="6" w:tplc="5B485CE8">
+      <w:lvl w:ilvl="6" w:tplc="BB1A4712">
         <w:start w:val="1"/>
         <w:numFmt w:val="decimal"/>
         <w:lvlText w:val="%7."/>
@@ -14789,7 +14591,7 @@
       </w:lvl>
     </w:lvlOverride>
     <w:lvlOverride w:ilvl="7">
-      <w:lvl w:ilvl="7" w:tplc="B23A036A">
+      <w:lvl w:ilvl="7" w:tplc="ECB69B6E">
         <w:start w:val="1"/>
         <w:numFmt w:val="lowerLetter"/>
         <w:lvlText w:val="%8."/>
@@ -14818,7 +14620,7 @@
       </w:lvl>
     </w:lvlOverride>
     <w:lvlOverride w:ilvl="8">
-      <w:lvl w:ilvl="8" w:tplc="78E67E02">
+      <w:lvl w:ilvl="8" w:tplc="430EDCF6">
         <w:start w:val="1"/>
         <w:numFmt w:val="lowerRoman"/>
         <w:lvlText w:val="%9."/>
@@ -16791,6 +16593,39 @@
       <w:szCs w:val="24"/>
       <w:bdr w:val="none" w:sz="0" w:space="0" w:color="auto"/>
       <w:lang w:val="en-IN"/>
+    </w:rPr>
+  </w:style>
+  <w:style w:type="paragraph" w:styleId="BalloonText">
+    <w:name w:val="Balloon Text"/>
+    <w:basedOn w:val="Normal"/>
+    <w:link w:val="BalloonTextChar"/>
+    <w:uiPriority w:val="99"/>
+    <w:semiHidden/>
+    <w:unhideWhenUsed/>
+    <w:rsid w:val="007F06B9"/>
+    <w:pPr>
+      <w:spacing w:after="0" w:line="240" w:lineRule="auto"/>
+    </w:pPr>
+    <w:rPr>
+      <w:rFonts w:ascii="Times New Roman" w:hAnsi="Times New Roman" w:cs="Times New Roman"/>
+      <w:sz w:val="18"/>
+      <w:szCs w:val="18"/>
+    </w:rPr>
+  </w:style>
+  <w:style w:type="character" w:customStyle="1" w:styleId="BalloonTextChar">
+    <w:name w:val="Balloon Text Char"/>
+    <w:basedOn w:val="DefaultParagraphFont"/>
+    <w:link w:val="BalloonText"/>
+    <w:uiPriority w:val="99"/>
+    <w:semiHidden/>
+    <w:rsid w:val="007F06B9"/>
+    <w:rPr>
+      <w:rFonts w:eastAsia="Calibri"/>
+      <w:color w:val="000000"/>
+      <w:sz w:val="18"/>
+      <w:szCs w:val="18"/>
+      <w:u w:color="000000"/>
+      <w:lang w:val="en-US"/>
     </w:rPr>
   </w:style>
 </w:styles>
@@ -17904,7 +17739,7 @@
 </file>
 
 <file path=customXml/itemProps1.xml><?xml version="1.0" encoding="utf-8"?>
-<ds:datastoreItem xmlns:ds="http://schemas.openxmlformats.org/officeDocument/2006/customXml" ds:itemID="{325500BE-70BF-5440-8783-25C22387C7B1}">
+<ds:datastoreItem xmlns:ds="http://schemas.openxmlformats.org/officeDocument/2006/customXml" ds:itemID="{4F5E6944-30A2-584A-9E20-73ED267C70D8}">
   <ds:schemaRefs>
     <ds:schemaRef ds:uri="http://schemas.openxmlformats.org/officeDocument/2006/bibliography"/>
   </ds:schemaRefs>

</xml_diff>

<commit_message>
Certification Review fixes -  Version number should be 19.1.0 across all documentation - Cartridge should be linted according to the same rules as our base SFRA cartridge; please include eslint files and updated package.json so we can verify easily - Remove references to Demandware from documentation and code comments - Include SFRA version compatibility in SFRA integration documentation - All metadata/xml files should be imported with a single zipped Site Import - Explicitly close all filereaders and filewriters - Explicitly close all seekable iterators when you're done with them: search the regex \\.(query|getAll)[a-zA-Z]*s\\( and close those - storefront path as a Site Preference instead of a hardcoded value
</commit_message>
<xml_diff>
--- a/documentation/Sezzle LINK Integration Documentation.docx
+++ b/documentation/Sezzle LINK Integration Documentation.docx
@@ -195,7 +195,35 @@
           <w:szCs w:val="24"/>
           <w:u w:color="808080"/>
         </w:rPr>
-        <w:t>18.1.0</w:t>
+        <w:t>1</w:t>
+      </w:r>
+      <w:r>
+        <w:rPr>
+          <w:rFonts w:ascii="Trebuchet MS" w:eastAsia="Cambria" w:hAnsi="Trebuchet MS" w:cs="Cambria"/>
+          <w:b/>
+          <w:bCs/>
+          <w:i/>
+          <w:iCs/>
+          <w:color w:val="808080"/>
+          <w:sz w:val="24"/>
+          <w:szCs w:val="24"/>
+          <w:u w:color="808080"/>
+        </w:rPr>
+        <w:t>9</w:t>
+      </w:r>
+      <w:r>
+        <w:rPr>
+          <w:rFonts w:ascii="Trebuchet MS" w:eastAsia="Cambria" w:hAnsi="Trebuchet MS" w:cs="Cambria"/>
+          <w:b/>
+          <w:bCs/>
+          <w:i/>
+          <w:iCs/>
+          <w:color w:val="808080"/>
+          <w:sz w:val="24"/>
+          <w:szCs w:val="24"/>
+          <w:u w:color="808080"/>
+        </w:rPr>
+        <w:t>.1.0</w:t>
       </w:r>
       <w:bookmarkStart w:id="0" w:name="j0zll"/>
       <w:bookmarkEnd w:id="0"/>
@@ -1214,8 +1242,6 @@
         </w:rPr>
         <w:t>9</w:t>
       </w:r>
-      <w:bookmarkStart w:id="2" w:name="_GoBack"/>
-      <w:bookmarkEnd w:id="2"/>
     </w:p>
     <w:p>
       <w:pPr>
@@ -1822,8 +1848,8 @@
           <w:rFonts w:ascii="Trebuchet MS" w:hAnsi="Trebuchet MS"/>
         </w:rPr>
       </w:pPr>
-      <w:bookmarkStart w:id="3" w:name="_znysh7"/>
-      <w:bookmarkEnd w:id="3"/>
+      <w:bookmarkStart w:id="2" w:name="_znysh7"/>
+      <w:bookmarkEnd w:id="2"/>
       <w:r>
         <w:rPr>
           <w:rFonts w:ascii="Trebuchet MS" w:hAnsi="Trebuchet MS"/>
@@ -1909,8 +1935,8 @@
           <w:rFonts w:ascii="Trebuchet MS" w:hAnsi="Trebuchet MS"/>
         </w:rPr>
       </w:pPr>
-      <w:bookmarkStart w:id="4" w:name="_et92p0"/>
-      <w:bookmarkEnd w:id="4"/>
+      <w:bookmarkStart w:id="3" w:name="_et92p0"/>
+      <w:bookmarkEnd w:id="3"/>
       <w:r>
         <w:rPr>
           <w:rFonts w:ascii="Trebuchet MS" w:hAnsi="Trebuchet MS"/>
@@ -1937,8 +1963,8 @@
           <w:rFonts w:ascii="Trebuchet MS" w:hAnsi="Trebuchet MS"/>
         </w:rPr>
       </w:pPr>
-      <w:bookmarkStart w:id="5" w:name="_tyjcwt"/>
-      <w:bookmarkEnd w:id="5"/>
+      <w:bookmarkStart w:id="4" w:name="_tyjcwt"/>
+      <w:bookmarkEnd w:id="4"/>
       <w:r>
         <w:rPr>
           <w:rFonts w:ascii="Trebuchet MS" w:hAnsi="Trebuchet MS"/>
@@ -2029,8 +2055,8 @@
           <w:rFonts w:ascii="Trebuchet MS" w:hAnsi="Trebuchet MS"/>
         </w:rPr>
       </w:pPr>
-      <w:bookmarkStart w:id="6" w:name="_dy6vkm"/>
-      <w:bookmarkEnd w:id="6"/>
+      <w:bookmarkStart w:id="5" w:name="_dy6vkm"/>
+      <w:bookmarkEnd w:id="5"/>
       <w:r>
         <w:rPr>
           <w:rFonts w:ascii="Trebuchet MS" w:hAnsi="Trebuchet MS"/>
@@ -2061,8 +2087,8 @@
         </w:rPr>
         <w:tab/>
       </w:r>
-      <w:bookmarkStart w:id="7" w:name="_t3h5sf"/>
-      <w:bookmarkEnd w:id="7"/>
+      <w:bookmarkStart w:id="6" w:name="_t3h5sf"/>
+      <w:bookmarkEnd w:id="6"/>
       <w:r>
         <w:rPr>
           <w:rFonts w:ascii="Trebuchet MS" w:hAnsi="Trebuchet MS"/>
@@ -2081,8 +2107,8 @@
           <w:rFonts w:ascii="Trebuchet MS" w:hAnsi="Trebuchet MS"/>
         </w:rPr>
       </w:pPr>
-      <w:bookmarkStart w:id="8" w:name="_d34og8"/>
-      <w:bookmarkEnd w:id="8"/>
+      <w:bookmarkStart w:id="7" w:name="_d34og8"/>
+      <w:bookmarkEnd w:id="7"/>
       <w:r>
         <w:rPr>
           <w:rFonts w:ascii="Trebuchet MS" w:hAnsi="Trebuchet MS"/>
@@ -2206,8 +2232,8 @@
           <w:rFonts w:ascii="Trebuchet MS" w:hAnsi="Trebuchet MS"/>
         </w:rPr>
       </w:pPr>
-      <w:bookmarkStart w:id="9" w:name="_s8eyo1"/>
-      <w:bookmarkEnd w:id="9"/>
+      <w:bookmarkStart w:id="8" w:name="_s8eyo1"/>
+      <w:bookmarkEnd w:id="8"/>
       <w:r>
         <w:rPr>
           <w:rFonts w:ascii="Trebuchet MS" w:hAnsi="Trebuchet MS"/>
@@ -2271,8 +2297,8 @@
           <w:rFonts w:ascii="Trebuchet MS" w:hAnsi="Trebuchet MS"/>
         </w:rPr>
       </w:pPr>
-      <w:bookmarkStart w:id="10" w:name="_dp8vu"/>
-      <w:bookmarkEnd w:id="10"/>
+      <w:bookmarkStart w:id="9" w:name="_dp8vu"/>
+      <w:bookmarkEnd w:id="9"/>
       <w:r>
         <w:rPr>
           <w:rFonts w:ascii="Trebuchet MS" w:hAnsi="Trebuchet MS"/>
@@ -2328,8 +2354,8 @@
           <w:rFonts w:ascii="Trebuchet MS" w:hAnsi="Trebuchet MS"/>
         </w:rPr>
       </w:pPr>
-      <w:bookmarkStart w:id="11" w:name="_rdcrjn"/>
-      <w:bookmarkEnd w:id="11"/>
+      <w:bookmarkStart w:id="10" w:name="_rdcrjn"/>
+      <w:bookmarkEnd w:id="10"/>
       <w:r>
         <w:rPr>
           <w:rFonts w:ascii="Trebuchet MS" w:hAnsi="Trebuchet MS"/>
@@ -2349,8 +2375,8 @@
           <w:rFonts w:ascii="Trebuchet MS" w:hAnsi="Trebuchet MS"/>
         </w:rPr>
       </w:pPr>
-      <w:bookmarkStart w:id="12" w:name="_in1rg"/>
-      <w:bookmarkEnd w:id="12"/>
+      <w:bookmarkStart w:id="11" w:name="_in1rg"/>
+      <w:bookmarkEnd w:id="11"/>
       <w:r>
         <w:rPr>
           <w:rFonts w:ascii="Trebuchet MS" w:hAnsi="Trebuchet MS"/>
@@ -2397,8 +2423,8 @@
           <w:szCs w:val="22"/>
         </w:rPr>
       </w:pPr>
-      <w:bookmarkStart w:id="13" w:name="_lnxbz9"/>
-      <w:bookmarkEnd w:id="13"/>
+      <w:bookmarkStart w:id="12" w:name="_lnxbz9"/>
+      <w:bookmarkEnd w:id="12"/>
       <w:r>
         <w:rPr>
           <w:sz w:val="22"/>
@@ -2522,8 +2548,8 @@
           <w:szCs w:val="22"/>
         </w:rPr>
       </w:pPr>
-      <w:bookmarkStart w:id="14" w:name="_nkun2"/>
-      <w:bookmarkEnd w:id="14"/>
+      <w:bookmarkStart w:id="13" w:name="_nkun2"/>
+      <w:bookmarkEnd w:id="13"/>
       <w:r>
         <w:rPr>
           <w:sz w:val="22"/>
@@ -2741,8 +2767,8 @@
           <w:rFonts w:ascii="Trebuchet MS" w:hAnsi="Trebuchet MS"/>
         </w:rPr>
       </w:pPr>
-      <w:bookmarkStart w:id="15" w:name="_ksv4uv"/>
-      <w:bookmarkEnd w:id="15"/>
+      <w:bookmarkStart w:id="14" w:name="_ksv4uv"/>
+      <w:bookmarkEnd w:id="14"/>
       <w:r>
         <w:rPr>
           <w:rFonts w:ascii="Trebuchet MS" w:hAnsi="Trebuchet MS"/>
@@ -2788,8 +2814,8 @@
           <w:szCs w:val="22"/>
         </w:rPr>
       </w:pPr>
-      <w:bookmarkStart w:id="16" w:name="_sinio"/>
-      <w:bookmarkEnd w:id="16"/>
+      <w:bookmarkStart w:id="15" w:name="_sinio"/>
+      <w:bookmarkEnd w:id="15"/>
       <w:r>
         <w:rPr>
           <w:sz w:val="22"/>
@@ -3111,8 +3137,8 @@
           <w:rFonts w:ascii="Trebuchet MS" w:hAnsi="Trebuchet MS"/>
         </w:rPr>
       </w:pPr>
-      <w:bookmarkStart w:id="17" w:name="_j2qqm3"/>
-      <w:bookmarkEnd w:id="17"/>
+      <w:bookmarkStart w:id="16" w:name="_j2qqm3"/>
+      <w:bookmarkEnd w:id="16"/>
       <w:r>
         <w:rPr>
           <w:rFonts w:ascii="Trebuchet MS" w:hAnsi="Trebuchet MS"/>
@@ -7631,8 +7657,8 @@
           <w:rFonts w:ascii="Trebuchet MS" w:hAnsi="Trebuchet MS"/>
         </w:rPr>
       </w:pPr>
-      <w:bookmarkStart w:id="18" w:name="_i7ojhp"/>
-      <w:bookmarkEnd w:id="18"/>
+      <w:bookmarkStart w:id="17" w:name="_i7ojhp"/>
+      <w:bookmarkEnd w:id="17"/>
       <w:r>
         <w:rPr>
           <w:rFonts w:ascii="Trebuchet MS" w:hAnsi="Trebuchet MS"/>
@@ -8314,8 +8340,8 @@
           <w:rFonts w:ascii="Trebuchet MS" w:hAnsi="Trebuchet MS"/>
         </w:rPr>
       </w:pPr>
-      <w:bookmarkStart w:id="19" w:name="_xcytpi"/>
-      <w:bookmarkEnd w:id="19"/>
+      <w:bookmarkStart w:id="18" w:name="_xcytpi"/>
+      <w:bookmarkEnd w:id="18"/>
       <w:r>
         <w:rPr>
           <w:rFonts w:ascii="Trebuchet MS" w:hAnsi="Trebuchet MS"/>
@@ -8842,8 +8868,8 @@
           <w:rFonts w:ascii="Trebuchet MS" w:hAnsi="Trebuchet MS"/>
         </w:rPr>
       </w:pPr>
-      <w:bookmarkStart w:id="20" w:name="_as4poj"/>
-      <w:bookmarkEnd w:id="20"/>
+      <w:bookmarkStart w:id="19" w:name="_as4poj"/>
+      <w:bookmarkEnd w:id="19"/>
       <w:r>
         <w:rPr>
           <w:rFonts w:ascii="Trebuchet MS" w:hAnsi="Trebuchet MS"/>
@@ -8871,8 +8897,8 @@
           <w:rFonts w:ascii="Trebuchet MS" w:hAnsi="Trebuchet MS"/>
         </w:rPr>
       </w:pPr>
-      <w:bookmarkStart w:id="21" w:name="_pxezwc"/>
-      <w:bookmarkEnd w:id="21"/>
+      <w:bookmarkStart w:id="20" w:name="_pxezwc"/>
+      <w:bookmarkEnd w:id="20"/>
       <w:r>
         <w:rPr>
           <w:rFonts w:ascii="Trebuchet MS" w:hAnsi="Trebuchet MS"/>
@@ -8907,13 +8933,22 @@
         </w:rPr>
         <w:tab/>
       </w:r>
-      <w:bookmarkStart w:id="22" w:name="_x2ik5"/>
-      <w:r>
-        <w:rPr>
-          <w:rFonts w:ascii="Trebuchet MS" w:hAnsi="Trebuchet MS"/>
-          <w:shd w:val="clear" w:color="auto" w:fill="FFFFFF"/>
-        </w:rPr>
-        <w:t xml:space="preserve">Integration of this cartridge will typically be done by a SFCC(Demandware) developer. Sezzle will provide access keys for be used with the API. </w:t>
+      <w:bookmarkStart w:id="21" w:name="_x2ik5"/>
+      <w:r>
+        <w:rPr>
+          <w:rFonts w:ascii="Trebuchet MS" w:hAnsi="Trebuchet MS"/>
+          <w:shd w:val="clear" w:color="auto" w:fill="FFFFFF"/>
+        </w:rPr>
+        <w:t xml:space="preserve">Integration of this cartridge will typically be done by a </w:t>
+      </w:r>
+      <w:bookmarkStart w:id="22" w:name="_GoBack"/>
+      <w:bookmarkEnd w:id="22"/>
+      <w:r>
+        <w:rPr>
+          <w:rFonts w:ascii="Trebuchet MS" w:hAnsi="Trebuchet MS"/>
+          <w:shd w:val="clear" w:color="auto" w:fill="FFFFFF"/>
+        </w:rPr>
+        <w:t xml:space="preserve">SFCC developer. Sezzle will provide access keys for be used with the API. </w:t>
       </w:r>
     </w:p>
     <w:p>
@@ -8928,7 +8963,7 @@
         </w:rPr>
       </w:pPr>
       <w:bookmarkStart w:id="23" w:name="_p2csry"/>
-      <w:bookmarkEnd w:id="22"/>
+      <w:bookmarkEnd w:id="21"/>
       <w:bookmarkEnd w:id="23"/>
       <w:r>
         <w:rPr>
@@ -9430,6 +9465,117 @@
           </w:p>
         </w:tc>
       </w:tr>
+      <w:tr>
+        <w:trPr>
+          <w:trHeight w:val="212"/>
+        </w:trPr>
+        <w:tc>
+          <w:tcPr>
+            <w:tcW w:w="1711" w:type="dxa"/>
+            <w:tcBorders>
+              <w:top w:val="dotted" w:sz="4" w:space="0" w:color="000000"/>
+              <w:left w:val="dotted" w:sz="4" w:space="0" w:color="000000"/>
+              <w:bottom w:val="dotted" w:sz="4" w:space="0" w:color="000000"/>
+              <w:right w:val="dotted" w:sz="4" w:space="0" w:color="000000"/>
+            </w:tcBorders>
+            <w:shd w:val="clear" w:color="auto" w:fill="auto"/>
+            <w:tcMar>
+              <w:top w:w="80" w:type="dxa"/>
+              <w:left w:w="80" w:type="dxa"/>
+              <w:bottom w:w="80" w:type="dxa"/>
+              <w:right w:w="80" w:type="dxa"/>
+            </w:tcMar>
+          </w:tcPr>
+          <w:p>
+            <w:pPr>
+              <w:keepNext/>
+              <w:spacing w:line="240" w:lineRule="auto"/>
+              <w:jc w:val="both"/>
+              <w:rPr>
+                <w:rFonts w:ascii="Trebuchet MS" w:hAnsi="Trebuchet MS"/>
+                <w:sz w:val="18"/>
+                <w:szCs w:val="18"/>
+              </w:rPr>
+            </w:pPr>
+            <w:r>
+              <w:rPr>
+                <w:rFonts w:ascii="Trebuchet MS" w:hAnsi="Trebuchet MS"/>
+                <w:sz w:val="18"/>
+                <w:szCs w:val="18"/>
+              </w:rPr>
+              <w:t>19.1.0</w:t>
+            </w:r>
+          </w:p>
+        </w:tc>
+        <w:tc>
+          <w:tcPr>
+            <w:tcW w:w="1672" w:type="dxa"/>
+            <w:tcBorders>
+              <w:top w:val="dotted" w:sz="4" w:space="0" w:color="000000"/>
+              <w:left w:val="dotted" w:sz="4" w:space="0" w:color="000000"/>
+              <w:bottom w:val="dotted" w:sz="4" w:space="0" w:color="000000"/>
+              <w:right w:val="dotted" w:sz="4" w:space="0" w:color="000000"/>
+            </w:tcBorders>
+            <w:shd w:val="clear" w:color="auto" w:fill="auto"/>
+            <w:tcMar>
+              <w:top w:w="80" w:type="dxa"/>
+              <w:left w:w="80" w:type="dxa"/>
+              <w:bottom w:w="80" w:type="dxa"/>
+              <w:right w:w="80" w:type="dxa"/>
+            </w:tcMar>
+          </w:tcPr>
+          <w:p>
+            <w:pPr>
+              <w:keepNext/>
+              <w:spacing w:line="240" w:lineRule="auto"/>
+              <w:jc w:val="both"/>
+              <w:rPr>
+                <w:rFonts w:ascii="Trebuchet MS" w:hAnsi="Trebuchet MS"/>
+                <w:sz w:val="18"/>
+                <w:szCs w:val="18"/>
+              </w:rPr>
+            </w:pPr>
+          </w:p>
+        </w:tc>
+        <w:tc>
+          <w:tcPr>
+            <w:tcW w:w="6355" w:type="dxa"/>
+            <w:tcBorders>
+              <w:top w:val="dotted" w:sz="4" w:space="0" w:color="000000"/>
+              <w:left w:val="dotted" w:sz="4" w:space="0" w:color="000000"/>
+              <w:bottom w:val="dotted" w:sz="4" w:space="0" w:color="000000"/>
+              <w:right w:val="dotted" w:sz="4" w:space="0" w:color="000000"/>
+            </w:tcBorders>
+            <w:shd w:val="clear" w:color="auto" w:fill="auto"/>
+            <w:tcMar>
+              <w:top w:w="80" w:type="dxa"/>
+              <w:left w:w="80" w:type="dxa"/>
+              <w:bottom w:w="80" w:type="dxa"/>
+              <w:right w:w="80" w:type="dxa"/>
+            </w:tcMar>
+          </w:tcPr>
+          <w:p>
+            <w:pPr>
+              <w:keepNext/>
+              <w:spacing w:line="240" w:lineRule="auto"/>
+              <w:jc w:val="both"/>
+              <w:rPr>
+                <w:rFonts w:ascii="Trebuchet MS" w:hAnsi="Trebuchet MS"/>
+                <w:sz w:val="18"/>
+                <w:szCs w:val="18"/>
+              </w:rPr>
+            </w:pPr>
+            <w:r>
+              <w:rPr>
+                <w:rFonts w:ascii="Trebuchet MS" w:hAnsi="Trebuchet MS"/>
+                <w:sz w:val="18"/>
+                <w:szCs w:val="18"/>
+              </w:rPr>
+              <w:t>SFRA Support and Support for new Guidelines</w:t>
+            </w:r>
+          </w:p>
+        </w:tc>
+      </w:tr>
     </w:tbl>
     <w:p>
       <w:pPr>
@@ -12002,7 +12148,7 @@
   <w:num w:numId="9">
     <w:abstractNumId w:val="10"/>
     <w:lvlOverride w:ilvl="0">
-      <w:lvl w:ilvl="0" w:tplc="96E672EC">
+      <w:lvl w:ilvl="0" w:tplc="60B22432">
         <w:start w:val="1"/>
         <w:numFmt w:val="decimal"/>
         <w:lvlText w:val="%1."/>
@@ -12029,7 +12175,7 @@
       </w:lvl>
     </w:lvlOverride>
     <w:lvlOverride w:ilvl="1">
-      <w:lvl w:ilvl="1" w:tplc="3A9AB960">
+      <w:lvl w:ilvl="1" w:tplc="D9A881B4">
         <w:start w:val="1"/>
         <w:numFmt w:val="lowerLetter"/>
         <w:lvlText w:val="%2."/>
@@ -12056,7 +12202,7 @@
       </w:lvl>
     </w:lvlOverride>
     <w:lvlOverride w:ilvl="2">
-      <w:lvl w:ilvl="2" w:tplc="0EF07608">
+      <w:lvl w:ilvl="2" w:tplc="3DC2CC3A">
         <w:start w:val="1"/>
         <w:numFmt w:val="lowerRoman"/>
         <w:lvlText w:val="%3."/>
@@ -12083,7 +12229,7 @@
       </w:lvl>
     </w:lvlOverride>
     <w:lvlOverride w:ilvl="3">
-      <w:lvl w:ilvl="3" w:tplc="7C58C46A">
+      <w:lvl w:ilvl="3" w:tplc="4BD6A3F6">
         <w:start w:val="1"/>
         <w:numFmt w:val="decimal"/>
         <w:lvlText w:val="%4."/>
@@ -12110,7 +12256,7 @@
       </w:lvl>
     </w:lvlOverride>
     <w:lvlOverride w:ilvl="4">
-      <w:lvl w:ilvl="4" w:tplc="9A82D2E0">
+      <w:lvl w:ilvl="4" w:tplc="821C11A2">
         <w:start w:val="1"/>
         <w:numFmt w:val="lowerLetter"/>
         <w:lvlText w:val="%5."/>
@@ -12137,7 +12283,7 @@
       </w:lvl>
     </w:lvlOverride>
     <w:lvlOverride w:ilvl="5">
-      <w:lvl w:ilvl="5" w:tplc="5FA49552">
+      <w:lvl w:ilvl="5" w:tplc="D59C3E3C">
         <w:start w:val="1"/>
         <w:numFmt w:val="lowerRoman"/>
         <w:lvlText w:val="%6."/>
@@ -12164,7 +12310,7 @@
       </w:lvl>
     </w:lvlOverride>
     <w:lvlOverride w:ilvl="6">
-      <w:lvl w:ilvl="6" w:tplc="158ACCE8">
+      <w:lvl w:ilvl="6" w:tplc="002AB3A2">
         <w:start w:val="1"/>
         <w:numFmt w:val="decimal"/>
         <w:lvlText w:val="%7."/>
@@ -12191,7 +12337,7 @@
       </w:lvl>
     </w:lvlOverride>
     <w:lvlOverride w:ilvl="7">
-      <w:lvl w:ilvl="7" w:tplc="662038FE">
+      <w:lvl w:ilvl="7" w:tplc="EDD0F39C">
         <w:start w:val="1"/>
         <w:numFmt w:val="lowerLetter"/>
         <w:lvlText w:val="%8."/>
@@ -12218,7 +12364,7 @@
       </w:lvl>
     </w:lvlOverride>
     <w:lvlOverride w:ilvl="8">
-      <w:lvl w:ilvl="8" w:tplc="F0DCE81A">
+      <w:lvl w:ilvl="8" w:tplc="27544084">
         <w:start w:val="1"/>
         <w:numFmt w:val="lowerRoman"/>
         <w:lvlText w:val="%9."/>
@@ -12248,7 +12394,7 @@
   <w:num w:numId="10">
     <w:abstractNumId w:val="10"/>
     <w:lvlOverride w:ilvl="0">
-      <w:lvl w:ilvl="0" w:tplc="96E672EC">
+      <w:lvl w:ilvl="0" w:tplc="60B22432">
         <w:start w:val="1"/>
         <w:numFmt w:val="decimal"/>
         <w:lvlText w:val="%1."/>
@@ -12277,7 +12423,7 @@
       </w:lvl>
     </w:lvlOverride>
     <w:lvlOverride w:ilvl="1">
-      <w:lvl w:ilvl="1" w:tplc="3A9AB960">
+      <w:lvl w:ilvl="1" w:tplc="D9A881B4">
         <w:start w:val="1"/>
         <w:numFmt w:val="lowerLetter"/>
         <w:lvlText w:val="%2."/>
@@ -12306,7 +12452,7 @@
       </w:lvl>
     </w:lvlOverride>
     <w:lvlOverride w:ilvl="2">
-      <w:lvl w:ilvl="2" w:tplc="0EF07608">
+      <w:lvl w:ilvl="2" w:tplc="3DC2CC3A">
         <w:start w:val="1"/>
         <w:numFmt w:val="lowerRoman"/>
         <w:lvlText w:val="%3."/>
@@ -12335,7 +12481,7 @@
       </w:lvl>
     </w:lvlOverride>
     <w:lvlOverride w:ilvl="3">
-      <w:lvl w:ilvl="3" w:tplc="7C58C46A">
+      <w:lvl w:ilvl="3" w:tplc="4BD6A3F6">
         <w:start w:val="1"/>
         <w:numFmt w:val="decimal"/>
         <w:lvlText w:val="%4."/>
@@ -12364,7 +12510,7 @@
       </w:lvl>
     </w:lvlOverride>
     <w:lvlOverride w:ilvl="4">
-      <w:lvl w:ilvl="4" w:tplc="9A82D2E0">
+      <w:lvl w:ilvl="4" w:tplc="821C11A2">
         <w:start w:val="1"/>
         <w:numFmt w:val="lowerLetter"/>
         <w:lvlText w:val="%5."/>
@@ -12393,7 +12539,7 @@
       </w:lvl>
     </w:lvlOverride>
     <w:lvlOverride w:ilvl="5">
-      <w:lvl w:ilvl="5" w:tplc="5FA49552">
+      <w:lvl w:ilvl="5" w:tplc="D59C3E3C">
         <w:start w:val="1"/>
         <w:numFmt w:val="lowerRoman"/>
         <w:lvlText w:val="%6."/>
@@ -12422,7 +12568,7 @@
       </w:lvl>
     </w:lvlOverride>
     <w:lvlOverride w:ilvl="6">
-      <w:lvl w:ilvl="6" w:tplc="158ACCE8">
+      <w:lvl w:ilvl="6" w:tplc="002AB3A2">
         <w:start w:val="1"/>
         <w:numFmt w:val="decimal"/>
         <w:lvlText w:val="%7."/>
@@ -12451,7 +12597,7 @@
       </w:lvl>
     </w:lvlOverride>
     <w:lvlOverride w:ilvl="7">
-      <w:lvl w:ilvl="7" w:tplc="662038FE">
+      <w:lvl w:ilvl="7" w:tplc="EDD0F39C">
         <w:start w:val="1"/>
         <w:numFmt w:val="lowerLetter"/>
         <w:lvlText w:val="%8."/>
@@ -12480,7 +12626,7 @@
       </w:lvl>
     </w:lvlOverride>
     <w:lvlOverride w:ilvl="8">
-      <w:lvl w:ilvl="8" w:tplc="F0DCE81A">
+      <w:lvl w:ilvl="8" w:tplc="27544084">
         <w:start w:val="1"/>
         <w:numFmt w:val="lowerRoman"/>
         <w:lvlText w:val="%9."/>
@@ -12512,7 +12658,7 @@
   <w:num w:numId="11">
     <w:abstractNumId w:val="10"/>
     <w:lvlOverride w:ilvl="0">
-      <w:lvl w:ilvl="0" w:tplc="96E672EC">
+      <w:lvl w:ilvl="0" w:tplc="60B22432">
         <w:start w:val="1"/>
         <w:numFmt w:val="decimal"/>
         <w:lvlText w:val="%1."/>
@@ -12541,7 +12687,7 @@
       </w:lvl>
     </w:lvlOverride>
     <w:lvlOverride w:ilvl="1">
-      <w:lvl w:ilvl="1" w:tplc="3A9AB960">
+      <w:lvl w:ilvl="1" w:tplc="D9A881B4">
         <w:start w:val="1"/>
         <w:numFmt w:val="lowerLetter"/>
         <w:lvlText w:val="%2."/>
@@ -12570,7 +12716,7 @@
       </w:lvl>
     </w:lvlOverride>
     <w:lvlOverride w:ilvl="2">
-      <w:lvl w:ilvl="2" w:tplc="0EF07608">
+      <w:lvl w:ilvl="2" w:tplc="3DC2CC3A">
         <w:start w:val="1"/>
         <w:numFmt w:val="lowerRoman"/>
         <w:lvlText w:val="%3."/>
@@ -12599,7 +12745,7 @@
       </w:lvl>
     </w:lvlOverride>
     <w:lvlOverride w:ilvl="3">
-      <w:lvl w:ilvl="3" w:tplc="7C58C46A">
+      <w:lvl w:ilvl="3" w:tplc="4BD6A3F6">
         <w:start w:val="1"/>
         <w:numFmt w:val="decimal"/>
         <w:lvlText w:val="%4."/>
@@ -12628,7 +12774,7 @@
       </w:lvl>
     </w:lvlOverride>
     <w:lvlOverride w:ilvl="4">
-      <w:lvl w:ilvl="4" w:tplc="9A82D2E0">
+      <w:lvl w:ilvl="4" w:tplc="821C11A2">
         <w:start w:val="1"/>
         <w:numFmt w:val="lowerLetter"/>
         <w:lvlText w:val="%5."/>
@@ -12657,7 +12803,7 @@
       </w:lvl>
     </w:lvlOverride>
     <w:lvlOverride w:ilvl="5">
-      <w:lvl w:ilvl="5" w:tplc="5FA49552">
+      <w:lvl w:ilvl="5" w:tplc="D59C3E3C">
         <w:start w:val="1"/>
         <w:numFmt w:val="lowerRoman"/>
         <w:lvlText w:val="%6."/>
@@ -12686,7 +12832,7 @@
       </w:lvl>
     </w:lvlOverride>
     <w:lvlOverride w:ilvl="6">
-      <w:lvl w:ilvl="6" w:tplc="158ACCE8">
+      <w:lvl w:ilvl="6" w:tplc="002AB3A2">
         <w:start w:val="1"/>
         <w:numFmt w:val="decimal"/>
         <w:lvlText w:val="%7."/>
@@ -12715,7 +12861,7 @@
       </w:lvl>
     </w:lvlOverride>
     <w:lvlOverride w:ilvl="7">
-      <w:lvl w:ilvl="7" w:tplc="662038FE">
+      <w:lvl w:ilvl="7" w:tplc="EDD0F39C">
         <w:start w:val="1"/>
         <w:numFmt w:val="lowerLetter"/>
         <w:lvlText w:val="%8."/>
@@ -12744,7 +12890,7 @@
       </w:lvl>
     </w:lvlOverride>
     <w:lvlOverride w:ilvl="8">
-      <w:lvl w:ilvl="8" w:tplc="F0DCE81A">
+      <w:lvl w:ilvl="8" w:tplc="27544084">
         <w:start w:val="1"/>
         <w:numFmt w:val="lowerRoman"/>
         <w:lvlText w:val="%9."/>
@@ -13361,7 +13507,7 @@
   <w:num w:numId="16">
     <w:abstractNumId w:val="1"/>
     <w:lvlOverride w:ilvl="0">
-      <w:lvl w:ilvl="0" w:tplc="838C0528">
+      <w:lvl w:ilvl="0" w:tplc="209EB726">
         <w:start w:val="1"/>
         <w:numFmt w:val="decimal"/>
         <w:lvlText w:val="%1."/>
@@ -13390,7 +13536,7 @@
       </w:lvl>
     </w:lvlOverride>
     <w:lvlOverride w:ilvl="1">
-      <w:lvl w:ilvl="1" w:tplc="4F32C622">
+      <w:lvl w:ilvl="1" w:tplc="DF4E36E0">
         <w:start w:val="1"/>
         <w:numFmt w:val="lowerLetter"/>
         <w:lvlText w:val="%2."/>
@@ -13419,7 +13565,7 @@
       </w:lvl>
     </w:lvlOverride>
     <w:lvlOverride w:ilvl="2">
-      <w:lvl w:ilvl="2" w:tplc="93489FE6">
+      <w:lvl w:ilvl="2" w:tplc="768AF524">
         <w:start w:val="1"/>
         <w:numFmt w:val="lowerRoman"/>
         <w:lvlText w:val="%3."/>
@@ -13448,7 +13594,7 @@
       </w:lvl>
     </w:lvlOverride>
     <w:lvlOverride w:ilvl="3">
-      <w:lvl w:ilvl="3" w:tplc="A0BCB758">
+      <w:lvl w:ilvl="3" w:tplc="2D78A826">
         <w:start w:val="1"/>
         <w:numFmt w:val="decimal"/>
         <w:lvlText w:val="%4."/>
@@ -13477,7 +13623,7 @@
       </w:lvl>
     </w:lvlOverride>
     <w:lvlOverride w:ilvl="4">
-      <w:lvl w:ilvl="4" w:tplc="4C3610A4">
+      <w:lvl w:ilvl="4" w:tplc="58AC1B3A">
         <w:start w:val="1"/>
         <w:numFmt w:val="lowerLetter"/>
         <w:lvlText w:val="%5."/>
@@ -13506,7 +13652,7 @@
       </w:lvl>
     </w:lvlOverride>
     <w:lvlOverride w:ilvl="5">
-      <w:lvl w:ilvl="5" w:tplc="E1981740">
+      <w:lvl w:ilvl="5" w:tplc="04881170">
         <w:start w:val="1"/>
         <w:numFmt w:val="lowerRoman"/>
         <w:lvlText w:val="%6."/>
@@ -13535,7 +13681,7 @@
       </w:lvl>
     </w:lvlOverride>
     <w:lvlOverride w:ilvl="6">
-      <w:lvl w:ilvl="6" w:tplc="73F29354">
+      <w:lvl w:ilvl="6" w:tplc="48485D4C">
         <w:start w:val="1"/>
         <w:numFmt w:val="decimal"/>
         <w:lvlText w:val="%7."/>
@@ -13564,7 +13710,7 @@
       </w:lvl>
     </w:lvlOverride>
     <w:lvlOverride w:ilvl="7">
-      <w:lvl w:ilvl="7" w:tplc="82AA5330">
+      <w:lvl w:ilvl="7" w:tplc="BD32D4FE">
         <w:start w:val="1"/>
         <w:numFmt w:val="lowerLetter"/>
         <w:lvlText w:val="%8."/>
@@ -13593,7 +13739,7 @@
       </w:lvl>
     </w:lvlOverride>
     <w:lvlOverride w:ilvl="8">
-      <w:lvl w:ilvl="8" w:tplc="AB22DEA8">
+      <w:lvl w:ilvl="8" w:tplc="C75C9622">
         <w:start w:val="1"/>
         <w:numFmt w:val="lowerRoman"/>
         <w:lvlText w:val="%9."/>
@@ -13625,7 +13771,7 @@
   <w:num w:numId="17">
     <w:abstractNumId w:val="1"/>
     <w:lvlOverride w:ilvl="0">
-      <w:lvl w:ilvl="0" w:tplc="838C0528">
+      <w:lvl w:ilvl="0" w:tplc="209EB726">
         <w:start w:val="1"/>
         <w:numFmt w:val="decimal"/>
         <w:lvlText w:val="%1."/>
@@ -13654,7 +13800,7 @@
       </w:lvl>
     </w:lvlOverride>
     <w:lvlOverride w:ilvl="1">
-      <w:lvl w:ilvl="1" w:tplc="4F32C622">
+      <w:lvl w:ilvl="1" w:tplc="DF4E36E0">
         <w:start w:val="1"/>
         <w:numFmt w:val="lowerLetter"/>
         <w:lvlText w:val="%2."/>
@@ -13683,7 +13829,7 @@
       </w:lvl>
     </w:lvlOverride>
     <w:lvlOverride w:ilvl="2">
-      <w:lvl w:ilvl="2" w:tplc="93489FE6">
+      <w:lvl w:ilvl="2" w:tplc="768AF524">
         <w:start w:val="1"/>
         <w:numFmt w:val="lowerRoman"/>
         <w:lvlText w:val="%3."/>
@@ -13712,7 +13858,7 @@
       </w:lvl>
     </w:lvlOverride>
     <w:lvlOverride w:ilvl="3">
-      <w:lvl w:ilvl="3" w:tplc="A0BCB758">
+      <w:lvl w:ilvl="3" w:tplc="2D78A826">
         <w:start w:val="1"/>
         <w:numFmt w:val="decimal"/>
         <w:lvlText w:val="%4."/>
@@ -13741,7 +13887,7 @@
       </w:lvl>
     </w:lvlOverride>
     <w:lvlOverride w:ilvl="4">
-      <w:lvl w:ilvl="4" w:tplc="4C3610A4">
+      <w:lvl w:ilvl="4" w:tplc="58AC1B3A">
         <w:start w:val="1"/>
         <w:numFmt w:val="lowerLetter"/>
         <w:lvlText w:val="%5."/>
@@ -13770,7 +13916,7 @@
       </w:lvl>
     </w:lvlOverride>
     <w:lvlOverride w:ilvl="5">
-      <w:lvl w:ilvl="5" w:tplc="E1981740">
+      <w:lvl w:ilvl="5" w:tplc="04881170">
         <w:start w:val="1"/>
         <w:numFmt w:val="lowerRoman"/>
         <w:lvlText w:val="%6."/>
@@ -13799,7 +13945,7 @@
       </w:lvl>
     </w:lvlOverride>
     <w:lvlOverride w:ilvl="6">
-      <w:lvl w:ilvl="6" w:tplc="73F29354">
+      <w:lvl w:ilvl="6" w:tplc="48485D4C">
         <w:start w:val="1"/>
         <w:numFmt w:val="decimal"/>
         <w:lvlText w:val="%7."/>
@@ -13828,7 +13974,7 @@
       </w:lvl>
     </w:lvlOverride>
     <w:lvlOverride w:ilvl="7">
-      <w:lvl w:ilvl="7" w:tplc="82AA5330">
+      <w:lvl w:ilvl="7" w:tplc="BD32D4FE">
         <w:start w:val="1"/>
         <w:numFmt w:val="lowerLetter"/>
         <w:lvlText w:val="%8."/>
@@ -13857,7 +14003,7 @@
       </w:lvl>
     </w:lvlOverride>
     <w:lvlOverride w:ilvl="8">
-      <w:lvl w:ilvl="8" w:tplc="AB22DEA8">
+      <w:lvl w:ilvl="8" w:tplc="C75C9622">
         <w:start w:val="1"/>
         <w:numFmt w:val="lowerRoman"/>
         <w:lvlText w:val="%9."/>
@@ -14189,7 +14335,7 @@
   <w:num w:numId="21">
     <w:abstractNumId w:val="6"/>
     <w:lvlOverride w:ilvl="0">
-      <w:lvl w:ilvl="0" w:tplc="B22A9A44">
+      <w:lvl w:ilvl="0" w:tplc="F7620A86">
         <w:start w:val="1"/>
         <w:numFmt w:val="decimal"/>
         <w:lvlText w:val="%1."/>
@@ -14218,7 +14364,7 @@
       </w:lvl>
     </w:lvlOverride>
     <w:lvlOverride w:ilvl="1">
-      <w:lvl w:ilvl="1" w:tplc="ADDE9E24">
+      <w:lvl w:ilvl="1" w:tplc="F4BEB8F4">
         <w:start w:val="1"/>
         <w:numFmt w:val="lowerLetter"/>
         <w:lvlText w:val="%2."/>
@@ -14247,7 +14393,7 @@
       </w:lvl>
     </w:lvlOverride>
     <w:lvlOverride w:ilvl="2">
-      <w:lvl w:ilvl="2" w:tplc="6EAE6388">
+      <w:lvl w:ilvl="2" w:tplc="1456A7C4">
         <w:start w:val="1"/>
         <w:numFmt w:val="lowerRoman"/>
         <w:lvlText w:val="%3."/>
@@ -14276,7 +14422,7 @@
       </w:lvl>
     </w:lvlOverride>
     <w:lvlOverride w:ilvl="3">
-      <w:lvl w:ilvl="3" w:tplc="E4A29AAE">
+      <w:lvl w:ilvl="3" w:tplc="7A64B270">
         <w:start w:val="1"/>
         <w:numFmt w:val="decimal"/>
         <w:lvlText w:val="%4."/>
@@ -14305,7 +14451,7 @@
       </w:lvl>
     </w:lvlOverride>
     <w:lvlOverride w:ilvl="4">
-      <w:lvl w:ilvl="4" w:tplc="97E6DA2A">
+      <w:lvl w:ilvl="4" w:tplc="F98ABBCC">
         <w:start w:val="1"/>
         <w:numFmt w:val="lowerLetter"/>
         <w:lvlText w:val="%5."/>
@@ -14334,7 +14480,7 @@
       </w:lvl>
     </w:lvlOverride>
     <w:lvlOverride w:ilvl="5">
-      <w:lvl w:ilvl="5" w:tplc="13ECC80A">
+      <w:lvl w:ilvl="5" w:tplc="2AE61468">
         <w:start w:val="1"/>
         <w:numFmt w:val="lowerRoman"/>
         <w:lvlText w:val="%6."/>
@@ -14363,7 +14509,7 @@
       </w:lvl>
     </w:lvlOverride>
     <w:lvlOverride w:ilvl="6">
-      <w:lvl w:ilvl="6" w:tplc="D68077C8">
+      <w:lvl w:ilvl="6" w:tplc="493A883C">
         <w:start w:val="1"/>
         <w:numFmt w:val="decimal"/>
         <w:lvlText w:val="%7."/>
@@ -14392,7 +14538,7 @@
       </w:lvl>
     </w:lvlOverride>
     <w:lvlOverride w:ilvl="7">
-      <w:lvl w:ilvl="7" w:tplc="D416CE88">
+      <w:lvl w:ilvl="7" w:tplc="094AA54E">
         <w:start w:val="1"/>
         <w:numFmt w:val="lowerLetter"/>
         <w:lvlText w:val="%8."/>
@@ -14421,7 +14567,7 @@
       </w:lvl>
     </w:lvlOverride>
     <w:lvlOverride w:ilvl="8">
-      <w:lvl w:ilvl="8" w:tplc="B5643BB6">
+      <w:lvl w:ilvl="8" w:tplc="142E8404">
         <w:start w:val="1"/>
         <w:numFmt w:val="lowerRoman"/>
         <w:lvlText w:val="%9."/>
@@ -17540,7 +17686,7 @@
 </file>
 
 <file path=customXml/itemProps1.xml><?xml version="1.0" encoding="utf-8"?>
-<ds:datastoreItem xmlns:ds="http://schemas.openxmlformats.org/officeDocument/2006/customXml" ds:itemID="{CC8A68C9-D94E-1643-A02E-8B92F44DE53D}">
+<ds:datastoreItem xmlns:ds="http://schemas.openxmlformats.org/officeDocument/2006/customXml" ds:itemID="{10462DEC-0409-8445-B018-CE08554E36F3}">
   <ds:schemaRefs>
     <ds:schemaRef ds:uri="http://schemas.openxmlformats.org/officeDocument/2006/bibliography"/>
   </ds:schemaRefs>

</xml_diff>

<commit_message>
Revert "Merge branch '6-certification-review-fixes-3' into 'master'"
This reverts merge request !24
</commit_message>
<xml_diff>
--- a/documentation/Sezzle LINK Integration Documentation.docx
+++ b/documentation/Sezzle LINK Integration Documentation.docx
@@ -195,35 +195,7 @@
           <w:szCs w:val="24"/>
           <w:u w:color="808080"/>
         </w:rPr>
-        <w:t>1</w:t>
-      </w:r>
-      <w:r>
-        <w:rPr>
-          <w:rFonts w:ascii="Trebuchet MS" w:eastAsia="Cambria" w:hAnsi="Trebuchet MS" w:cs="Cambria"/>
-          <w:b/>
-          <w:bCs/>
-          <w:i/>
-          <w:iCs/>
-          <w:color w:val="808080"/>
-          <w:sz w:val="24"/>
-          <w:szCs w:val="24"/>
-          <w:u w:color="808080"/>
-        </w:rPr>
-        <w:t>9</w:t>
-      </w:r>
-      <w:r>
-        <w:rPr>
-          <w:rFonts w:ascii="Trebuchet MS" w:eastAsia="Cambria" w:hAnsi="Trebuchet MS" w:cs="Cambria"/>
-          <w:b/>
-          <w:bCs/>
-          <w:i/>
-          <w:iCs/>
-          <w:color w:val="808080"/>
-          <w:sz w:val="24"/>
-          <w:szCs w:val="24"/>
-          <w:u w:color="808080"/>
-        </w:rPr>
-        <w:t>.1.0</w:t>
+        <w:t>18.1.0</w:t>
       </w:r>
       <w:bookmarkStart w:id="0" w:name="j0zll"/>
       <w:bookmarkEnd w:id="0"/>
@@ -1242,6 +1214,8 @@
         </w:rPr>
         <w:t>9</w:t>
       </w:r>
+      <w:bookmarkStart w:id="2" w:name="_GoBack"/>
+      <w:bookmarkEnd w:id="2"/>
     </w:p>
     <w:p>
       <w:pPr>
@@ -1848,8 +1822,8 @@
           <w:rFonts w:ascii="Trebuchet MS" w:hAnsi="Trebuchet MS"/>
         </w:rPr>
       </w:pPr>
-      <w:bookmarkStart w:id="2" w:name="_znysh7"/>
-      <w:bookmarkEnd w:id="2"/>
+      <w:bookmarkStart w:id="3" w:name="_znysh7"/>
+      <w:bookmarkEnd w:id="3"/>
       <w:r>
         <w:rPr>
           <w:rFonts w:ascii="Trebuchet MS" w:hAnsi="Trebuchet MS"/>
@@ -1935,8 +1909,8 @@
           <w:rFonts w:ascii="Trebuchet MS" w:hAnsi="Trebuchet MS"/>
         </w:rPr>
       </w:pPr>
-      <w:bookmarkStart w:id="3" w:name="_et92p0"/>
-      <w:bookmarkEnd w:id="3"/>
+      <w:bookmarkStart w:id="4" w:name="_et92p0"/>
+      <w:bookmarkEnd w:id="4"/>
       <w:r>
         <w:rPr>
           <w:rFonts w:ascii="Trebuchet MS" w:hAnsi="Trebuchet MS"/>
@@ -1963,8 +1937,8 @@
           <w:rFonts w:ascii="Trebuchet MS" w:hAnsi="Trebuchet MS"/>
         </w:rPr>
       </w:pPr>
-      <w:bookmarkStart w:id="4" w:name="_tyjcwt"/>
-      <w:bookmarkEnd w:id="4"/>
+      <w:bookmarkStart w:id="5" w:name="_tyjcwt"/>
+      <w:bookmarkEnd w:id="5"/>
       <w:r>
         <w:rPr>
           <w:rFonts w:ascii="Trebuchet MS" w:hAnsi="Trebuchet MS"/>
@@ -2055,8 +2029,8 @@
           <w:rFonts w:ascii="Trebuchet MS" w:hAnsi="Trebuchet MS"/>
         </w:rPr>
       </w:pPr>
-      <w:bookmarkStart w:id="5" w:name="_dy6vkm"/>
-      <w:bookmarkEnd w:id="5"/>
+      <w:bookmarkStart w:id="6" w:name="_dy6vkm"/>
+      <w:bookmarkEnd w:id="6"/>
       <w:r>
         <w:rPr>
           <w:rFonts w:ascii="Trebuchet MS" w:hAnsi="Trebuchet MS"/>
@@ -2087,8 +2061,8 @@
         </w:rPr>
         <w:tab/>
       </w:r>
-      <w:bookmarkStart w:id="6" w:name="_t3h5sf"/>
-      <w:bookmarkEnd w:id="6"/>
+      <w:bookmarkStart w:id="7" w:name="_t3h5sf"/>
+      <w:bookmarkEnd w:id="7"/>
       <w:r>
         <w:rPr>
           <w:rFonts w:ascii="Trebuchet MS" w:hAnsi="Trebuchet MS"/>
@@ -2107,8 +2081,8 @@
           <w:rFonts w:ascii="Trebuchet MS" w:hAnsi="Trebuchet MS"/>
         </w:rPr>
       </w:pPr>
-      <w:bookmarkStart w:id="7" w:name="_d34og8"/>
-      <w:bookmarkEnd w:id="7"/>
+      <w:bookmarkStart w:id="8" w:name="_d34og8"/>
+      <w:bookmarkEnd w:id="8"/>
       <w:r>
         <w:rPr>
           <w:rFonts w:ascii="Trebuchet MS" w:hAnsi="Trebuchet MS"/>
@@ -2232,8 +2206,8 @@
           <w:rFonts w:ascii="Trebuchet MS" w:hAnsi="Trebuchet MS"/>
         </w:rPr>
       </w:pPr>
-      <w:bookmarkStart w:id="8" w:name="_s8eyo1"/>
-      <w:bookmarkEnd w:id="8"/>
+      <w:bookmarkStart w:id="9" w:name="_s8eyo1"/>
+      <w:bookmarkEnd w:id="9"/>
       <w:r>
         <w:rPr>
           <w:rFonts w:ascii="Trebuchet MS" w:hAnsi="Trebuchet MS"/>
@@ -2297,8 +2271,8 @@
           <w:rFonts w:ascii="Trebuchet MS" w:hAnsi="Trebuchet MS"/>
         </w:rPr>
       </w:pPr>
-      <w:bookmarkStart w:id="9" w:name="_dp8vu"/>
-      <w:bookmarkEnd w:id="9"/>
+      <w:bookmarkStart w:id="10" w:name="_dp8vu"/>
+      <w:bookmarkEnd w:id="10"/>
       <w:r>
         <w:rPr>
           <w:rFonts w:ascii="Trebuchet MS" w:hAnsi="Trebuchet MS"/>
@@ -2354,8 +2328,8 @@
           <w:rFonts w:ascii="Trebuchet MS" w:hAnsi="Trebuchet MS"/>
         </w:rPr>
       </w:pPr>
-      <w:bookmarkStart w:id="10" w:name="_rdcrjn"/>
-      <w:bookmarkEnd w:id="10"/>
+      <w:bookmarkStart w:id="11" w:name="_rdcrjn"/>
+      <w:bookmarkEnd w:id="11"/>
       <w:r>
         <w:rPr>
           <w:rFonts w:ascii="Trebuchet MS" w:hAnsi="Trebuchet MS"/>
@@ -2375,8 +2349,8 @@
           <w:rFonts w:ascii="Trebuchet MS" w:hAnsi="Trebuchet MS"/>
         </w:rPr>
       </w:pPr>
-      <w:bookmarkStart w:id="11" w:name="_in1rg"/>
-      <w:bookmarkEnd w:id="11"/>
+      <w:bookmarkStart w:id="12" w:name="_in1rg"/>
+      <w:bookmarkEnd w:id="12"/>
       <w:r>
         <w:rPr>
           <w:rFonts w:ascii="Trebuchet MS" w:hAnsi="Trebuchet MS"/>
@@ -2423,8 +2397,8 @@
           <w:szCs w:val="22"/>
         </w:rPr>
       </w:pPr>
-      <w:bookmarkStart w:id="12" w:name="_lnxbz9"/>
-      <w:bookmarkEnd w:id="12"/>
+      <w:bookmarkStart w:id="13" w:name="_lnxbz9"/>
+      <w:bookmarkEnd w:id="13"/>
       <w:r>
         <w:rPr>
           <w:sz w:val="22"/>
@@ -2548,8 +2522,8 @@
           <w:szCs w:val="22"/>
         </w:rPr>
       </w:pPr>
-      <w:bookmarkStart w:id="13" w:name="_nkun2"/>
-      <w:bookmarkEnd w:id="13"/>
+      <w:bookmarkStart w:id="14" w:name="_nkun2"/>
+      <w:bookmarkEnd w:id="14"/>
       <w:r>
         <w:rPr>
           <w:sz w:val="22"/>
@@ -2767,8 +2741,8 @@
           <w:rFonts w:ascii="Trebuchet MS" w:hAnsi="Trebuchet MS"/>
         </w:rPr>
       </w:pPr>
-      <w:bookmarkStart w:id="14" w:name="_ksv4uv"/>
-      <w:bookmarkEnd w:id="14"/>
+      <w:bookmarkStart w:id="15" w:name="_ksv4uv"/>
+      <w:bookmarkEnd w:id="15"/>
       <w:r>
         <w:rPr>
           <w:rFonts w:ascii="Trebuchet MS" w:hAnsi="Trebuchet MS"/>
@@ -2814,8 +2788,8 @@
           <w:szCs w:val="22"/>
         </w:rPr>
       </w:pPr>
-      <w:bookmarkStart w:id="15" w:name="_sinio"/>
-      <w:bookmarkEnd w:id="15"/>
+      <w:bookmarkStart w:id="16" w:name="_sinio"/>
+      <w:bookmarkEnd w:id="16"/>
       <w:r>
         <w:rPr>
           <w:sz w:val="22"/>
@@ -3137,8 +3111,8 @@
           <w:rFonts w:ascii="Trebuchet MS" w:hAnsi="Trebuchet MS"/>
         </w:rPr>
       </w:pPr>
-      <w:bookmarkStart w:id="16" w:name="_j2qqm3"/>
-      <w:bookmarkEnd w:id="16"/>
+      <w:bookmarkStart w:id="17" w:name="_j2qqm3"/>
+      <w:bookmarkEnd w:id="17"/>
       <w:r>
         <w:rPr>
           <w:rFonts w:ascii="Trebuchet MS" w:hAnsi="Trebuchet MS"/>
@@ -7657,8 +7631,8 @@
           <w:rFonts w:ascii="Trebuchet MS" w:hAnsi="Trebuchet MS"/>
         </w:rPr>
       </w:pPr>
-      <w:bookmarkStart w:id="17" w:name="_i7ojhp"/>
-      <w:bookmarkEnd w:id="17"/>
+      <w:bookmarkStart w:id="18" w:name="_i7ojhp"/>
+      <w:bookmarkEnd w:id="18"/>
       <w:r>
         <w:rPr>
           <w:rFonts w:ascii="Trebuchet MS" w:hAnsi="Trebuchet MS"/>
@@ -8340,8 +8314,8 @@
           <w:rFonts w:ascii="Trebuchet MS" w:hAnsi="Trebuchet MS"/>
         </w:rPr>
       </w:pPr>
-      <w:bookmarkStart w:id="18" w:name="_xcytpi"/>
-      <w:bookmarkEnd w:id="18"/>
+      <w:bookmarkStart w:id="19" w:name="_xcytpi"/>
+      <w:bookmarkEnd w:id="19"/>
       <w:r>
         <w:rPr>
           <w:rFonts w:ascii="Trebuchet MS" w:hAnsi="Trebuchet MS"/>
@@ -8868,8 +8842,8 @@
           <w:rFonts w:ascii="Trebuchet MS" w:hAnsi="Trebuchet MS"/>
         </w:rPr>
       </w:pPr>
-      <w:bookmarkStart w:id="19" w:name="_as4poj"/>
-      <w:bookmarkEnd w:id="19"/>
+      <w:bookmarkStart w:id="20" w:name="_as4poj"/>
+      <w:bookmarkEnd w:id="20"/>
       <w:r>
         <w:rPr>
           <w:rFonts w:ascii="Trebuchet MS" w:hAnsi="Trebuchet MS"/>
@@ -8897,8 +8871,8 @@
           <w:rFonts w:ascii="Trebuchet MS" w:hAnsi="Trebuchet MS"/>
         </w:rPr>
       </w:pPr>
-      <w:bookmarkStart w:id="20" w:name="_pxezwc"/>
-      <w:bookmarkEnd w:id="20"/>
+      <w:bookmarkStart w:id="21" w:name="_pxezwc"/>
+      <w:bookmarkEnd w:id="21"/>
       <w:r>
         <w:rPr>
           <w:rFonts w:ascii="Trebuchet MS" w:hAnsi="Trebuchet MS"/>
@@ -8933,22 +8907,13 @@
         </w:rPr>
         <w:tab/>
       </w:r>
-      <w:bookmarkStart w:id="21" w:name="_x2ik5"/>
-      <w:r>
-        <w:rPr>
-          <w:rFonts w:ascii="Trebuchet MS" w:hAnsi="Trebuchet MS"/>
-          <w:shd w:val="clear" w:color="auto" w:fill="FFFFFF"/>
-        </w:rPr>
-        <w:t xml:space="preserve">Integration of this cartridge will typically be done by a </w:t>
-      </w:r>
-      <w:bookmarkStart w:id="22" w:name="_GoBack"/>
-      <w:bookmarkEnd w:id="22"/>
-      <w:r>
-        <w:rPr>
-          <w:rFonts w:ascii="Trebuchet MS" w:hAnsi="Trebuchet MS"/>
-          <w:shd w:val="clear" w:color="auto" w:fill="FFFFFF"/>
-        </w:rPr>
-        <w:t xml:space="preserve">SFCC developer. Sezzle will provide access keys for be used with the API. </w:t>
+      <w:bookmarkStart w:id="22" w:name="_x2ik5"/>
+      <w:r>
+        <w:rPr>
+          <w:rFonts w:ascii="Trebuchet MS" w:hAnsi="Trebuchet MS"/>
+          <w:shd w:val="clear" w:color="auto" w:fill="FFFFFF"/>
+        </w:rPr>
+        <w:t xml:space="preserve">Integration of this cartridge will typically be done by a SFCC(Demandware) developer. Sezzle will provide access keys for be used with the API. </w:t>
       </w:r>
     </w:p>
     <w:p>
@@ -8963,7 +8928,7 @@
         </w:rPr>
       </w:pPr>
       <w:bookmarkStart w:id="23" w:name="_p2csry"/>
-      <w:bookmarkEnd w:id="21"/>
+      <w:bookmarkEnd w:id="22"/>
       <w:bookmarkEnd w:id="23"/>
       <w:r>
         <w:rPr>
@@ -9465,117 +9430,6 @@
           </w:p>
         </w:tc>
       </w:tr>
-      <w:tr>
-        <w:trPr>
-          <w:trHeight w:val="212"/>
-        </w:trPr>
-        <w:tc>
-          <w:tcPr>
-            <w:tcW w:w="1711" w:type="dxa"/>
-            <w:tcBorders>
-              <w:top w:val="dotted" w:sz="4" w:space="0" w:color="000000"/>
-              <w:left w:val="dotted" w:sz="4" w:space="0" w:color="000000"/>
-              <w:bottom w:val="dotted" w:sz="4" w:space="0" w:color="000000"/>
-              <w:right w:val="dotted" w:sz="4" w:space="0" w:color="000000"/>
-            </w:tcBorders>
-            <w:shd w:val="clear" w:color="auto" w:fill="auto"/>
-            <w:tcMar>
-              <w:top w:w="80" w:type="dxa"/>
-              <w:left w:w="80" w:type="dxa"/>
-              <w:bottom w:w="80" w:type="dxa"/>
-              <w:right w:w="80" w:type="dxa"/>
-            </w:tcMar>
-          </w:tcPr>
-          <w:p>
-            <w:pPr>
-              <w:keepNext/>
-              <w:spacing w:line="240" w:lineRule="auto"/>
-              <w:jc w:val="both"/>
-              <w:rPr>
-                <w:rFonts w:ascii="Trebuchet MS" w:hAnsi="Trebuchet MS"/>
-                <w:sz w:val="18"/>
-                <w:szCs w:val="18"/>
-              </w:rPr>
-            </w:pPr>
-            <w:r>
-              <w:rPr>
-                <w:rFonts w:ascii="Trebuchet MS" w:hAnsi="Trebuchet MS"/>
-                <w:sz w:val="18"/>
-                <w:szCs w:val="18"/>
-              </w:rPr>
-              <w:t>19.1.0</w:t>
-            </w:r>
-          </w:p>
-        </w:tc>
-        <w:tc>
-          <w:tcPr>
-            <w:tcW w:w="1672" w:type="dxa"/>
-            <w:tcBorders>
-              <w:top w:val="dotted" w:sz="4" w:space="0" w:color="000000"/>
-              <w:left w:val="dotted" w:sz="4" w:space="0" w:color="000000"/>
-              <w:bottom w:val="dotted" w:sz="4" w:space="0" w:color="000000"/>
-              <w:right w:val="dotted" w:sz="4" w:space="0" w:color="000000"/>
-            </w:tcBorders>
-            <w:shd w:val="clear" w:color="auto" w:fill="auto"/>
-            <w:tcMar>
-              <w:top w:w="80" w:type="dxa"/>
-              <w:left w:w="80" w:type="dxa"/>
-              <w:bottom w:w="80" w:type="dxa"/>
-              <w:right w:w="80" w:type="dxa"/>
-            </w:tcMar>
-          </w:tcPr>
-          <w:p>
-            <w:pPr>
-              <w:keepNext/>
-              <w:spacing w:line="240" w:lineRule="auto"/>
-              <w:jc w:val="both"/>
-              <w:rPr>
-                <w:rFonts w:ascii="Trebuchet MS" w:hAnsi="Trebuchet MS"/>
-                <w:sz w:val="18"/>
-                <w:szCs w:val="18"/>
-              </w:rPr>
-            </w:pPr>
-          </w:p>
-        </w:tc>
-        <w:tc>
-          <w:tcPr>
-            <w:tcW w:w="6355" w:type="dxa"/>
-            <w:tcBorders>
-              <w:top w:val="dotted" w:sz="4" w:space="0" w:color="000000"/>
-              <w:left w:val="dotted" w:sz="4" w:space="0" w:color="000000"/>
-              <w:bottom w:val="dotted" w:sz="4" w:space="0" w:color="000000"/>
-              <w:right w:val="dotted" w:sz="4" w:space="0" w:color="000000"/>
-            </w:tcBorders>
-            <w:shd w:val="clear" w:color="auto" w:fill="auto"/>
-            <w:tcMar>
-              <w:top w:w="80" w:type="dxa"/>
-              <w:left w:w="80" w:type="dxa"/>
-              <w:bottom w:w="80" w:type="dxa"/>
-              <w:right w:w="80" w:type="dxa"/>
-            </w:tcMar>
-          </w:tcPr>
-          <w:p>
-            <w:pPr>
-              <w:keepNext/>
-              <w:spacing w:line="240" w:lineRule="auto"/>
-              <w:jc w:val="both"/>
-              <w:rPr>
-                <w:rFonts w:ascii="Trebuchet MS" w:hAnsi="Trebuchet MS"/>
-                <w:sz w:val="18"/>
-                <w:szCs w:val="18"/>
-              </w:rPr>
-            </w:pPr>
-            <w:r>
-              <w:rPr>
-                <w:rFonts w:ascii="Trebuchet MS" w:hAnsi="Trebuchet MS"/>
-                <w:sz w:val="18"/>
-                <w:szCs w:val="18"/>
-              </w:rPr>
-              <w:t>SFRA Support and Support for new Guidelines</w:t>
-            </w:r>
-          </w:p>
-        </w:tc>
-      </w:tr>
     </w:tbl>
     <w:p>
       <w:pPr>
@@ -12148,7 +12002,7 @@
   <w:num w:numId="9">
     <w:abstractNumId w:val="10"/>
     <w:lvlOverride w:ilvl="0">
-      <w:lvl w:ilvl="0" w:tplc="60B22432">
+      <w:lvl w:ilvl="0" w:tplc="96E672EC">
         <w:start w:val="1"/>
         <w:numFmt w:val="decimal"/>
         <w:lvlText w:val="%1."/>
@@ -12175,7 +12029,7 @@
       </w:lvl>
     </w:lvlOverride>
     <w:lvlOverride w:ilvl="1">
-      <w:lvl w:ilvl="1" w:tplc="D9A881B4">
+      <w:lvl w:ilvl="1" w:tplc="3A9AB960">
         <w:start w:val="1"/>
         <w:numFmt w:val="lowerLetter"/>
         <w:lvlText w:val="%2."/>
@@ -12202,7 +12056,7 @@
       </w:lvl>
     </w:lvlOverride>
     <w:lvlOverride w:ilvl="2">
-      <w:lvl w:ilvl="2" w:tplc="3DC2CC3A">
+      <w:lvl w:ilvl="2" w:tplc="0EF07608">
         <w:start w:val="1"/>
         <w:numFmt w:val="lowerRoman"/>
         <w:lvlText w:val="%3."/>
@@ -12229,7 +12083,7 @@
       </w:lvl>
     </w:lvlOverride>
     <w:lvlOverride w:ilvl="3">
-      <w:lvl w:ilvl="3" w:tplc="4BD6A3F6">
+      <w:lvl w:ilvl="3" w:tplc="7C58C46A">
         <w:start w:val="1"/>
         <w:numFmt w:val="decimal"/>
         <w:lvlText w:val="%4."/>
@@ -12256,7 +12110,7 @@
       </w:lvl>
     </w:lvlOverride>
     <w:lvlOverride w:ilvl="4">
-      <w:lvl w:ilvl="4" w:tplc="821C11A2">
+      <w:lvl w:ilvl="4" w:tplc="9A82D2E0">
         <w:start w:val="1"/>
         <w:numFmt w:val="lowerLetter"/>
         <w:lvlText w:val="%5."/>
@@ -12283,7 +12137,7 @@
       </w:lvl>
     </w:lvlOverride>
     <w:lvlOverride w:ilvl="5">
-      <w:lvl w:ilvl="5" w:tplc="D59C3E3C">
+      <w:lvl w:ilvl="5" w:tplc="5FA49552">
         <w:start w:val="1"/>
         <w:numFmt w:val="lowerRoman"/>
         <w:lvlText w:val="%6."/>
@@ -12310,7 +12164,7 @@
       </w:lvl>
     </w:lvlOverride>
     <w:lvlOverride w:ilvl="6">
-      <w:lvl w:ilvl="6" w:tplc="002AB3A2">
+      <w:lvl w:ilvl="6" w:tplc="158ACCE8">
         <w:start w:val="1"/>
         <w:numFmt w:val="decimal"/>
         <w:lvlText w:val="%7."/>
@@ -12337,7 +12191,7 @@
       </w:lvl>
     </w:lvlOverride>
     <w:lvlOverride w:ilvl="7">
-      <w:lvl w:ilvl="7" w:tplc="EDD0F39C">
+      <w:lvl w:ilvl="7" w:tplc="662038FE">
         <w:start w:val="1"/>
         <w:numFmt w:val="lowerLetter"/>
         <w:lvlText w:val="%8."/>
@@ -12364,7 +12218,7 @@
       </w:lvl>
     </w:lvlOverride>
     <w:lvlOverride w:ilvl="8">
-      <w:lvl w:ilvl="8" w:tplc="27544084">
+      <w:lvl w:ilvl="8" w:tplc="F0DCE81A">
         <w:start w:val="1"/>
         <w:numFmt w:val="lowerRoman"/>
         <w:lvlText w:val="%9."/>
@@ -12394,7 +12248,7 @@
   <w:num w:numId="10">
     <w:abstractNumId w:val="10"/>
     <w:lvlOverride w:ilvl="0">
-      <w:lvl w:ilvl="0" w:tplc="60B22432">
+      <w:lvl w:ilvl="0" w:tplc="96E672EC">
         <w:start w:val="1"/>
         <w:numFmt w:val="decimal"/>
         <w:lvlText w:val="%1."/>
@@ -12423,7 +12277,7 @@
       </w:lvl>
     </w:lvlOverride>
     <w:lvlOverride w:ilvl="1">
-      <w:lvl w:ilvl="1" w:tplc="D9A881B4">
+      <w:lvl w:ilvl="1" w:tplc="3A9AB960">
         <w:start w:val="1"/>
         <w:numFmt w:val="lowerLetter"/>
         <w:lvlText w:val="%2."/>
@@ -12452,7 +12306,7 @@
       </w:lvl>
     </w:lvlOverride>
     <w:lvlOverride w:ilvl="2">
-      <w:lvl w:ilvl="2" w:tplc="3DC2CC3A">
+      <w:lvl w:ilvl="2" w:tplc="0EF07608">
         <w:start w:val="1"/>
         <w:numFmt w:val="lowerRoman"/>
         <w:lvlText w:val="%3."/>
@@ -12481,7 +12335,7 @@
       </w:lvl>
     </w:lvlOverride>
     <w:lvlOverride w:ilvl="3">
-      <w:lvl w:ilvl="3" w:tplc="4BD6A3F6">
+      <w:lvl w:ilvl="3" w:tplc="7C58C46A">
         <w:start w:val="1"/>
         <w:numFmt w:val="decimal"/>
         <w:lvlText w:val="%4."/>
@@ -12510,7 +12364,7 @@
       </w:lvl>
     </w:lvlOverride>
     <w:lvlOverride w:ilvl="4">
-      <w:lvl w:ilvl="4" w:tplc="821C11A2">
+      <w:lvl w:ilvl="4" w:tplc="9A82D2E0">
         <w:start w:val="1"/>
         <w:numFmt w:val="lowerLetter"/>
         <w:lvlText w:val="%5."/>
@@ -12539,7 +12393,7 @@
       </w:lvl>
     </w:lvlOverride>
     <w:lvlOverride w:ilvl="5">
-      <w:lvl w:ilvl="5" w:tplc="D59C3E3C">
+      <w:lvl w:ilvl="5" w:tplc="5FA49552">
         <w:start w:val="1"/>
         <w:numFmt w:val="lowerRoman"/>
         <w:lvlText w:val="%6."/>
@@ -12568,7 +12422,7 @@
       </w:lvl>
     </w:lvlOverride>
     <w:lvlOverride w:ilvl="6">
-      <w:lvl w:ilvl="6" w:tplc="002AB3A2">
+      <w:lvl w:ilvl="6" w:tplc="158ACCE8">
         <w:start w:val="1"/>
         <w:numFmt w:val="decimal"/>
         <w:lvlText w:val="%7."/>
@@ -12597,7 +12451,7 @@
       </w:lvl>
     </w:lvlOverride>
     <w:lvlOverride w:ilvl="7">
-      <w:lvl w:ilvl="7" w:tplc="EDD0F39C">
+      <w:lvl w:ilvl="7" w:tplc="662038FE">
         <w:start w:val="1"/>
         <w:numFmt w:val="lowerLetter"/>
         <w:lvlText w:val="%8."/>
@@ -12626,7 +12480,7 @@
       </w:lvl>
     </w:lvlOverride>
     <w:lvlOverride w:ilvl="8">
-      <w:lvl w:ilvl="8" w:tplc="27544084">
+      <w:lvl w:ilvl="8" w:tplc="F0DCE81A">
         <w:start w:val="1"/>
         <w:numFmt w:val="lowerRoman"/>
         <w:lvlText w:val="%9."/>
@@ -12658,7 +12512,7 @@
   <w:num w:numId="11">
     <w:abstractNumId w:val="10"/>
     <w:lvlOverride w:ilvl="0">
-      <w:lvl w:ilvl="0" w:tplc="60B22432">
+      <w:lvl w:ilvl="0" w:tplc="96E672EC">
         <w:start w:val="1"/>
         <w:numFmt w:val="decimal"/>
         <w:lvlText w:val="%1."/>
@@ -12687,7 +12541,7 @@
       </w:lvl>
     </w:lvlOverride>
     <w:lvlOverride w:ilvl="1">
-      <w:lvl w:ilvl="1" w:tplc="D9A881B4">
+      <w:lvl w:ilvl="1" w:tplc="3A9AB960">
         <w:start w:val="1"/>
         <w:numFmt w:val="lowerLetter"/>
         <w:lvlText w:val="%2."/>
@@ -12716,7 +12570,7 @@
       </w:lvl>
     </w:lvlOverride>
     <w:lvlOverride w:ilvl="2">
-      <w:lvl w:ilvl="2" w:tplc="3DC2CC3A">
+      <w:lvl w:ilvl="2" w:tplc="0EF07608">
         <w:start w:val="1"/>
         <w:numFmt w:val="lowerRoman"/>
         <w:lvlText w:val="%3."/>
@@ -12745,7 +12599,7 @@
       </w:lvl>
     </w:lvlOverride>
     <w:lvlOverride w:ilvl="3">
-      <w:lvl w:ilvl="3" w:tplc="4BD6A3F6">
+      <w:lvl w:ilvl="3" w:tplc="7C58C46A">
         <w:start w:val="1"/>
         <w:numFmt w:val="decimal"/>
         <w:lvlText w:val="%4."/>
@@ -12774,7 +12628,7 @@
       </w:lvl>
     </w:lvlOverride>
     <w:lvlOverride w:ilvl="4">
-      <w:lvl w:ilvl="4" w:tplc="821C11A2">
+      <w:lvl w:ilvl="4" w:tplc="9A82D2E0">
         <w:start w:val="1"/>
         <w:numFmt w:val="lowerLetter"/>
         <w:lvlText w:val="%5."/>
@@ -12803,7 +12657,7 @@
       </w:lvl>
     </w:lvlOverride>
     <w:lvlOverride w:ilvl="5">
-      <w:lvl w:ilvl="5" w:tplc="D59C3E3C">
+      <w:lvl w:ilvl="5" w:tplc="5FA49552">
         <w:start w:val="1"/>
         <w:numFmt w:val="lowerRoman"/>
         <w:lvlText w:val="%6."/>
@@ -12832,7 +12686,7 @@
       </w:lvl>
     </w:lvlOverride>
     <w:lvlOverride w:ilvl="6">
-      <w:lvl w:ilvl="6" w:tplc="002AB3A2">
+      <w:lvl w:ilvl="6" w:tplc="158ACCE8">
         <w:start w:val="1"/>
         <w:numFmt w:val="decimal"/>
         <w:lvlText w:val="%7."/>
@@ -12861,7 +12715,7 @@
       </w:lvl>
     </w:lvlOverride>
     <w:lvlOverride w:ilvl="7">
-      <w:lvl w:ilvl="7" w:tplc="EDD0F39C">
+      <w:lvl w:ilvl="7" w:tplc="662038FE">
         <w:start w:val="1"/>
         <w:numFmt w:val="lowerLetter"/>
         <w:lvlText w:val="%8."/>
@@ -12890,7 +12744,7 @@
       </w:lvl>
     </w:lvlOverride>
     <w:lvlOverride w:ilvl="8">
-      <w:lvl w:ilvl="8" w:tplc="27544084">
+      <w:lvl w:ilvl="8" w:tplc="F0DCE81A">
         <w:start w:val="1"/>
         <w:numFmt w:val="lowerRoman"/>
         <w:lvlText w:val="%9."/>
@@ -13507,7 +13361,7 @@
   <w:num w:numId="16">
     <w:abstractNumId w:val="1"/>
     <w:lvlOverride w:ilvl="0">
-      <w:lvl w:ilvl="0" w:tplc="209EB726">
+      <w:lvl w:ilvl="0" w:tplc="838C0528">
         <w:start w:val="1"/>
         <w:numFmt w:val="decimal"/>
         <w:lvlText w:val="%1."/>
@@ -13536,7 +13390,7 @@
       </w:lvl>
     </w:lvlOverride>
     <w:lvlOverride w:ilvl="1">
-      <w:lvl w:ilvl="1" w:tplc="DF4E36E0">
+      <w:lvl w:ilvl="1" w:tplc="4F32C622">
         <w:start w:val="1"/>
         <w:numFmt w:val="lowerLetter"/>
         <w:lvlText w:val="%2."/>
@@ -13565,7 +13419,7 @@
       </w:lvl>
     </w:lvlOverride>
     <w:lvlOverride w:ilvl="2">
-      <w:lvl w:ilvl="2" w:tplc="768AF524">
+      <w:lvl w:ilvl="2" w:tplc="93489FE6">
         <w:start w:val="1"/>
         <w:numFmt w:val="lowerRoman"/>
         <w:lvlText w:val="%3."/>
@@ -13594,7 +13448,7 @@
       </w:lvl>
     </w:lvlOverride>
     <w:lvlOverride w:ilvl="3">
-      <w:lvl w:ilvl="3" w:tplc="2D78A826">
+      <w:lvl w:ilvl="3" w:tplc="A0BCB758">
         <w:start w:val="1"/>
         <w:numFmt w:val="decimal"/>
         <w:lvlText w:val="%4."/>
@@ -13623,7 +13477,7 @@
       </w:lvl>
     </w:lvlOverride>
     <w:lvlOverride w:ilvl="4">
-      <w:lvl w:ilvl="4" w:tplc="58AC1B3A">
+      <w:lvl w:ilvl="4" w:tplc="4C3610A4">
         <w:start w:val="1"/>
         <w:numFmt w:val="lowerLetter"/>
         <w:lvlText w:val="%5."/>
@@ -13652,7 +13506,7 @@
       </w:lvl>
     </w:lvlOverride>
     <w:lvlOverride w:ilvl="5">
-      <w:lvl w:ilvl="5" w:tplc="04881170">
+      <w:lvl w:ilvl="5" w:tplc="E1981740">
         <w:start w:val="1"/>
         <w:numFmt w:val="lowerRoman"/>
         <w:lvlText w:val="%6."/>
@@ -13681,7 +13535,7 @@
       </w:lvl>
     </w:lvlOverride>
     <w:lvlOverride w:ilvl="6">
-      <w:lvl w:ilvl="6" w:tplc="48485D4C">
+      <w:lvl w:ilvl="6" w:tplc="73F29354">
         <w:start w:val="1"/>
         <w:numFmt w:val="decimal"/>
         <w:lvlText w:val="%7."/>
@@ -13710,7 +13564,7 @@
       </w:lvl>
     </w:lvlOverride>
     <w:lvlOverride w:ilvl="7">
-      <w:lvl w:ilvl="7" w:tplc="BD32D4FE">
+      <w:lvl w:ilvl="7" w:tplc="82AA5330">
         <w:start w:val="1"/>
         <w:numFmt w:val="lowerLetter"/>
         <w:lvlText w:val="%8."/>
@@ -13739,7 +13593,7 @@
       </w:lvl>
     </w:lvlOverride>
     <w:lvlOverride w:ilvl="8">
-      <w:lvl w:ilvl="8" w:tplc="C75C9622">
+      <w:lvl w:ilvl="8" w:tplc="AB22DEA8">
         <w:start w:val="1"/>
         <w:numFmt w:val="lowerRoman"/>
         <w:lvlText w:val="%9."/>
@@ -13771,7 +13625,7 @@
   <w:num w:numId="17">
     <w:abstractNumId w:val="1"/>
     <w:lvlOverride w:ilvl="0">
-      <w:lvl w:ilvl="0" w:tplc="209EB726">
+      <w:lvl w:ilvl="0" w:tplc="838C0528">
         <w:start w:val="1"/>
         <w:numFmt w:val="decimal"/>
         <w:lvlText w:val="%1."/>
@@ -13800,7 +13654,7 @@
       </w:lvl>
     </w:lvlOverride>
     <w:lvlOverride w:ilvl="1">
-      <w:lvl w:ilvl="1" w:tplc="DF4E36E0">
+      <w:lvl w:ilvl="1" w:tplc="4F32C622">
         <w:start w:val="1"/>
         <w:numFmt w:val="lowerLetter"/>
         <w:lvlText w:val="%2."/>
@@ -13829,7 +13683,7 @@
       </w:lvl>
     </w:lvlOverride>
     <w:lvlOverride w:ilvl="2">
-      <w:lvl w:ilvl="2" w:tplc="768AF524">
+      <w:lvl w:ilvl="2" w:tplc="93489FE6">
         <w:start w:val="1"/>
         <w:numFmt w:val="lowerRoman"/>
         <w:lvlText w:val="%3."/>
@@ -13858,7 +13712,7 @@
       </w:lvl>
     </w:lvlOverride>
     <w:lvlOverride w:ilvl="3">
-      <w:lvl w:ilvl="3" w:tplc="2D78A826">
+      <w:lvl w:ilvl="3" w:tplc="A0BCB758">
         <w:start w:val="1"/>
         <w:numFmt w:val="decimal"/>
         <w:lvlText w:val="%4."/>
@@ -13887,7 +13741,7 @@
       </w:lvl>
     </w:lvlOverride>
     <w:lvlOverride w:ilvl="4">
-      <w:lvl w:ilvl="4" w:tplc="58AC1B3A">
+      <w:lvl w:ilvl="4" w:tplc="4C3610A4">
         <w:start w:val="1"/>
         <w:numFmt w:val="lowerLetter"/>
         <w:lvlText w:val="%5."/>
@@ -13916,7 +13770,7 @@
       </w:lvl>
     </w:lvlOverride>
     <w:lvlOverride w:ilvl="5">
-      <w:lvl w:ilvl="5" w:tplc="04881170">
+      <w:lvl w:ilvl="5" w:tplc="E1981740">
         <w:start w:val="1"/>
         <w:numFmt w:val="lowerRoman"/>
         <w:lvlText w:val="%6."/>
@@ -13945,7 +13799,7 @@
       </w:lvl>
     </w:lvlOverride>
     <w:lvlOverride w:ilvl="6">
-      <w:lvl w:ilvl="6" w:tplc="48485D4C">
+      <w:lvl w:ilvl="6" w:tplc="73F29354">
         <w:start w:val="1"/>
         <w:numFmt w:val="decimal"/>
         <w:lvlText w:val="%7."/>
@@ -13974,7 +13828,7 @@
       </w:lvl>
     </w:lvlOverride>
     <w:lvlOverride w:ilvl="7">
-      <w:lvl w:ilvl="7" w:tplc="BD32D4FE">
+      <w:lvl w:ilvl="7" w:tplc="82AA5330">
         <w:start w:val="1"/>
         <w:numFmt w:val="lowerLetter"/>
         <w:lvlText w:val="%8."/>
@@ -14003,7 +13857,7 @@
       </w:lvl>
     </w:lvlOverride>
     <w:lvlOverride w:ilvl="8">
-      <w:lvl w:ilvl="8" w:tplc="C75C9622">
+      <w:lvl w:ilvl="8" w:tplc="AB22DEA8">
         <w:start w:val="1"/>
         <w:numFmt w:val="lowerRoman"/>
         <w:lvlText w:val="%9."/>
@@ -14335,7 +14189,7 @@
   <w:num w:numId="21">
     <w:abstractNumId w:val="6"/>
     <w:lvlOverride w:ilvl="0">
-      <w:lvl w:ilvl="0" w:tplc="F7620A86">
+      <w:lvl w:ilvl="0" w:tplc="B22A9A44">
         <w:start w:val="1"/>
         <w:numFmt w:val="decimal"/>
         <w:lvlText w:val="%1."/>
@@ -14364,7 +14218,7 @@
       </w:lvl>
     </w:lvlOverride>
     <w:lvlOverride w:ilvl="1">
-      <w:lvl w:ilvl="1" w:tplc="F4BEB8F4">
+      <w:lvl w:ilvl="1" w:tplc="ADDE9E24">
         <w:start w:val="1"/>
         <w:numFmt w:val="lowerLetter"/>
         <w:lvlText w:val="%2."/>
@@ -14393,7 +14247,7 @@
       </w:lvl>
     </w:lvlOverride>
     <w:lvlOverride w:ilvl="2">
-      <w:lvl w:ilvl="2" w:tplc="1456A7C4">
+      <w:lvl w:ilvl="2" w:tplc="6EAE6388">
         <w:start w:val="1"/>
         <w:numFmt w:val="lowerRoman"/>
         <w:lvlText w:val="%3."/>
@@ -14422,7 +14276,7 @@
       </w:lvl>
     </w:lvlOverride>
     <w:lvlOverride w:ilvl="3">
-      <w:lvl w:ilvl="3" w:tplc="7A64B270">
+      <w:lvl w:ilvl="3" w:tplc="E4A29AAE">
         <w:start w:val="1"/>
         <w:numFmt w:val="decimal"/>
         <w:lvlText w:val="%4."/>
@@ -14451,7 +14305,7 @@
       </w:lvl>
     </w:lvlOverride>
     <w:lvlOverride w:ilvl="4">
-      <w:lvl w:ilvl="4" w:tplc="F98ABBCC">
+      <w:lvl w:ilvl="4" w:tplc="97E6DA2A">
         <w:start w:val="1"/>
         <w:numFmt w:val="lowerLetter"/>
         <w:lvlText w:val="%5."/>
@@ -14480,7 +14334,7 @@
       </w:lvl>
     </w:lvlOverride>
     <w:lvlOverride w:ilvl="5">
-      <w:lvl w:ilvl="5" w:tplc="2AE61468">
+      <w:lvl w:ilvl="5" w:tplc="13ECC80A">
         <w:start w:val="1"/>
         <w:numFmt w:val="lowerRoman"/>
         <w:lvlText w:val="%6."/>
@@ -14509,7 +14363,7 @@
       </w:lvl>
     </w:lvlOverride>
     <w:lvlOverride w:ilvl="6">
-      <w:lvl w:ilvl="6" w:tplc="493A883C">
+      <w:lvl w:ilvl="6" w:tplc="D68077C8">
         <w:start w:val="1"/>
         <w:numFmt w:val="decimal"/>
         <w:lvlText w:val="%7."/>
@@ -14538,7 +14392,7 @@
       </w:lvl>
     </w:lvlOverride>
     <w:lvlOverride w:ilvl="7">
-      <w:lvl w:ilvl="7" w:tplc="094AA54E">
+      <w:lvl w:ilvl="7" w:tplc="D416CE88">
         <w:start w:val="1"/>
         <w:numFmt w:val="lowerLetter"/>
         <w:lvlText w:val="%8."/>
@@ -14567,7 +14421,7 @@
       </w:lvl>
     </w:lvlOverride>
     <w:lvlOverride w:ilvl="8">
-      <w:lvl w:ilvl="8" w:tplc="142E8404">
+      <w:lvl w:ilvl="8" w:tplc="B5643BB6">
         <w:start w:val="1"/>
         <w:numFmt w:val="lowerRoman"/>
         <w:lvlText w:val="%9."/>
@@ -17686,7 +17540,7 @@
 </file>
 
 <file path=customXml/itemProps1.xml><?xml version="1.0" encoding="utf-8"?>
-<ds:datastoreItem xmlns:ds="http://schemas.openxmlformats.org/officeDocument/2006/customXml" ds:itemID="{10462DEC-0409-8445-B018-CE08554E36F3}">
+<ds:datastoreItem xmlns:ds="http://schemas.openxmlformats.org/officeDocument/2006/customXml" ds:itemID="{CC8A68C9-D94E-1643-A02E-8B92F44DE53D}">
   <ds:schemaRefs>
     <ds:schemaRef ds:uri="http://schemas.openxmlformats.org/officeDocument/2006/bibliography"/>
   </ds:schemaRefs>

</xml_diff>